<commit_message>
Edited Tech & SRS documents
Technical document
- edited some definitions, explanation of Introduction, 
- description of functionalities, like start sniffing, save to file
- removed some irrelevant content like 'being able to Crack WEP'

SRS
- edited some definition explanation Android Sniffer Application, added to Purpose section and Project scope section
- edited product perspective added in some content
- moved requirements from product perspective to requirements section, 
- added some minor changes here and there
- added some extra constrains/ limitations
- edited security requirements
- edited issues list
</commit_message>
<xml_diff>
--- a/SRSAndroidNetworkSnifferV1.docx
+++ b/SRSAndroidNetworkSnifferV1.docx
@@ -1,6 +1,6 @@
 
 <file path=word/document.xml><?xml version="1.0" encoding="utf-8"?>
-<w:document xmlns:wpc="http://schemas.microsoft.com/office/word/2010/wordprocessingCanvas" xmlns:cx="http://schemas.microsoft.com/office/drawing/2014/chartex" xmlns:cx1="http://schemas.microsoft.com/office/drawing/2015/9/8/chartex" xmlns:cx2="http://schemas.microsoft.com/office/drawing/2015/10/21/chartex" xmlns:cx3="http://schemas.microsoft.com/office/drawing/2016/5/9/chartex" xmlns:cx4="http://schemas.microsoft.com/office/drawing/2016/5/10/chartex" xmlns:cx5="http://schemas.microsoft.com/office/drawing/2016/5/11/chartex" xmlns:mc="http://schemas.openxmlformats.org/markup-compatibility/2006" xmlns:o="urn:schemas-microsoft-com:office:office" xmlns:r="http://schemas.openxmlformats.org/officeDocument/2006/relationships" xmlns:m="http://schemas.openxmlformats.org/officeDocument/2006/math" xmlns:v="urn:schemas-microsoft-com:vml" xmlns:wp14="http://schemas.microsoft.com/office/word/2010/wordprocessingDrawing" xmlns:wp="http://schemas.openxmlformats.org/drawingml/2006/wordprocessingDrawing" xmlns:w10="urn:schemas-microsoft-com:office:word" xmlns:w="http://schemas.openxmlformats.org/wordprocessingml/2006/main" xmlns:w14="http://schemas.microsoft.com/office/word/2010/wordml" xmlns:w15="http://schemas.microsoft.com/office/word/2012/wordml" xmlns:w16se="http://schemas.microsoft.com/office/word/2015/wordml/symex" xmlns:wpg="http://schemas.microsoft.com/office/word/2010/wordprocessingGroup" xmlns:wpi="http://schemas.microsoft.com/office/word/2010/wordprocessingInk" xmlns:wne="http://schemas.microsoft.com/office/word/2006/wordml" xmlns:wps="http://schemas.microsoft.com/office/word/2010/wordprocessingShape" mc:Ignorable="w14 w15 w16se wp14">
+<w:document xmlns:wpc="http://schemas.microsoft.com/office/word/2010/wordprocessingCanvas" xmlns:mc="http://schemas.openxmlformats.org/markup-compatibility/2006" xmlns:o="urn:schemas-microsoft-com:office:office" xmlns:r="http://schemas.openxmlformats.org/officeDocument/2006/relationships" xmlns:m="http://schemas.openxmlformats.org/officeDocument/2006/math" xmlns:v="urn:schemas-microsoft-com:vml" xmlns:wp14="http://schemas.microsoft.com/office/word/2010/wordprocessingDrawing" xmlns:wp="http://schemas.openxmlformats.org/drawingml/2006/wordprocessingDrawing" xmlns:w10="urn:schemas-microsoft-com:office:word" xmlns:w="http://schemas.openxmlformats.org/wordprocessingml/2006/main" xmlns:w14="http://schemas.microsoft.com/office/word/2010/wordml" xmlns:w15="http://schemas.microsoft.com/office/word/2012/wordml" xmlns:wpg="http://schemas.microsoft.com/office/word/2010/wordprocessingGroup" xmlns:wpi="http://schemas.microsoft.com/office/word/2010/wordprocessingInk" xmlns:wne="http://schemas.microsoft.com/office/word/2006/wordml" xmlns:wps="http://schemas.microsoft.com/office/word/2010/wordprocessingShape" mc:Ignorable="w14 w15 wp14">
   <w:body>
     <w:p>
       <w:pPr>
@@ -12,6 +12,7 @@
           <w:rFonts w:ascii="Calibri" w:eastAsia="Calibri" w:hAnsi="Calibri" w:cs="Calibri"/>
           <w:i w:val="0"/>
           <w:noProof/>
+          <w:lang w:val="en-SG" w:eastAsia="en-SG"/>
         </w:rPr>
         <mc:AlternateContent>
           <mc:Choice Requires="wpg">
@@ -93,7 +94,7 @@
               </wp:inline>
             </w:drawing>
           </mc:Choice>
-          <mc:Fallback xmlns:cx6="http://schemas.microsoft.com/office/drawing/2016/5/12/chartex" xmlns:cx7="http://schemas.microsoft.com/office/drawing/2016/5/13/chartex" xmlns:cx8="http://schemas.microsoft.com/office/drawing/2016/5/14/chartex" xmlns:aink="http://schemas.microsoft.com/office/drawing/2016/ink" xmlns:am3d="http://schemas.microsoft.com/office/drawing/2017/model3d" xmlns:w16cid="http://schemas.microsoft.com/office/word/2016/wordml/cid" xmlns:a="http://schemas.openxmlformats.org/drawingml/2006/main">
+          <mc:Fallback xmlns:cx="http://schemas.microsoft.com/office/drawing/2014/chartex" xmlns:cx1="http://schemas.microsoft.com/office/drawing/2015/9/8/chartex" xmlns:cx2="http://schemas.microsoft.com/office/drawing/2015/10/21/chartex" xmlns:cx3="http://schemas.microsoft.com/office/drawing/2016/5/9/chartex" xmlns:cx4="http://schemas.microsoft.com/office/drawing/2016/5/10/chartex" xmlns:cx5="http://schemas.microsoft.com/office/drawing/2016/5/11/chartex" xmlns:w16se="http://schemas.microsoft.com/office/word/2015/wordml/symex" xmlns:cx6="http://schemas.microsoft.com/office/drawing/2016/5/12/chartex" xmlns:cx7="http://schemas.microsoft.com/office/drawing/2016/5/13/chartex" xmlns:cx8="http://schemas.microsoft.com/office/drawing/2016/5/14/chartex" xmlns:aink="http://schemas.microsoft.com/office/drawing/2016/ink" xmlns:am3d="http://schemas.microsoft.com/office/drawing/2017/model3d" xmlns:w16cid="http://schemas.microsoft.com/office/word/2016/wordml/cid" xmlns:a="http://schemas.openxmlformats.org/drawingml/2006/main">
             <w:pict>
               <v:group id="Group 4297" style="width:470.88pt;height:4.44pt;mso-position-horizontal-relative:char;mso-position-vertical-relative:line" coordsize="59801,563">
                 <v:shape id="Shape 5931" style="position:absolute;width:59801;height:563;left:0;top:0;" coordsize="5980176,56388" path="m0,0l5980176,0l5980176,56388l0,56388l0,0">
@@ -216,44 +217,52 @@
       <w:pPr>
         <w:spacing w:after="708" w:line="459" w:lineRule="auto"/>
         <w:ind w:right="96"/>
-        <w:jc w:val="right"/>
+        <w:jc w:val="center"/>
         <w:rPr>
           <w:b/>
           <w:i w:val="0"/>
           <w:sz w:val="28"/>
         </w:rPr>
       </w:pPr>
-      <w:r>
+    </w:p>
+    <w:p>
+      <w:pPr>
+        <w:spacing w:after="708" w:line="459" w:lineRule="auto"/>
+        <w:ind w:right="96"/>
+        <w:jc w:val="center"/>
         <w:rPr>
           <w:b/>
           <w:i w:val="0"/>
           <w:sz w:val="28"/>
         </w:rPr>
-        <w:t>Prepared by &lt;</w:t>
-      </w:r>
+      </w:pPr>
       <w:r>
         <w:rPr>
           <w:b/>
           <w:i w:val="0"/>
           <w:sz w:val="28"/>
         </w:rPr>
-        <w:t xml:space="preserve"> </w:t>
-      </w:r>
-      <w:r>
+        <w:t>Prepared by</w:t>
+      </w:r>
+    </w:p>
+    <w:p>
+      <w:pPr>
+        <w:spacing w:after="708" w:line="459" w:lineRule="auto"/>
+        <w:ind w:right="96"/>
+        <w:jc w:val="right"/>
         <w:rPr>
           <w:b/>
           <w:i w:val="0"/>
           <w:sz w:val="28"/>
         </w:rPr>
-        <w:t>Soh Yu Xuan, Timothy Chin, Kenneth Huang, Kendrick Tan</w:t>
-      </w:r>
+      </w:pPr>
       <w:r>
         <w:rPr>
           <w:b/>
           <w:i w:val="0"/>
           <w:sz w:val="28"/>
         </w:rPr>
-        <w:t xml:space="preserve"> </w:t>
+        <w:t>&lt;</w:t>
       </w:r>
       <w:r>
         <w:rPr>
@@ -261,20 +270,32 @@
           <w:i w:val="0"/>
           <w:sz w:val="28"/>
         </w:rPr>
-        <w:t>&gt;</w:t>
-      </w:r>
-    </w:p>
-    <w:p>
-      <w:pPr>
-        <w:spacing w:after="2136" w:line="960" w:lineRule="auto"/>
-        <w:ind w:left="6996" w:firstLine="0"/>
-        <w:jc w:val="center"/>
+        <w:t xml:space="preserve"> </w:t>
+      </w:r>
+      <w:r>
         <w:rPr>
           <w:b/>
           <w:i w:val="0"/>
           <w:sz w:val="28"/>
         </w:rPr>
-      </w:pPr>
+        <w:t>Soh Yu Xuan, Timothy Chin, Kenneth Huang, Kendrick Tan</w:t>
+      </w:r>
+      <w:r>
+        <w:rPr>
+          <w:b/>
+          <w:i w:val="0"/>
+          <w:sz w:val="28"/>
+        </w:rPr>
+        <w:t xml:space="preserve"> </w:t>
+      </w:r>
+      <w:r>
+        <w:rPr>
+          <w:b/>
+          <w:i w:val="0"/>
+          <w:sz w:val="28"/>
+        </w:rPr>
+        <w:t>&gt;</w:t>
+      </w:r>
     </w:p>
     <w:p>
       <w:pPr>
@@ -1585,8 +1606,6 @@
               </w:rPr>
               <w:t xml:space="preserve"> Tan</w:t>
             </w:r>
-            <w:bookmarkStart w:id="2" w:name="_GoBack"/>
-            <w:bookmarkEnd w:id="2"/>
           </w:p>
         </w:tc>
         <w:tc>
@@ -1806,42 +1825,23 @@
       <w:pPr>
         <w:spacing w:after="1768" w:line="259" w:lineRule="auto"/>
         <w:ind w:left="0" w:firstLine="0"/>
-      </w:pPr>
-      <w:r>
-        <w:rPr>
-          <w:rFonts w:ascii="Times New Roman" w:eastAsia="Times New Roman" w:hAnsi="Times New Roman" w:cs="Times New Roman"/>
-          <w:i w:val="0"/>
-          <w:sz w:val="24"/>
-        </w:rPr>
-        <w:t xml:space="preserve"> </w:t>
-      </w:r>
-    </w:p>
-    <w:p>
-      <w:pPr>
-        <w:spacing w:after="0" w:line="259" w:lineRule="auto"/>
-        <w:ind w:left="0" w:firstLine="0"/>
-      </w:pPr>
-      <w:r>
-        <w:rPr>
-          <w:rFonts w:ascii="Times New Roman" w:eastAsia="Times New Roman" w:hAnsi="Times New Roman" w:cs="Times New Roman"/>
-          <w:b/>
-          <w:sz w:val="20"/>
-        </w:rPr>
-        <w:lastRenderedPageBreak/>
-        <w:t xml:space="preserve"> </w:t>
-      </w:r>
-    </w:p>
-    <w:p>
-      <w:pPr>
         <w:sectPr>
-          <w:headerReference w:type="even" r:id="rId7"/>
-          <w:headerReference w:type="default" r:id="rId8"/>
-          <w:headerReference w:type="first" r:id="rId9"/>
+          <w:headerReference w:type="even" r:id="rId8"/>
+          <w:headerReference w:type="default" r:id="rId9"/>
+          <w:headerReference w:type="first" r:id="rId10"/>
           <w:pgSz w:w="12240" w:h="15840"/>
           <w:pgMar w:top="772" w:right="1329" w:bottom="727" w:left="1440" w:header="720" w:footer="720" w:gutter="0"/>
           <w:cols w:space="720"/>
         </w:sectPr>
       </w:pPr>
+      <w:r>
+        <w:rPr>
+          <w:rFonts w:ascii="Times New Roman" w:eastAsia="Times New Roman" w:hAnsi="Times New Roman" w:cs="Times New Roman"/>
+          <w:i w:val="0"/>
+          <w:sz w:val="24"/>
+        </w:rPr>
+        <w:t xml:space="preserve"> </w:t>
+      </w:r>
     </w:p>
     <w:p>
       <w:pPr>
@@ -1849,7 +1849,7 @@
         <w:spacing w:after="435"/>
         <w:ind w:left="-5"/>
       </w:pPr>
-      <w:bookmarkStart w:id="3" w:name="_Toc5836"/>
+      <w:bookmarkStart w:id="2" w:name="_Toc5836"/>
       <w:r>
         <w:lastRenderedPageBreak/>
         <w:t>1.</w:t>
@@ -1863,16 +1863,53 @@
       <w:r>
         <w:t xml:space="preserve">Introduction </w:t>
       </w:r>
+      <w:bookmarkEnd w:id="2"/>
+    </w:p>
+    <w:p>
+      <w:pPr>
+        <w:pStyle w:val="Heading2"/>
+        <w:ind w:left="-5"/>
+      </w:pPr>
+      <w:bookmarkStart w:id="3" w:name="_Toc5837"/>
+      <w:r>
+        <w:t>1.1</w:t>
+      </w:r>
+      <w:r>
+        <w:rPr>
+          <w:rFonts w:ascii="Arial" w:eastAsia="Arial" w:hAnsi="Arial" w:cs="Arial"/>
+        </w:rPr>
+        <w:t xml:space="preserve"> </w:t>
+      </w:r>
+      <w:r>
+        <w:t xml:space="preserve">Purpose  </w:t>
+      </w:r>
       <w:bookmarkEnd w:id="3"/>
     </w:p>
     <w:p>
       <w:pPr>
+        <w:ind w:left="-5"/>
+      </w:pPr>
+      <w:r>
+        <w:t>T</w:t>
+      </w:r>
+      <w:r>
+        <w:t>his</w:t>
+      </w:r>
+      <w:r>
+        <w:t xml:space="preserve"> document describes the requirement specification for the Android Network Sniffer application   “NetSniffer” that captures packets through the use of existing packet capturing technologies. It presents a means of viewing packets that are currently in a network and possibly provide some information on the packets. </w:t>
+      </w:r>
+      <w:r>
+        <w:t xml:space="preserve">It will explain the Features of the system, Interface, what the system can do, what are the possible constraints and limitation when using the Network Sniffer, possible additional features of the Network Sniffer compared to currently known Android Network Sniffer. The document is intended for developers and users of the system. </w:t>
+      </w:r>
+    </w:p>
+    <w:p>
+      <w:pPr>
         <w:pStyle w:val="Heading2"/>
         <w:ind w:left="-5"/>
       </w:pPr>
-      <w:bookmarkStart w:id="4" w:name="_Toc5837"/>
-      <w:r>
-        <w:t>1.1</w:t>
+      <w:bookmarkStart w:id="4" w:name="_Toc5838"/>
+      <w:r>
+        <w:t>1.2</w:t>
       </w:r>
       <w:r>
         <w:rPr>
@@ -1881,7 +1918,7 @@
         <w:t xml:space="preserve"> </w:t>
       </w:r>
       <w:r>
-        <w:t xml:space="preserve">Purpose  </w:t>
+        <w:t xml:space="preserve">Document Conventions </w:t>
       </w:r>
       <w:bookmarkEnd w:id="4"/>
     </w:p>
@@ -1890,10 +1927,10 @@
         <w:ind w:left="-5"/>
       </w:pPr>
       <w:r>
-        <w:t>The purpose of this</w:t>
-      </w:r>
-      <w:r>
-        <w:t xml:space="preserve"> document is to present a detailed description of the Android Network Sniffer. It will explain the Features of the system, Interface, what the system can do, what are the possible constraints and limitation when using the Network Sniffer, possible additional features of the Network Sniffer compared to currently known Android Network Sniffer. The document is intended for developers and users of the system. </w:t>
+        <w:t xml:space="preserve">This document follows the basic SRS convention methodology and </w:t>
+      </w:r>
+      <w:r>
+        <w:t>also based on templates that are online in which to draft this document</w:t>
       </w:r>
     </w:p>
     <w:p>
@@ -1901,9 +1938,9 @@
         <w:pStyle w:val="Heading2"/>
         <w:ind w:left="-5"/>
       </w:pPr>
-      <w:bookmarkStart w:id="5" w:name="_Toc5838"/>
-      <w:r>
-        <w:t>1.2</w:t>
+      <w:bookmarkStart w:id="5" w:name="_Toc5839"/>
+      <w:r>
+        <w:t>1.3</w:t>
       </w:r>
       <w:r>
         <w:rPr>
@@ -1912,7 +1949,7 @@
         <w:t xml:space="preserve"> </w:t>
       </w:r>
       <w:r>
-        <w:t xml:space="preserve">Document Conventions </w:t>
+        <w:t xml:space="preserve">Intended Audience and Reading Suggestions </w:t>
       </w:r>
       <w:bookmarkEnd w:id="5"/>
     </w:p>
@@ -1921,10 +1958,16 @@
         <w:ind w:left="-5"/>
       </w:pPr>
       <w:r>
-        <w:t xml:space="preserve">This document follows the basic SRS convention methodology and </w:t>
-      </w:r>
-      <w:r>
-        <w:t>also based on templates that are online in which to draft this document</w:t>
+        <w:t>This document is intended for developers, project managers, users, testers and documentation writers. The SRS below contains information regarding the project, scope of the project, references used in writing the SRS, testers who if possible solve any issues that the current developers may have faced, and also for users who wish to understand what the project created was about. It is suggested when reading to have knowledge with regards to Networking, Android, Android Programming, Java</w:t>
+      </w:r>
+      <w:r>
+        <w:t>, C Programming</w:t>
+      </w:r>
+      <w:r>
+        <w:t>, as they will provide an easier understanding.</w:t>
+      </w:r>
+      <w:r>
+        <w:t xml:space="preserve"> </w:t>
       </w:r>
     </w:p>
     <w:p>
@@ -1932,9 +1975,9 @@
         <w:pStyle w:val="Heading2"/>
         <w:ind w:left="-5"/>
       </w:pPr>
-      <w:bookmarkStart w:id="6" w:name="_Toc5839"/>
-      <w:r>
-        <w:t>1.3</w:t>
+      <w:bookmarkStart w:id="6" w:name="_Toc5840"/>
+      <w:r>
+        <w:t>1.4</w:t>
       </w:r>
       <w:r>
         <w:rPr>
@@ -1943,7 +1986,7 @@
         <w:t xml:space="preserve"> </w:t>
       </w:r>
       <w:r>
-        <w:t xml:space="preserve">Intended Audience and Reading Suggestions </w:t>
+        <w:t xml:space="preserve">Project Scope </w:t>
       </w:r>
       <w:bookmarkEnd w:id="6"/>
     </w:p>
@@ -1952,19 +1995,48 @@
         <w:ind w:left="-5"/>
       </w:pPr>
       <w:r>
-        <w:t>This document is intended for developers, project managers, users, testers and documentation writers. The SRS below contains information regarding the project, scope of the project, references used in writing the SRS, testers who if possible solve any issues that the current developers may have faced, and also for users who wish to understand what the project created was about. It is suggested when reading to have knowledge with regards to Networking, Android, Android Programming, Java</w:t>
-      </w:r>
-      <w:r>
-        <w:t>, C Programming</w:t>
-      </w:r>
-      <w:r>
-        <w:t xml:space="preserve">. As </w:t>
-      </w:r>
-      <w:r>
-        <w:t>these knowledges</w:t>
-      </w:r>
-      <w:r>
-        <w:t xml:space="preserve"> will help in understanding the idea, mechanism and features of the Project</w:t>
+        <w:t xml:space="preserve">The </w:t>
+      </w:r>
+      <w:r>
+        <w:t>android net</w:t>
+      </w:r>
+      <w:r>
+        <w:t>work sniffer application where the application should be able to capture packets and view them.</w:t>
+      </w:r>
+      <w:r>
+        <w:t xml:space="preserve"> However, there may be </w:t>
+      </w:r>
+      <w:r>
+        <w:t xml:space="preserve">certain </w:t>
+      </w:r>
+      <w:r>
+        <w:t xml:space="preserve">limitations </w:t>
+      </w:r>
+      <w:r>
+        <w:t>and constraints that may be imposed</w:t>
+      </w:r>
+      <w:r>
+        <w:t xml:space="preserve"> on due to the requirements</w:t>
+      </w:r>
+      <w:r>
+        <w:t xml:space="preserve"> which will be further explained in the later sections </w:t>
+      </w:r>
+    </w:p>
+    <w:p>
+      <w:pPr>
+        <w:ind w:left="-5"/>
+      </w:pPr>
+      <w:r>
+        <w:t xml:space="preserve">Objectives are to have the ability to perform real time </w:t>
+      </w:r>
+      <w:r>
+        <w:t xml:space="preserve">capturing and viewing of packet data </w:t>
+      </w:r>
+      <w:r>
+        <w:t>and save the data into a file which can be viewed later, additional features such</w:t>
+      </w:r>
+      <w:r>
+        <w:t xml:space="preserve"> as filtering of traffic, viewing </w:t>
       </w:r>
     </w:p>
     <w:p>
@@ -1972,9 +2044,9 @@
         <w:pStyle w:val="Heading2"/>
         <w:ind w:left="-5"/>
       </w:pPr>
-      <w:bookmarkStart w:id="7" w:name="_Toc5840"/>
-      <w:r>
-        <w:t>1.4</w:t>
+      <w:bookmarkStart w:id="7" w:name="_Toc5841"/>
+      <w:r>
+        <w:t>1.5</w:t>
       </w:r>
       <w:r>
         <w:rPr>
@@ -1983,53 +2055,11 @@
         <w:t xml:space="preserve"> </w:t>
       </w:r>
       <w:r>
-        <w:t xml:space="preserve">Project Scope </w:t>
+        <w:t xml:space="preserve">References </w:t>
       </w:r>
       <w:bookmarkEnd w:id="7"/>
     </w:p>
-    <w:p>
-      <w:pPr>
-        <w:ind w:left="-5"/>
-      </w:pPr>
-      <w:r>
-        <w:t>The scope of the project is to develop a android network sniffer application whereby network traf</w:t>
-      </w:r>
-      <w:r>
-        <w:t xml:space="preserve">fic can be sniffed and examined. However, there may be limitations that may be faced which will be further explained in the later sections </w:t>
-      </w:r>
-    </w:p>
-    <w:p>
-      <w:pPr>
-        <w:ind w:left="-5"/>
-      </w:pPr>
-      <w:r>
-        <w:t>Objectives are to have the ability to perform real time scanning of network traffic and save the data into a file which can be viewed later, additional features such as filtering of traffic, and po</w:t>
-      </w:r>
-      <w:r>
-        <w:t xml:space="preserve">ssibly achieve cracking of WEP </w:t>
-      </w:r>
-    </w:p>
-    <w:p>
-      <w:pPr>
-        <w:pStyle w:val="Heading2"/>
-        <w:ind w:left="-5"/>
-      </w:pPr>
-      <w:bookmarkStart w:id="8" w:name="_Toc5841"/>
-      <w:r>
-        <w:t>1.5</w:t>
-      </w:r>
-      <w:r>
-        <w:rPr>
-          <w:rFonts w:ascii="Arial" w:eastAsia="Arial" w:hAnsi="Arial" w:cs="Arial"/>
-        </w:rPr>
-        <w:t xml:space="preserve"> </w:t>
-      </w:r>
-      <w:r>
-        <w:t xml:space="preserve">References </w:t>
-      </w:r>
-      <w:bookmarkEnd w:id="8"/>
-    </w:p>
-    <w:bookmarkStart w:id="9" w:name="_Toc5842"/>
+    <w:bookmarkStart w:id="8" w:name="_Toc5842"/>
     <w:p>
       <w:pPr>
         <w:pStyle w:val="Heading1"/>
@@ -2090,7 +2120,7 @@
       </w:r>
     </w:p>
     <w:p>
-      <w:hyperlink r:id="rId10" w:history="1">
+      <w:hyperlink r:id="rId11" w:history="1">
         <w:r>
           <w:rPr>
             <w:rStyle w:val="Hyperlink"/>
@@ -2119,16 +2149,55 @@
       <w:r>
         <w:t xml:space="preserve">Overall Description </w:t>
       </w:r>
+      <w:bookmarkEnd w:id="8"/>
+    </w:p>
+    <w:p>
+      <w:pPr>
+        <w:pStyle w:val="Heading2"/>
+        <w:ind w:left="-5"/>
+      </w:pPr>
+      <w:bookmarkStart w:id="9" w:name="_Toc5843"/>
+      <w:r>
+        <w:t>2.1</w:t>
+      </w:r>
+      <w:r>
+        <w:rPr>
+          <w:rFonts w:ascii="Arial" w:eastAsia="Arial" w:hAnsi="Arial" w:cs="Arial"/>
+        </w:rPr>
+        <w:t xml:space="preserve"> </w:t>
+      </w:r>
+      <w:r>
+        <w:t xml:space="preserve">Product Perspective </w:t>
+      </w:r>
       <w:bookmarkEnd w:id="9"/>
     </w:p>
     <w:p>
       <w:pPr>
+        <w:ind w:left="-5"/>
+      </w:pPr>
+      <w:r>
+        <w:t>The application is solitary consisting single mobile application. The mobile application will be used to capture and view packets, also to save packet information in text files on the mobile device. The mobile application will need to be rooted for this application to work. By default network card for mobile phone manufacturers disable the ability to change the mode of the network card. Rooting the phone allows the ability to change the mode of the network card that allows the capturing of packets. This is a network/data centric application that requires some storage space. It also utilizes text files and storage locations on the mobile device. Storage locations such as "/sdcard/Download/".</w:t>
+      </w:r>
+    </w:p>
+    <w:p>
+      <w:pPr>
+        <w:ind w:left="-5"/>
+      </w:pPr>
+      <w:r>
+        <w:t xml:space="preserve">The mobile application also has some restrictions such that it has to be connected to a wifi access point to capture packets. </w:t>
+      </w:r>
+      <w:r>
+        <w:t xml:space="preserve">  </w:t>
+      </w:r>
+    </w:p>
+    <w:p>
+      <w:pPr>
         <w:pStyle w:val="Heading2"/>
         <w:ind w:left="-5"/>
       </w:pPr>
-      <w:bookmarkStart w:id="10" w:name="_Toc5843"/>
-      <w:r>
-        <w:t>2.1</w:t>
+      <w:bookmarkStart w:id="10" w:name="_Toc5844"/>
+      <w:r>
+        <w:t>2.2</w:t>
       </w:r>
       <w:r>
         <w:rPr>
@@ -2137,7 +2206,7 @@
         <w:t xml:space="preserve"> </w:t>
       </w:r>
       <w:r>
-        <w:t xml:space="preserve">Product Perspective </w:t>
+        <w:t xml:space="preserve">Product Features </w:t>
       </w:r>
       <w:bookmarkEnd w:id="10"/>
     </w:p>
@@ -2145,28 +2214,9 @@
       <w:pPr>
         <w:ind w:left="-5"/>
       </w:pPr>
-      <w:r>
-        <w:t xml:space="preserve">The product is considered </w:t>
-      </w:r>
-      <w:r>
-        <w:t>a follow-on member of a product family, as there are currently existing</w:t>
-      </w:r>
-      <w:r>
-        <w:t xml:space="preserve"> Personal Computer as well as</w:t>
-      </w:r>
-      <w:r>
-        <w:t xml:space="preserve"> Android Network Sniffer </w:t>
-      </w:r>
-      <w:r>
-        <w:t xml:space="preserve">available. Our product is Android based on the implementation of a Network Sniffer. </w:t>
-      </w:r>
-    </w:p>
-    <w:p>
-      <w:pPr>
-        <w:ind w:left="-5"/>
-      </w:pPr>
-      <w:r>
-        <w:t>The main features of our product that are included</w:t>
+      <w:bookmarkStart w:id="11" w:name="_Toc5845"/>
+      <w:r>
+        <w:t>The main features of our product includes:</w:t>
       </w:r>
     </w:p>
     <w:p>
@@ -2178,7 +2228,7 @@
         </w:numPr>
       </w:pPr>
       <w:r>
-        <w:t>Network Sniffing: To be able to Start &amp; Stop Network Sniffing</w:t>
+        <w:t>Network Sniffing: To be able to start &amp; stop network sniffing</w:t>
       </w:r>
     </w:p>
     <w:p>
@@ -2190,7 +2240,7 @@
         </w:numPr>
       </w:pPr>
       <w:r>
-        <w:t xml:space="preserve">To be able to provide Real Time Viewing of Sniffed Data  </w:t>
+        <w:t xml:space="preserve">To be able to provide real time viewing of sniffed data  </w:t>
       </w:r>
     </w:p>
     <w:p>
@@ -2202,7 +2252,7 @@
         </w:numPr>
       </w:pPr>
       <w:r>
-        <w:t>To be able to Save the Sniffed Data into a File</w:t>
+        <w:t>To be able to save the sniffed data into a file</w:t>
       </w:r>
     </w:p>
     <w:p>
@@ -2214,7 +2264,7 @@
         </w:numPr>
       </w:pPr>
       <w:r>
-        <w:t>To be able to read from the saved File</w:t>
+        <w:t>To be able to read from the saved file</w:t>
       </w:r>
     </w:p>
     <w:p>
@@ -2226,7 +2276,154 @@
         </w:numPr>
       </w:pPr>
       <w:r>
-        <w:t xml:space="preserve">To be able to filter Network Traffic </w:t>
+        <w:t xml:space="preserve">To be able to filter packet type captured  </w:t>
+      </w:r>
+    </w:p>
+    <w:p/>
+    <w:p>
+      <w:pPr>
+        <w:pStyle w:val="Heading2"/>
+        <w:ind w:left="-5"/>
+      </w:pPr>
+      <w:r>
+        <w:t>2.3</w:t>
+      </w:r>
+      <w:r>
+        <w:rPr>
+          <w:rFonts w:ascii="Arial" w:eastAsia="Arial" w:hAnsi="Arial" w:cs="Arial"/>
+        </w:rPr>
+        <w:t xml:space="preserve"> </w:t>
+      </w:r>
+      <w:r>
+        <w:t xml:space="preserve">User Classes and Characteristics </w:t>
+      </w:r>
+      <w:bookmarkEnd w:id="11"/>
+    </w:p>
+    <w:p>
+      <w:pPr>
+        <w:ind w:left="-5"/>
+      </w:pPr>
+      <w:r>
+        <w:t xml:space="preserve">The type of User classes for our product would </w:t>
+      </w:r>
+      <w:r>
+        <w:t xml:space="preserve">be mostly </w:t>
+      </w:r>
+      <w:r>
+        <w:t>IT users, developers.</w:t>
+      </w:r>
+    </w:p>
+    <w:p>
+      <w:pPr>
+        <w:ind w:left="-5"/>
+      </w:pPr>
+      <w:r>
+        <w:t xml:space="preserve">IT Users: users that work in the field of IT such as System Administrators, who constantly have work involving Network such as Monitoring of Network Traffic for anomaly, or even regular data collection of network traffic to improve the system such as avoiding overhead. IT users would be the type of users that most frequently use Android Network Sniffers </w:t>
+      </w:r>
+    </w:p>
+    <w:p>
+      <w:pPr>
+        <w:ind w:left="-5"/>
+      </w:pPr>
+      <w:r>
+        <w:t>Developers: Users that wish to develop a similar type of Application may want to user our product as reference or possibly create a more improved version of ours as the technology improves</w:t>
+      </w:r>
+    </w:p>
+    <w:p>
+      <w:pPr>
+        <w:pStyle w:val="Heading2"/>
+        <w:ind w:left="-5"/>
+      </w:pPr>
+      <w:bookmarkStart w:id="12" w:name="_Toc5846"/>
+      <w:r>
+        <w:t>2.4</w:t>
+      </w:r>
+      <w:r>
+        <w:rPr>
+          <w:rFonts w:ascii="Arial" w:eastAsia="Arial" w:hAnsi="Arial" w:cs="Arial"/>
+        </w:rPr>
+        <w:t xml:space="preserve"> </w:t>
+      </w:r>
+      <w:r>
+        <w:t xml:space="preserve">Operating Environment </w:t>
+      </w:r>
+      <w:bookmarkEnd w:id="12"/>
+    </w:p>
+    <w:p>
+      <w:pPr>
+        <w:ind w:left="-5"/>
+      </w:pPr>
+      <w:r>
+        <w:t>The device of our product choice must support Android Studio, programming la</w:t>
+      </w:r>
+      <w:r>
+        <w:t xml:space="preserve">nguage </w:t>
+      </w:r>
+      <w:r>
+        <w:t>will mostly be done in Java, with the exceptions of binaries done in C using the Pcap library.</w:t>
+      </w:r>
+    </w:p>
+    <w:p>
+      <w:pPr>
+        <w:ind w:left="-5"/>
+      </w:pPr>
+      <w:r>
+        <w:lastRenderedPageBreak/>
+        <w:t>Hardware of the device must have a chi</w:t>
+      </w:r>
+      <w:r>
+        <w:t>pset that allows NIC promiscuous mode. Device also needs to be rooted.</w:t>
+      </w:r>
+    </w:p>
+    <w:p>
+      <w:pPr>
+        <w:pStyle w:val="Heading2"/>
+        <w:ind w:left="-5"/>
+      </w:pPr>
+      <w:bookmarkStart w:id="13" w:name="_Toc5847"/>
+      <w:r>
+        <w:t>2.5</w:t>
+      </w:r>
+      <w:r>
+        <w:rPr>
+          <w:rFonts w:ascii="Arial" w:eastAsia="Arial" w:hAnsi="Arial" w:cs="Arial"/>
+        </w:rPr>
+        <w:t xml:space="preserve"> </w:t>
+      </w:r>
+      <w:r>
+        <w:t xml:space="preserve">Design and Implementation Constraints </w:t>
+      </w:r>
+      <w:bookmarkEnd w:id="13"/>
+    </w:p>
+    <w:p>
+      <w:pPr>
+        <w:ind w:left="-5"/>
+      </w:pPr>
+      <w:r>
+        <w:t xml:space="preserve">Because of the platform in which our product </w:t>
+      </w:r>
+      <w:r>
+        <w:t>is</w:t>
+      </w:r>
+      <w:r>
+        <w:t xml:space="preserve"> on which is Android there will be limitation and constraints compared to the Personal Computer type of Network Sniffer. </w:t>
+      </w:r>
+    </w:p>
+    <w:p>
+      <w:pPr>
+        <w:ind w:left="-5"/>
+      </w:pPr>
+      <w:r>
+        <w:t xml:space="preserve">When designing our </w:t>
+      </w:r>
+      <w:r>
+        <w:t>product,</w:t>
+      </w:r>
+      <w:r>
+        <w:t xml:space="preserve"> the constraints are </w:t>
+      </w:r>
+      <w:r>
+        <w:t xml:space="preserve">as follows: </w:t>
       </w:r>
     </w:p>
     <w:p>
@@ -2234,29 +2431,149 @@
         <w:pStyle w:val="ListParagraph"/>
         <w:numPr>
           <w:ilvl w:val="0"/>
-          <w:numId w:val="1"/>
+          <w:numId w:val="5"/>
         </w:numPr>
       </w:pPr>
       <w:r>
-        <w:t xml:space="preserve">Additional Feature if possible: Being able to Crack WEP </w:t>
-      </w:r>
-    </w:p>
-    <w:p>
-      <w:pPr>
-        <w:ind w:left="-5"/>
-      </w:pPr>
-      <w:r>
-        <w:t xml:space="preserve">  </w:t>
-      </w:r>
+        <w:t>Network Cards/Wifi Chips for mobile devices are manufactured in such a way that they are not allowed to change their mode.(Why root is needed)</w:t>
+      </w:r>
+    </w:p>
+    <w:p>
+      <w:pPr>
+        <w:pStyle w:val="ListParagraph"/>
+        <w:numPr>
+          <w:ilvl w:val="0"/>
+          <w:numId w:val="5"/>
+        </w:numPr>
+      </w:pPr>
+      <w:r>
+        <w:t>Not all wifi chips support promiscuous/monitor mode, resulting in some phones unable to capture packets. (Only certain wifi chips support packet capture)</w:t>
+      </w:r>
+    </w:p>
+    <w:p>
+      <w:pPr>
+        <w:pStyle w:val="ListParagraph"/>
+        <w:numPr>
+          <w:ilvl w:val="0"/>
+          <w:numId w:val="5"/>
+        </w:numPr>
+      </w:pPr>
+      <w:r>
+        <w:t>T</w:t>
+      </w:r>
+      <w:r>
+        <w:t xml:space="preserve">he device must be rooted which </w:t>
+      </w:r>
+      <w:r>
+        <w:t xml:space="preserve">is to give Super User Access to the phone. However, it is to be noted that rooting a phone would be similar to what would be known as Jail </w:t>
+      </w:r>
+      <w:r>
+        <w:t xml:space="preserve">Breaking an iPhone. </w:t>
+      </w:r>
+    </w:p>
+    <w:p>
+      <w:pPr>
+        <w:pStyle w:val="ListParagraph"/>
+        <w:numPr>
+          <w:ilvl w:val="0"/>
+          <w:numId w:val="5"/>
+        </w:numPr>
+      </w:pPr>
+      <w:r>
+        <w:t>Phone being rooted and requiring the network card means only 1 person test app at a time. (Inconvenience, cannot use emulator to fully test app)</w:t>
+      </w:r>
+    </w:p>
+    <w:p>
+      <w:pPr>
+        <w:pStyle w:val="ListParagraph"/>
+        <w:numPr>
+          <w:ilvl w:val="0"/>
+          <w:numId w:val="5"/>
+        </w:numPr>
+      </w:pPr>
+      <w:r>
+        <w:t xml:space="preserve">Device being rooted results in </w:t>
+      </w:r>
+      <w:r>
+        <w:t xml:space="preserve">super user </w:t>
+      </w:r>
+      <w:r>
+        <w:t xml:space="preserve">privileges </w:t>
+      </w:r>
+      <w:r>
+        <w:t>given to applications that should not have the permissions. This requires something to manage the SU privileges.</w:t>
+      </w:r>
+    </w:p>
+    <w:p>
+      <w:pPr>
+        <w:pStyle w:val="ListParagraph"/>
+        <w:numPr>
+          <w:ilvl w:val="0"/>
+          <w:numId w:val="5"/>
+        </w:numPr>
+      </w:pPr>
+      <w:r>
+        <w:t>The inability to give the app SU results in the need to spawn processes that have SU permission.</w:t>
+      </w:r>
+    </w:p>
+    <w:p>
+      <w:pPr>
+        <w:pStyle w:val="ListParagraph"/>
+        <w:numPr>
+          <w:ilvl w:val="0"/>
+          <w:numId w:val="5"/>
+        </w:numPr>
+      </w:pPr>
+      <w:r>
+        <w:t xml:space="preserve">The inability to give </w:t>
+      </w:r>
+      <w:r>
+        <w:t xml:space="preserve">the sniff </w:t>
+      </w:r>
+      <w:r>
+        <w:t xml:space="preserve">app SU also means that </w:t>
+      </w:r>
+      <w:r>
+        <w:t xml:space="preserve">code cannot be used in to sniff. (must use process -&gt; binary) </w:t>
+      </w:r>
+    </w:p>
+    <w:p>
+      <w:pPr>
+        <w:pStyle w:val="ListParagraph"/>
+        <w:numPr>
+          <w:ilvl w:val="0"/>
+          <w:numId w:val="5"/>
+        </w:numPr>
+      </w:pPr>
+      <w:r>
+        <w:t>Limited resources on mobile devices.</w:t>
+      </w:r>
+    </w:p>
+    <w:p>
+      <w:pPr>
+        <w:pStyle w:val="ListParagraph"/>
+        <w:numPr>
+          <w:ilvl w:val="0"/>
+          <w:numId w:val="5"/>
+        </w:numPr>
+      </w:pPr>
+      <w:r>
+        <w:t>Have to be coded in Android environment</w:t>
+      </w:r>
+      <w:r>
+        <w:t>, Java or C.</w:t>
+      </w:r>
+      <w:bookmarkStart w:id="14" w:name="_GoBack"/>
+      <w:bookmarkEnd w:id="14"/>
     </w:p>
     <w:p>
       <w:pPr>
         <w:pStyle w:val="Heading2"/>
         <w:ind w:left="-5"/>
       </w:pPr>
-      <w:bookmarkStart w:id="11" w:name="_Toc5844"/>
-      <w:r>
-        <w:t>2.2</w:t>
+      <w:bookmarkStart w:id="15" w:name="_Toc5848"/>
+      <w:r>
+        <w:t>2.6</w:t>
       </w:r>
       <w:r>
         <w:rPr>
@@ -2265,57 +2582,43 @@
         <w:t xml:space="preserve"> </w:t>
       </w:r>
       <w:r>
-        <w:t xml:space="preserve">Product Features </w:t>
-      </w:r>
-      <w:bookmarkEnd w:id="11"/>
+        <w:t xml:space="preserve">User Documentation </w:t>
+      </w:r>
+      <w:bookmarkEnd w:id="15"/>
+    </w:p>
+    <w:p>
+      <w:pPr>
+        <w:ind w:left="-5"/>
+        <w:rPr>
+          <w:color w:val="auto"/>
+        </w:rPr>
+      </w:pPr>
+      <w:r>
+        <w:t xml:space="preserve">Other than the product of an Android Network Sniffer there will also be a Technical Documentation </w:t>
+      </w:r>
+      <w:r>
+        <w:rPr>
+          <w:color w:val="auto"/>
+        </w:rPr>
+        <w:t xml:space="preserve">that elaborate clearly the entire technical aspect of the product </w:t>
+      </w:r>
+    </w:p>
+    <w:p>
+      <w:pPr>
+        <w:ind w:left="-5"/>
+      </w:pPr>
+      <w:r>
+        <w:t>Other than the Technical Document there will also be a User Documentation to allow ease of use for the users who will be using our application</w:t>
+      </w:r>
     </w:p>
     <w:p>
       <w:pPr>
         <w:pStyle w:val="Heading2"/>
         <w:ind w:left="-5"/>
-        <w:rPr>
-          <w:rFonts w:ascii="Arial" w:hAnsi="Arial" w:cs="Arial"/>
-          <w:b w:val="0"/>
-          <w:i/>
-          <w:sz w:val="22"/>
-        </w:rPr>
-      </w:pPr>
-      <w:bookmarkStart w:id="12" w:name="_Toc5845"/>
-      <w:r>
-        <w:rPr>
-          <w:rFonts w:ascii="Arial" w:hAnsi="Arial" w:cs="Arial"/>
-          <w:b w:val="0"/>
-          <w:i/>
-          <w:sz w:val="22"/>
-        </w:rPr>
-        <w:t>The features</w:t>
-      </w:r>
-      <w:r>
-        <w:rPr>
-          <w:rFonts w:ascii="Arial" w:hAnsi="Arial" w:cs="Arial"/>
-          <w:b w:val="0"/>
-          <w:i/>
-          <w:sz w:val="22"/>
-        </w:rPr>
-        <w:t xml:space="preserve"> of our product allow the users to do Sniff for Network Traffic, and see the data packets and can save it to a file for viewing at a later time.</w:t>
-      </w:r>
-      <w:r>
-        <w:rPr>
-          <w:rFonts w:ascii="Arial" w:hAnsi="Arial" w:cs="Arial"/>
-          <w:b w:val="0"/>
-          <w:i/>
-          <w:sz w:val="22"/>
-        </w:rPr>
-        <w:t xml:space="preserve"> Cracking of WEP, have a GUI, being able to manipulate captured data as well as display it</w:t>
-      </w:r>
-    </w:p>
-    <w:p>
-      <w:pPr>
-        <w:pStyle w:val="Heading2"/>
-        <w:ind w:left="-5"/>
-      </w:pPr>
-      <w:r>
-        <w:t>2.3</w:t>
+      </w:pPr>
+      <w:bookmarkStart w:id="16" w:name="_Toc5849"/>
+      <w:r>
+        <w:t>2.7</w:t>
       </w:r>
       <w:r>
         <w:rPr>
@@ -2324,204 +2627,42 @@
         <w:t xml:space="preserve"> </w:t>
       </w:r>
       <w:r>
-        <w:t xml:space="preserve">User Classes and Characteristics </w:t>
-      </w:r>
-      <w:bookmarkEnd w:id="12"/>
-    </w:p>
-    <w:p>
-      <w:pPr>
-        <w:ind w:left="-5"/>
-      </w:pPr>
-      <w:r>
-        <w:t xml:space="preserve">The type of User classes for our product would </w:t>
-      </w:r>
-      <w:r>
-        <w:t xml:space="preserve">be mostly IT users, developers, students. </w:t>
-      </w:r>
-    </w:p>
-    <w:p>
-      <w:pPr>
-        <w:ind w:left="-5"/>
-      </w:pPr>
-      <w:r>
-        <w:t xml:space="preserve">IT Users: users that work in the field of IT such as System Administrators, who constantly have work involving Network such as Monitoring of Network Traffic for anomaly, or even regular data collection of network traffic to improve the system such as avoiding overhead. IT users would be the type of users that most frequently use Android Network Sniffers </w:t>
-      </w:r>
-    </w:p>
-    <w:p>
-      <w:pPr>
-        <w:ind w:left="-5"/>
-      </w:pPr>
-      <w:r>
-        <w:t>Developers: Users that wish to develop a similar type of Application may want to user our product as reference or possibly create a more improved version of ours as the technology improves</w:t>
-      </w:r>
-    </w:p>
-    <w:p>
-      <w:pPr>
-        <w:ind w:left="-5"/>
-      </w:pPr>
-      <w:r>
-        <w:t xml:space="preserve">Students: Students are users who are similar to IT users but use our product for personal use and </w:t>
-      </w:r>
-      <w:r>
-        <w:t>for studies and also wish to approach this field of work in the future</w:t>
-      </w:r>
-    </w:p>
-    <w:p>
-      <w:pPr>
-        <w:pStyle w:val="Heading2"/>
-        <w:ind w:left="-5"/>
-      </w:pPr>
-      <w:bookmarkStart w:id="13" w:name="_Toc5846"/>
-      <w:r>
-        <w:t>2.4</w:t>
-      </w:r>
-      <w:r>
-        <w:rPr>
-          <w:rFonts w:ascii="Arial" w:eastAsia="Arial" w:hAnsi="Arial" w:cs="Arial"/>
-        </w:rPr>
-        <w:t xml:space="preserve"> </w:t>
-      </w:r>
-      <w:r>
-        <w:t xml:space="preserve">Operating Environment </w:t>
-      </w:r>
-      <w:bookmarkEnd w:id="13"/>
-    </w:p>
-    <w:p>
-      <w:pPr>
-        <w:ind w:left="-5"/>
-      </w:pPr>
-      <w:r>
-        <w:t xml:space="preserve">The device of our product choice must support Android Studio, programming language can be done in either C++/Java. </w:t>
-      </w:r>
-    </w:p>
-    <w:p>
-      <w:pPr>
-        <w:ind w:left="-5"/>
-      </w:pPr>
-      <w:r>
-        <w:lastRenderedPageBreak/>
-        <w:t xml:space="preserve">Hardware of the device must have a chipset that allows NIC in monitor mode, Device also needs to be rooted </w:t>
-      </w:r>
-    </w:p>
-    <w:p>
-      <w:pPr>
-        <w:pStyle w:val="Heading2"/>
-        <w:ind w:left="-5"/>
-      </w:pPr>
-      <w:bookmarkStart w:id="14" w:name="_Toc5847"/>
-      <w:r>
-        <w:t>2.5</w:t>
-      </w:r>
-      <w:r>
-        <w:rPr>
-          <w:rFonts w:ascii="Arial" w:eastAsia="Arial" w:hAnsi="Arial" w:cs="Arial"/>
-        </w:rPr>
-        <w:t xml:space="preserve"> </w:t>
-      </w:r>
-      <w:r>
-        <w:t xml:space="preserve">Design and Implementation Constraints </w:t>
-      </w:r>
-      <w:bookmarkEnd w:id="14"/>
-    </w:p>
-    <w:p>
-      <w:pPr>
-        <w:ind w:left="-5"/>
-      </w:pPr>
-      <w:r>
-        <w:t xml:space="preserve">Because of the platform in which our product is on which is Android there will be limitation and constraints compared to the Personal Computer type of Network Sniffer. When designing our </w:t>
-      </w:r>
-      <w:r>
-        <w:t>product,</w:t>
-      </w:r>
-      <w:r>
-        <w:t xml:space="preserve"> the constraints are that the device must be rooted which </w:t>
-      </w:r>
-      <w:r>
-        <w:t>is to give Super User Access to the phone. However, it is to be noted that rooting a phone would be similar to what would be known as Jail Breaking an iPhone. once a phone has been rooted, all forms of warranty is gone. Other limitations would b</w:t>
-      </w:r>
-      <w:r>
-        <w:t xml:space="preserve">e once a phone has been rooted, </w:t>
-      </w:r>
-      <w:r>
-        <w:t xml:space="preserve">super user </w:t>
-      </w:r>
-      <w:r>
-        <w:t>privileges are given when it should not be.</w:t>
-      </w:r>
-      <w:r>
-        <w:t xml:space="preserve"> </w:t>
-      </w:r>
-      <w:r>
-        <w:t>Also,</w:t>
-      </w:r>
-      <w:r>
-        <w:t xml:space="preserve"> the phone’s chipset will play an important role in the choice of device that will be compatible with the product. </w:t>
-      </w:r>
-    </w:p>
-    <w:p>
-      <w:pPr>
-        <w:pStyle w:val="Heading2"/>
-        <w:ind w:left="-5"/>
-      </w:pPr>
-      <w:bookmarkStart w:id="15" w:name="_Toc5848"/>
-      <w:r>
-        <w:t>2.6</w:t>
-      </w:r>
-      <w:r>
-        <w:rPr>
-          <w:rFonts w:ascii="Arial" w:eastAsia="Arial" w:hAnsi="Arial" w:cs="Arial"/>
-        </w:rPr>
-        <w:t xml:space="preserve"> </w:t>
-      </w:r>
-      <w:r>
-        <w:t xml:space="preserve">User Documentation </w:t>
-      </w:r>
-      <w:bookmarkEnd w:id="15"/>
-    </w:p>
-    <w:p>
-      <w:pPr>
+        <w:t xml:space="preserve">Assumptions and Dependencies </w:t>
+      </w:r>
+      <w:bookmarkEnd w:id="16"/>
+    </w:p>
+    <w:p>
+      <w:pPr>
+        <w:spacing w:after="650"/>
         <w:ind w:left="-5"/>
         <w:rPr>
           <w:color w:val="auto"/>
         </w:rPr>
       </w:pPr>
       <w:r>
-        <w:t xml:space="preserve">Other than the product of an Android Network Sniffer there will also be a Technical Documentation </w:t>
-      </w:r>
-      <w:r>
         <w:rPr>
           <w:color w:val="auto"/>
         </w:rPr>
-        <w:t xml:space="preserve">that elaborate clearly the entire technical aspect of the product </w:t>
-      </w:r>
-    </w:p>
-    <w:p>
-      <w:pPr>
-        <w:ind w:left="-5"/>
-      </w:pPr>
-      <w:r>
-        <w:t>Other than the Technical Document there will also be a User Documentation to allow ease of use for the users who will be using our application</w:t>
-      </w:r>
-    </w:p>
-    <w:p>
-      <w:pPr>
-        <w:pStyle w:val="Heading2"/>
-        <w:ind w:left="-5"/>
-      </w:pPr>
-      <w:bookmarkStart w:id="16" w:name="_Toc5849"/>
-      <w:r>
-        <w:t>2.7</w:t>
-      </w:r>
-      <w:r>
-        <w:rPr>
-          <w:rFonts w:ascii="Arial" w:eastAsia="Arial" w:hAnsi="Arial" w:cs="Arial"/>
-        </w:rPr>
-        <w:t xml:space="preserve"> </w:t>
-      </w:r>
-      <w:r>
-        <w:t xml:space="preserve">Assumptions and Dependencies </w:t>
-      </w:r>
-      <w:bookmarkEnd w:id="16"/>
+        <w:t xml:space="preserve">Assumptions -&gt; users are using devices that are rooted, Android </w:t>
+      </w:r>
+      <w:r>
+        <w:rPr>
+          <w:color w:val="auto"/>
+        </w:rPr>
+        <w:t>Marshmellow 5.0</w:t>
+      </w:r>
+      <w:r>
+        <w:rPr>
+          <w:color w:val="auto"/>
+        </w:rPr>
+        <w:t xml:space="preserve"> and above, wi-fi card </w:t>
+      </w:r>
+      <w:r>
+        <w:rPr>
+          <w:color w:val="auto"/>
+        </w:rPr>
+        <w:t>must be able to support promiscuous mode.</w:t>
+      </w:r>
     </w:p>
     <w:p>
       <w:pPr>
@@ -2535,29 +2676,8 @@
         <w:rPr>
           <w:color w:val="auto"/>
         </w:rPr>
-        <w:t>Assumptions -&gt; users are using devices that are rooted, Android 6 and above, wi-fi card must be compatible</w:t>
-      </w:r>
-    </w:p>
-    <w:p>
-      <w:pPr>
-        <w:spacing w:after="650"/>
-        <w:ind w:left="-5"/>
-        <w:rPr>
-          <w:color w:val="auto"/>
-        </w:rPr>
-      </w:pPr>
-      <w:r>
-        <w:rPr>
-          <w:color w:val="auto"/>
-        </w:rPr>
         <w:t xml:space="preserve">Dependencies -&gt; C compile Binaries </w:t>
       </w:r>
-      <w:r>
-        <w:rPr>
-          <w:color w:val="auto"/>
-        </w:rPr>
-        <w:t xml:space="preserve"> </w:t>
-      </w:r>
     </w:p>
     <w:p>
       <w:pPr>
@@ -2565,6 +2685,12 @@
         <w:ind w:left="-5"/>
       </w:pPr>
       <w:bookmarkStart w:id="17" w:name="_Toc5850"/>
+    </w:p>
+    <w:p>
+      <w:pPr>
+        <w:pStyle w:val="Heading1"/>
+        <w:ind w:left="-5"/>
+      </w:pPr>
       <w:r>
         <w:t>3.</w:t>
       </w:r>
@@ -2752,7 +2878,6 @@
         </w:rPr>
       </w:pPr>
       <w:r>
-        <w:lastRenderedPageBreak/>
         <w:tab/>
         <w:t xml:space="preserve">User Starts </w:t>
       </w:r>
@@ -2927,6 +3052,7 @@
       <w:r>
         <w:rPr>
           <w:noProof/>
+          <w:lang w:val="en-SG" w:eastAsia="en-SG"/>
         </w:rPr>
         <w:drawing>
           <wp:inline distT="0" distB="0" distL="0" distR="0">
@@ -2946,7 +3072,7 @@
                     </pic:cNvPicPr>
                   </pic:nvPicPr>
                   <pic:blipFill>
-                    <a:blip r:embed="rId11">
+                    <a:blip r:embed="rId12">
                       <a:extLst>
                         <a:ext uri="{28A0092B-C50C-407E-A947-70E740481C1C}">
                           <a14:useLocalDpi xmlns:a14="http://schemas.microsoft.com/office/drawing/2010/main" val="0"/>
@@ -2987,6 +3113,7 @@
       <w:r>
         <w:rPr>
           <w:noProof/>
+          <w:lang w:val="en-SG" w:eastAsia="en-SG"/>
         </w:rPr>
         <w:lastRenderedPageBreak/>
         <w:drawing>
@@ -3007,7 +3134,7 @@
                     </pic:cNvPicPr>
                   </pic:nvPicPr>
                   <pic:blipFill>
-                    <a:blip r:embed="rId12" cstate="print">
+                    <a:blip r:embed="rId13" cstate="print">
                       <a:extLst>
                         <a:ext uri="{28A0092B-C50C-407E-A947-70E740481C1C}">
                           <a14:useLocalDpi xmlns:a14="http://schemas.microsoft.com/office/drawing/2010/main" val="0"/>
@@ -3065,6 +3192,7 @@
       <w:r>
         <w:rPr>
           <w:noProof/>
+          <w:lang w:val="en-SG" w:eastAsia="en-SG"/>
         </w:rPr>
         <w:drawing>
           <wp:inline distT="0" distB="0" distL="0" distR="0">
@@ -3084,7 +3212,7 @@
                     </pic:cNvPicPr>
                   </pic:nvPicPr>
                   <pic:blipFill>
-                    <a:blip r:embed="rId13" cstate="print">
+                    <a:blip r:embed="rId14" cstate="print">
                       <a:extLst>
                         <a:ext uri="{28A0092B-C50C-407E-A947-70E740481C1C}">
                           <a14:useLocalDpi xmlns:a14="http://schemas.microsoft.com/office/drawing/2010/main" val="0"/>
@@ -3125,6 +3253,7 @@
       <w:r>
         <w:rPr>
           <w:noProof/>
+          <w:lang w:val="en-SG" w:eastAsia="en-SG"/>
         </w:rPr>
         <w:lastRenderedPageBreak/>
         <w:drawing>
@@ -3145,7 +3274,7 @@
                     </pic:cNvPicPr>
                   </pic:nvPicPr>
                   <pic:blipFill>
-                    <a:blip r:embed="rId14" cstate="print">
+                    <a:blip r:embed="rId15" cstate="print">
                       <a:extLst>
                         <a:ext uri="{28A0092B-C50C-407E-A947-70E740481C1C}">
                           <a14:useLocalDpi xmlns:a14="http://schemas.microsoft.com/office/drawing/2010/main" val="0"/>
@@ -3189,6 +3318,7 @@
       <w:r>
         <w:rPr>
           <w:noProof/>
+          <w:lang w:val="en-SG" w:eastAsia="en-SG"/>
         </w:rPr>
         <w:lastRenderedPageBreak/>
         <w:drawing>
@@ -3209,7 +3339,7 @@
                     </pic:cNvPicPr>
                   </pic:nvPicPr>
                   <pic:blipFill>
-                    <a:blip r:embed="rId15" cstate="print">
+                    <a:blip r:embed="rId16" cstate="print">
                       <a:extLst>
                         <a:ext uri="{28A0092B-C50C-407E-A947-70E740481C1C}">
                           <a14:useLocalDpi xmlns:a14="http://schemas.microsoft.com/office/drawing/2010/main" val="0"/>
@@ -3250,6 +3380,7 @@
       <w:r>
         <w:rPr>
           <w:noProof/>
+          <w:lang w:val="en-SG" w:eastAsia="en-SG"/>
         </w:rPr>
         <w:lastRenderedPageBreak/>
         <w:drawing>
@@ -3278,7 +3409,7 @@
                     </pic:cNvPicPr>
                   </pic:nvPicPr>
                   <pic:blipFill>
-                    <a:blip r:embed="rId16" cstate="print">
+                    <a:blip r:embed="rId17" cstate="print">
                       <a:extLst>
                         <a:ext uri="{28A0092B-C50C-407E-A947-70E740481C1C}">
                           <a14:useLocalDpi xmlns:a14="http://schemas.microsoft.com/office/drawing/2010/main" val="0"/>
@@ -3687,7 +3818,48 @@
         <w:ind w:left="-5"/>
       </w:pPr>
       <w:r>
-        <w:t>There is a security issue when using the phone in which if the device is rooted there will be a risk of viruses because rooted device allows for customization in which the user might attempt to go for which might allow viruses to be more common and it is unlikely that a rooted device has anti-virus protection</w:t>
+        <w:t>There is a security issue when using the phone in which if the device is rooted</w:t>
+      </w:r>
+      <w:r>
+        <w:t>. T</w:t>
+      </w:r>
+      <w:r>
+        <w:t>here will be a</w:t>
+      </w:r>
+      <w:r>
+        <w:t>n increase in</w:t>
+      </w:r>
+      <w:r>
+        <w:t xml:space="preserve"> risk of viruses because rooted device allows for</w:t>
+      </w:r>
+      <w:r>
+        <w:t xml:space="preserve"> special permissions that allow</w:t>
+      </w:r>
+      <w:r>
+        <w:t xml:space="preserve"> </w:t>
+      </w:r>
+      <w:r>
+        <w:t xml:space="preserve">additional </w:t>
+      </w:r>
+      <w:r>
+        <w:t>customization</w:t>
+      </w:r>
+      <w:r>
+        <w:t xml:space="preserve"> of the device.</w:t>
+      </w:r>
+      <w:r>
+        <w:t xml:space="preserve"> </w:t>
+      </w:r>
+      <w:r>
+        <w:t xml:space="preserve">For example, places that were not allowed to be modified can now be accessed. This causes vulnerabilities as things that shouldn’t be changed are now open. </w:t>
+      </w:r>
+    </w:p>
+    <w:p>
+      <w:pPr>
+        <w:ind w:left="-5"/>
+      </w:pPr>
+      <w:r>
+        <w:t>There is now a need to manage the Super User permission on the device. “SuperSu” android application in this case was used to manage permissions.</w:t>
       </w:r>
     </w:p>
     <w:p>
@@ -3751,7 +3923,7 @@
         <w:ind w:left="-5"/>
       </w:pPr>
       <w:r>
-        <w:t>n/a</w:t>
+        <w:t>NIL</w:t>
       </w:r>
     </w:p>
     <w:p>
@@ -3839,6 +4011,16 @@
         <w:t xml:space="preserve">Appendix C: Issues List </w:t>
       </w:r>
       <w:bookmarkEnd w:id="32"/>
+    </w:p>
+    <w:p>
+      <w:pPr>
+        <w:pStyle w:val="ListParagraph"/>
+        <w:spacing w:after="32"/>
+        <w:ind w:left="705" w:firstLine="0"/>
+        <w:rPr>
+          <w:color w:val="auto"/>
+        </w:rPr>
+      </w:pPr>
     </w:p>
     <w:p>
       <w:pPr>
@@ -3856,13 +4038,7 @@
         <w:rPr>
           <w:color w:val="auto"/>
         </w:rPr>
-        <w:t>Pcap Starting and Stopping does not work as intended, processes are not being killed properly</w:t>
-      </w:r>
-      <w:r>
-        <w:rPr>
-          <w:color w:val="auto"/>
-        </w:rPr>
-        <w:t xml:space="preserve"> </w:t>
+        <w:t>Output from runOnUiThread should be formatted in some way for user friendliness</w:t>
       </w:r>
     </w:p>
     <w:p>
@@ -3879,54 +4055,15 @@
       </w:pPr>
       <w:r>
         <w:rPr>
-          <w:color w:val="24292E"/>
-          <w:shd w:val="clear" w:color="auto" w:fill="FFFFFF"/>
-        </w:rPr>
-        <w:t>Unable to get PID, process running "ps /data/data/com.example.yuxuan.netsniffer/tcpdump" only returns first row of output (USER PID PPID VSIZE ...) may require thread to receive multiple lines of output</w:t>
-      </w:r>
-    </w:p>
-    <w:p>
-      <w:pPr>
-        <w:pStyle w:val="ListParagraph"/>
-        <w:numPr>
-          <w:ilvl w:val="0"/>
-          <w:numId w:val="4"/>
-        </w:numPr>
-        <w:spacing w:after="32"/>
-        <w:rPr>
           <w:color w:val="auto"/>
         </w:rPr>
-      </w:pPr>
-      <w:r>
-        <w:rPr>
-          <w:color w:val="auto"/>
-        </w:rPr>
-        <w:t>Output from runOnUiThread should be formatted in some way for user friendliness</w:t>
-      </w:r>
-    </w:p>
-    <w:p>
-      <w:pPr>
-        <w:pStyle w:val="ListParagraph"/>
-        <w:numPr>
-          <w:ilvl w:val="1"/>
-          <w:numId w:val="4"/>
-        </w:numPr>
-        <w:spacing w:after="32"/>
-        <w:rPr>
-          <w:color w:val="auto"/>
-        </w:rPr>
-      </w:pPr>
-      <w:r>
-        <w:rPr>
-          <w:color w:val="auto"/>
-        </w:rPr>
         <w:t>Working on adapter with ListView(dynamic) in help activity</w:t>
       </w:r>
     </w:p>
     <w:sectPr>
-      <w:headerReference w:type="even" r:id="rId17"/>
-      <w:headerReference w:type="default" r:id="rId18"/>
-      <w:headerReference w:type="first" r:id="rId19"/>
+      <w:headerReference w:type="even" r:id="rId18"/>
+      <w:headerReference w:type="default" r:id="rId19"/>
+      <w:headerReference w:type="first" r:id="rId20"/>
       <w:pgSz w:w="12240" w:h="15840"/>
       <w:pgMar w:top="1514" w:right="1296" w:bottom="1661" w:left="1296" w:header="744" w:footer="720" w:gutter="0"/>
       <w:pgNumType w:start="1"/>
@@ -3937,7 +4074,7 @@
 </file>
 
 <file path=word/endnotes.xml><?xml version="1.0" encoding="utf-8"?>
-<w:endnotes xmlns:wpc="http://schemas.microsoft.com/office/word/2010/wordprocessingCanvas" xmlns:cx="http://schemas.microsoft.com/office/drawing/2014/chartex" xmlns:cx1="http://schemas.microsoft.com/office/drawing/2015/9/8/chartex" xmlns:cx2="http://schemas.microsoft.com/office/drawing/2015/10/21/chartex" xmlns:cx3="http://schemas.microsoft.com/office/drawing/2016/5/9/chartex" xmlns:cx4="http://schemas.microsoft.com/office/drawing/2016/5/10/chartex" xmlns:cx5="http://schemas.microsoft.com/office/drawing/2016/5/11/chartex" xmlns:mc="http://schemas.openxmlformats.org/markup-compatibility/2006" xmlns:o="urn:schemas-microsoft-com:office:office" xmlns:r="http://schemas.openxmlformats.org/officeDocument/2006/relationships" xmlns:m="http://schemas.openxmlformats.org/officeDocument/2006/math" xmlns:v="urn:schemas-microsoft-com:vml" xmlns:wp14="http://schemas.microsoft.com/office/word/2010/wordprocessingDrawing" xmlns:wp="http://schemas.openxmlformats.org/drawingml/2006/wordprocessingDrawing" xmlns:w10="urn:schemas-microsoft-com:office:word" xmlns:w="http://schemas.openxmlformats.org/wordprocessingml/2006/main" xmlns:w14="http://schemas.microsoft.com/office/word/2010/wordml" xmlns:w15="http://schemas.microsoft.com/office/word/2012/wordml" xmlns:w16se="http://schemas.microsoft.com/office/word/2015/wordml/symex" xmlns:wpg="http://schemas.microsoft.com/office/word/2010/wordprocessingGroup" xmlns:wpi="http://schemas.microsoft.com/office/word/2010/wordprocessingInk" xmlns:wne="http://schemas.microsoft.com/office/word/2006/wordml" xmlns:wps="http://schemas.microsoft.com/office/word/2010/wordprocessingShape" mc:Ignorable="w14 w15 w16se wp14">
+<w:endnotes xmlns:wpc="http://schemas.microsoft.com/office/word/2010/wordprocessingCanvas" xmlns:mc="http://schemas.openxmlformats.org/markup-compatibility/2006" xmlns:o="urn:schemas-microsoft-com:office:office" xmlns:r="http://schemas.openxmlformats.org/officeDocument/2006/relationships" xmlns:m="http://schemas.openxmlformats.org/officeDocument/2006/math" xmlns:v="urn:schemas-microsoft-com:vml" xmlns:wp14="http://schemas.microsoft.com/office/word/2010/wordprocessingDrawing" xmlns:wp="http://schemas.openxmlformats.org/drawingml/2006/wordprocessingDrawing" xmlns:w10="urn:schemas-microsoft-com:office:word" xmlns:w="http://schemas.openxmlformats.org/wordprocessingml/2006/main" xmlns:w14="http://schemas.microsoft.com/office/word/2010/wordml" xmlns:w15="http://schemas.microsoft.com/office/word/2012/wordml" xmlns:wpg="http://schemas.microsoft.com/office/word/2010/wordprocessingGroup" xmlns:wpi="http://schemas.microsoft.com/office/word/2010/wordprocessingInk" xmlns:wne="http://schemas.microsoft.com/office/word/2006/wordml" xmlns:wps="http://schemas.microsoft.com/office/word/2010/wordprocessingShape" mc:Ignorable="w14 w15 wp14">
   <w:endnote w:type="separator" w:id="-1">
     <w:p>
       <w:pPr>
@@ -3962,7 +4099,7 @@
 </file>
 
 <file path=word/footnotes.xml><?xml version="1.0" encoding="utf-8"?>
-<w:footnotes xmlns:wpc="http://schemas.microsoft.com/office/word/2010/wordprocessingCanvas" xmlns:cx="http://schemas.microsoft.com/office/drawing/2014/chartex" xmlns:cx1="http://schemas.microsoft.com/office/drawing/2015/9/8/chartex" xmlns:cx2="http://schemas.microsoft.com/office/drawing/2015/10/21/chartex" xmlns:cx3="http://schemas.microsoft.com/office/drawing/2016/5/9/chartex" xmlns:cx4="http://schemas.microsoft.com/office/drawing/2016/5/10/chartex" xmlns:cx5="http://schemas.microsoft.com/office/drawing/2016/5/11/chartex" xmlns:mc="http://schemas.openxmlformats.org/markup-compatibility/2006" xmlns:o="urn:schemas-microsoft-com:office:office" xmlns:r="http://schemas.openxmlformats.org/officeDocument/2006/relationships" xmlns:m="http://schemas.openxmlformats.org/officeDocument/2006/math" xmlns:v="urn:schemas-microsoft-com:vml" xmlns:wp14="http://schemas.microsoft.com/office/word/2010/wordprocessingDrawing" xmlns:wp="http://schemas.openxmlformats.org/drawingml/2006/wordprocessingDrawing" xmlns:w10="urn:schemas-microsoft-com:office:word" xmlns:w="http://schemas.openxmlformats.org/wordprocessingml/2006/main" xmlns:w14="http://schemas.microsoft.com/office/word/2010/wordml" xmlns:w15="http://schemas.microsoft.com/office/word/2012/wordml" xmlns:w16se="http://schemas.microsoft.com/office/word/2015/wordml/symex" xmlns:wpg="http://schemas.microsoft.com/office/word/2010/wordprocessingGroup" xmlns:wpi="http://schemas.microsoft.com/office/word/2010/wordprocessingInk" xmlns:wne="http://schemas.microsoft.com/office/word/2006/wordml" xmlns:wps="http://schemas.microsoft.com/office/word/2010/wordprocessingShape" mc:Ignorable="w14 w15 w16se wp14">
+<w:footnotes xmlns:wpc="http://schemas.microsoft.com/office/word/2010/wordprocessingCanvas" xmlns:mc="http://schemas.openxmlformats.org/markup-compatibility/2006" xmlns:o="urn:schemas-microsoft-com:office:office" xmlns:r="http://schemas.openxmlformats.org/officeDocument/2006/relationships" xmlns:m="http://schemas.openxmlformats.org/officeDocument/2006/math" xmlns:v="urn:schemas-microsoft-com:vml" xmlns:wp14="http://schemas.microsoft.com/office/word/2010/wordprocessingDrawing" xmlns:wp="http://schemas.openxmlformats.org/drawingml/2006/wordprocessingDrawing" xmlns:w10="urn:schemas-microsoft-com:office:word" xmlns:w="http://schemas.openxmlformats.org/wordprocessingml/2006/main" xmlns:w14="http://schemas.microsoft.com/office/word/2010/wordml" xmlns:w15="http://schemas.microsoft.com/office/word/2012/wordml" xmlns:wpg="http://schemas.microsoft.com/office/word/2010/wordprocessingGroup" xmlns:wpi="http://schemas.microsoft.com/office/word/2010/wordprocessingInk" xmlns:wne="http://schemas.microsoft.com/office/word/2006/wordml" xmlns:wps="http://schemas.microsoft.com/office/word/2010/wordprocessingShape" mc:Ignorable="w14 w15 wp14">
   <w:footnote w:type="separator" w:id="-1">
     <w:p>
       <w:pPr>
@@ -3987,7 +4124,7 @@
 </file>
 
 <file path=word/header1.xml><?xml version="1.0" encoding="utf-8"?>
-<w:hdr xmlns:wpc="http://schemas.microsoft.com/office/word/2010/wordprocessingCanvas" xmlns:cx="http://schemas.microsoft.com/office/drawing/2014/chartex" xmlns:cx1="http://schemas.microsoft.com/office/drawing/2015/9/8/chartex" xmlns:cx2="http://schemas.microsoft.com/office/drawing/2015/10/21/chartex" xmlns:cx3="http://schemas.microsoft.com/office/drawing/2016/5/9/chartex" xmlns:cx4="http://schemas.microsoft.com/office/drawing/2016/5/10/chartex" xmlns:cx5="http://schemas.microsoft.com/office/drawing/2016/5/11/chartex" xmlns:mc="http://schemas.openxmlformats.org/markup-compatibility/2006" xmlns:o="urn:schemas-microsoft-com:office:office" xmlns:r="http://schemas.openxmlformats.org/officeDocument/2006/relationships" xmlns:m="http://schemas.openxmlformats.org/officeDocument/2006/math" xmlns:v="urn:schemas-microsoft-com:vml" xmlns:wp14="http://schemas.microsoft.com/office/word/2010/wordprocessingDrawing" xmlns:wp="http://schemas.openxmlformats.org/drawingml/2006/wordprocessingDrawing" xmlns:w10="urn:schemas-microsoft-com:office:word" xmlns:w="http://schemas.openxmlformats.org/wordprocessingml/2006/main" xmlns:w14="http://schemas.microsoft.com/office/word/2010/wordml" xmlns:w15="http://schemas.microsoft.com/office/word/2012/wordml" xmlns:w16se="http://schemas.microsoft.com/office/word/2015/wordml/symex" xmlns:wpg="http://schemas.microsoft.com/office/word/2010/wordprocessingGroup" xmlns:wpi="http://schemas.microsoft.com/office/word/2010/wordprocessingInk" xmlns:wne="http://schemas.microsoft.com/office/word/2006/wordml" xmlns:wps="http://schemas.microsoft.com/office/word/2010/wordprocessingShape" mc:Ignorable="w14 w15 w16se wp14">
+<w:hdr xmlns:wpc="http://schemas.microsoft.com/office/word/2010/wordprocessingCanvas" xmlns:mc="http://schemas.openxmlformats.org/markup-compatibility/2006" xmlns:o="urn:schemas-microsoft-com:office:office" xmlns:r="http://schemas.openxmlformats.org/officeDocument/2006/relationships" xmlns:m="http://schemas.openxmlformats.org/officeDocument/2006/math" xmlns:v="urn:schemas-microsoft-com:vml" xmlns:wp14="http://schemas.microsoft.com/office/word/2010/wordprocessingDrawing" xmlns:wp="http://schemas.openxmlformats.org/drawingml/2006/wordprocessingDrawing" xmlns:w10="urn:schemas-microsoft-com:office:word" xmlns:w="http://schemas.openxmlformats.org/wordprocessingml/2006/main" xmlns:w14="http://schemas.microsoft.com/office/word/2010/wordml" xmlns:w15="http://schemas.microsoft.com/office/word/2012/wordml" xmlns:wpg="http://schemas.microsoft.com/office/word/2010/wordprocessingGroup" xmlns:wpi="http://schemas.microsoft.com/office/word/2010/wordprocessingInk" xmlns:wne="http://schemas.microsoft.com/office/word/2006/wordml" xmlns:wps="http://schemas.microsoft.com/office/word/2010/wordprocessingShape" mc:Ignorable="w14 w15 wp14">
   <w:p>
     <w:pPr>
       <w:spacing w:after="160" w:line="259" w:lineRule="auto"/>
@@ -3998,7 +4135,7 @@
 </file>
 
 <file path=word/header2.xml><?xml version="1.0" encoding="utf-8"?>
-<w:hdr xmlns:wpc="http://schemas.microsoft.com/office/word/2010/wordprocessingCanvas" xmlns:cx="http://schemas.microsoft.com/office/drawing/2014/chartex" xmlns:cx1="http://schemas.microsoft.com/office/drawing/2015/9/8/chartex" xmlns:cx2="http://schemas.microsoft.com/office/drawing/2015/10/21/chartex" xmlns:cx3="http://schemas.microsoft.com/office/drawing/2016/5/9/chartex" xmlns:cx4="http://schemas.microsoft.com/office/drawing/2016/5/10/chartex" xmlns:cx5="http://schemas.microsoft.com/office/drawing/2016/5/11/chartex" xmlns:mc="http://schemas.openxmlformats.org/markup-compatibility/2006" xmlns:o="urn:schemas-microsoft-com:office:office" xmlns:r="http://schemas.openxmlformats.org/officeDocument/2006/relationships" xmlns:m="http://schemas.openxmlformats.org/officeDocument/2006/math" xmlns:v="urn:schemas-microsoft-com:vml" xmlns:wp14="http://schemas.microsoft.com/office/word/2010/wordprocessingDrawing" xmlns:wp="http://schemas.openxmlformats.org/drawingml/2006/wordprocessingDrawing" xmlns:w10="urn:schemas-microsoft-com:office:word" xmlns:w="http://schemas.openxmlformats.org/wordprocessingml/2006/main" xmlns:w14="http://schemas.microsoft.com/office/word/2010/wordml" xmlns:w15="http://schemas.microsoft.com/office/word/2012/wordml" xmlns:w16se="http://schemas.microsoft.com/office/word/2015/wordml/symex" xmlns:wpg="http://schemas.microsoft.com/office/word/2010/wordprocessingGroup" xmlns:wpi="http://schemas.microsoft.com/office/word/2010/wordprocessingInk" xmlns:wne="http://schemas.microsoft.com/office/word/2006/wordml" xmlns:wps="http://schemas.microsoft.com/office/word/2010/wordprocessingShape" mc:Ignorable="w14 w15 w16se wp14">
+<w:hdr xmlns:wpc="http://schemas.microsoft.com/office/word/2010/wordprocessingCanvas" xmlns:mc="http://schemas.openxmlformats.org/markup-compatibility/2006" xmlns:o="urn:schemas-microsoft-com:office:office" xmlns:r="http://schemas.openxmlformats.org/officeDocument/2006/relationships" xmlns:m="http://schemas.openxmlformats.org/officeDocument/2006/math" xmlns:v="urn:schemas-microsoft-com:vml" xmlns:wp14="http://schemas.microsoft.com/office/word/2010/wordprocessingDrawing" xmlns:wp="http://schemas.openxmlformats.org/drawingml/2006/wordprocessingDrawing" xmlns:w10="urn:schemas-microsoft-com:office:word" xmlns:w="http://schemas.openxmlformats.org/wordprocessingml/2006/main" xmlns:w14="http://schemas.microsoft.com/office/word/2010/wordml" xmlns:w15="http://schemas.microsoft.com/office/word/2012/wordml" xmlns:wpg="http://schemas.microsoft.com/office/word/2010/wordprocessingGroup" xmlns:wpi="http://schemas.microsoft.com/office/word/2010/wordprocessingInk" xmlns:wne="http://schemas.microsoft.com/office/word/2006/wordml" xmlns:wps="http://schemas.microsoft.com/office/word/2010/wordprocessingShape" mc:Ignorable="w14 w15 wp14">
   <w:p>
     <w:pPr>
       <w:spacing w:after="160" w:line="259" w:lineRule="auto"/>
@@ -4009,7 +4146,7 @@
 </file>
 
 <file path=word/header3.xml><?xml version="1.0" encoding="utf-8"?>
-<w:hdr xmlns:wpc="http://schemas.microsoft.com/office/word/2010/wordprocessingCanvas" xmlns:cx="http://schemas.microsoft.com/office/drawing/2014/chartex" xmlns:cx1="http://schemas.microsoft.com/office/drawing/2015/9/8/chartex" xmlns:cx2="http://schemas.microsoft.com/office/drawing/2015/10/21/chartex" xmlns:cx3="http://schemas.microsoft.com/office/drawing/2016/5/9/chartex" xmlns:cx4="http://schemas.microsoft.com/office/drawing/2016/5/10/chartex" xmlns:cx5="http://schemas.microsoft.com/office/drawing/2016/5/11/chartex" xmlns:mc="http://schemas.openxmlformats.org/markup-compatibility/2006" xmlns:o="urn:schemas-microsoft-com:office:office" xmlns:r="http://schemas.openxmlformats.org/officeDocument/2006/relationships" xmlns:m="http://schemas.openxmlformats.org/officeDocument/2006/math" xmlns:v="urn:schemas-microsoft-com:vml" xmlns:wp14="http://schemas.microsoft.com/office/word/2010/wordprocessingDrawing" xmlns:wp="http://schemas.openxmlformats.org/drawingml/2006/wordprocessingDrawing" xmlns:w10="urn:schemas-microsoft-com:office:word" xmlns:w="http://schemas.openxmlformats.org/wordprocessingml/2006/main" xmlns:w14="http://schemas.microsoft.com/office/word/2010/wordml" xmlns:w15="http://schemas.microsoft.com/office/word/2012/wordml" xmlns:w16se="http://schemas.microsoft.com/office/word/2015/wordml/symex" xmlns:wpg="http://schemas.microsoft.com/office/word/2010/wordprocessingGroup" xmlns:wpi="http://schemas.microsoft.com/office/word/2010/wordprocessingInk" xmlns:wne="http://schemas.microsoft.com/office/word/2006/wordml" xmlns:wps="http://schemas.microsoft.com/office/word/2010/wordprocessingShape" mc:Ignorable="w14 w15 w16se wp14">
+<w:hdr xmlns:wpc="http://schemas.microsoft.com/office/word/2010/wordprocessingCanvas" xmlns:mc="http://schemas.openxmlformats.org/markup-compatibility/2006" xmlns:o="urn:schemas-microsoft-com:office:office" xmlns:r="http://schemas.openxmlformats.org/officeDocument/2006/relationships" xmlns:m="http://schemas.openxmlformats.org/officeDocument/2006/math" xmlns:v="urn:schemas-microsoft-com:vml" xmlns:wp14="http://schemas.microsoft.com/office/word/2010/wordprocessingDrawing" xmlns:wp="http://schemas.openxmlformats.org/drawingml/2006/wordprocessingDrawing" xmlns:w10="urn:schemas-microsoft-com:office:word" xmlns:w="http://schemas.openxmlformats.org/wordprocessingml/2006/main" xmlns:w14="http://schemas.microsoft.com/office/word/2010/wordml" xmlns:w15="http://schemas.microsoft.com/office/word/2012/wordml" xmlns:wpg="http://schemas.microsoft.com/office/word/2010/wordprocessingGroup" xmlns:wpi="http://schemas.microsoft.com/office/word/2010/wordprocessingInk" xmlns:wne="http://schemas.microsoft.com/office/word/2006/wordml" xmlns:wps="http://schemas.microsoft.com/office/word/2010/wordprocessingShape" mc:Ignorable="w14 w15 wp14">
   <w:p>
     <w:pPr>
       <w:spacing w:after="160" w:line="259" w:lineRule="auto"/>
@@ -4020,7 +4157,7 @@
 </file>
 
 <file path=word/header4.xml><?xml version="1.0" encoding="utf-8"?>
-<w:hdr xmlns:wpc="http://schemas.microsoft.com/office/word/2010/wordprocessingCanvas" xmlns:cx="http://schemas.microsoft.com/office/drawing/2014/chartex" xmlns:cx1="http://schemas.microsoft.com/office/drawing/2015/9/8/chartex" xmlns:cx2="http://schemas.microsoft.com/office/drawing/2015/10/21/chartex" xmlns:cx3="http://schemas.microsoft.com/office/drawing/2016/5/9/chartex" xmlns:cx4="http://schemas.microsoft.com/office/drawing/2016/5/10/chartex" xmlns:cx5="http://schemas.microsoft.com/office/drawing/2016/5/11/chartex" xmlns:mc="http://schemas.openxmlformats.org/markup-compatibility/2006" xmlns:o="urn:schemas-microsoft-com:office:office" xmlns:r="http://schemas.openxmlformats.org/officeDocument/2006/relationships" xmlns:m="http://schemas.openxmlformats.org/officeDocument/2006/math" xmlns:v="urn:schemas-microsoft-com:vml" xmlns:wp14="http://schemas.microsoft.com/office/word/2010/wordprocessingDrawing" xmlns:wp="http://schemas.openxmlformats.org/drawingml/2006/wordprocessingDrawing" xmlns:w10="urn:schemas-microsoft-com:office:word" xmlns:w="http://schemas.openxmlformats.org/wordprocessingml/2006/main" xmlns:w14="http://schemas.microsoft.com/office/word/2010/wordml" xmlns:w15="http://schemas.microsoft.com/office/word/2012/wordml" xmlns:w16se="http://schemas.microsoft.com/office/word/2015/wordml/symex" xmlns:wpg="http://schemas.microsoft.com/office/word/2010/wordprocessingGroup" xmlns:wpi="http://schemas.microsoft.com/office/word/2010/wordprocessingInk" xmlns:wne="http://schemas.microsoft.com/office/word/2006/wordml" xmlns:wps="http://schemas.microsoft.com/office/word/2010/wordprocessingShape" mc:Ignorable="w14 w15 w16se wp14">
+<w:hdr xmlns:wpc="http://schemas.microsoft.com/office/word/2010/wordprocessingCanvas" xmlns:mc="http://schemas.openxmlformats.org/markup-compatibility/2006" xmlns:o="urn:schemas-microsoft-com:office:office" xmlns:r="http://schemas.openxmlformats.org/officeDocument/2006/relationships" xmlns:m="http://schemas.openxmlformats.org/officeDocument/2006/math" xmlns:v="urn:schemas-microsoft-com:vml" xmlns:wp14="http://schemas.microsoft.com/office/word/2010/wordprocessingDrawing" xmlns:wp="http://schemas.openxmlformats.org/drawingml/2006/wordprocessingDrawing" xmlns:w10="urn:schemas-microsoft-com:office:word" xmlns:w="http://schemas.openxmlformats.org/wordprocessingml/2006/main" xmlns:w14="http://schemas.microsoft.com/office/word/2010/wordml" xmlns:w15="http://schemas.microsoft.com/office/word/2012/wordml" xmlns:wpg="http://schemas.microsoft.com/office/word/2010/wordprocessingGroup" xmlns:wpi="http://schemas.microsoft.com/office/word/2010/wordprocessingInk" xmlns:wne="http://schemas.microsoft.com/office/word/2006/wordml" xmlns:wps="http://schemas.microsoft.com/office/word/2010/wordprocessingShape" mc:Ignorable="w14 w15 wp14">
   <w:p>
     <w:pPr>
       <w:tabs>
@@ -4110,7 +4247,7 @@
 </file>
 
 <file path=word/header5.xml><?xml version="1.0" encoding="utf-8"?>
-<w:hdr xmlns:wpc="http://schemas.microsoft.com/office/word/2010/wordprocessingCanvas" xmlns:cx="http://schemas.microsoft.com/office/drawing/2014/chartex" xmlns:cx1="http://schemas.microsoft.com/office/drawing/2015/9/8/chartex" xmlns:cx2="http://schemas.microsoft.com/office/drawing/2015/10/21/chartex" xmlns:cx3="http://schemas.microsoft.com/office/drawing/2016/5/9/chartex" xmlns:cx4="http://schemas.microsoft.com/office/drawing/2016/5/10/chartex" xmlns:cx5="http://schemas.microsoft.com/office/drawing/2016/5/11/chartex" xmlns:mc="http://schemas.openxmlformats.org/markup-compatibility/2006" xmlns:o="urn:schemas-microsoft-com:office:office" xmlns:r="http://schemas.openxmlformats.org/officeDocument/2006/relationships" xmlns:m="http://schemas.openxmlformats.org/officeDocument/2006/math" xmlns:v="urn:schemas-microsoft-com:vml" xmlns:wp14="http://schemas.microsoft.com/office/word/2010/wordprocessingDrawing" xmlns:wp="http://schemas.openxmlformats.org/drawingml/2006/wordprocessingDrawing" xmlns:w10="urn:schemas-microsoft-com:office:word" xmlns:w="http://schemas.openxmlformats.org/wordprocessingml/2006/main" xmlns:w14="http://schemas.microsoft.com/office/word/2010/wordml" xmlns:w15="http://schemas.microsoft.com/office/word/2012/wordml" xmlns:w16se="http://schemas.microsoft.com/office/word/2015/wordml/symex" xmlns:wpg="http://schemas.microsoft.com/office/word/2010/wordprocessingGroup" xmlns:wpi="http://schemas.microsoft.com/office/word/2010/wordprocessingInk" xmlns:wne="http://schemas.microsoft.com/office/word/2006/wordml" xmlns:wps="http://schemas.microsoft.com/office/word/2010/wordprocessingShape" mc:Ignorable="w14 w15 w16se wp14">
+<w:hdr xmlns:wpc="http://schemas.microsoft.com/office/word/2010/wordprocessingCanvas" xmlns:mc="http://schemas.openxmlformats.org/markup-compatibility/2006" xmlns:o="urn:schemas-microsoft-com:office:office" xmlns:r="http://schemas.openxmlformats.org/officeDocument/2006/relationships" xmlns:m="http://schemas.openxmlformats.org/officeDocument/2006/math" xmlns:v="urn:schemas-microsoft-com:vml" xmlns:wp14="http://schemas.microsoft.com/office/word/2010/wordprocessingDrawing" xmlns:wp="http://schemas.openxmlformats.org/drawingml/2006/wordprocessingDrawing" xmlns:w10="urn:schemas-microsoft-com:office:word" xmlns:w="http://schemas.openxmlformats.org/wordprocessingml/2006/main" xmlns:w14="http://schemas.microsoft.com/office/word/2010/wordml" xmlns:w15="http://schemas.microsoft.com/office/word/2012/wordml" xmlns:wpg="http://schemas.microsoft.com/office/word/2010/wordprocessingGroup" xmlns:wpi="http://schemas.microsoft.com/office/word/2010/wordprocessingInk" xmlns:wne="http://schemas.microsoft.com/office/word/2006/wordml" xmlns:wps="http://schemas.microsoft.com/office/word/2010/wordprocessingShape" mc:Ignorable="w14 w15 wp14">
   <w:p>
     <w:pPr>
       <w:tabs>
@@ -4201,7 +4338,7 @@
 </file>
 
 <file path=word/header6.xml><?xml version="1.0" encoding="utf-8"?>
-<w:hdr xmlns:wpc="http://schemas.microsoft.com/office/word/2010/wordprocessingCanvas" xmlns:cx="http://schemas.microsoft.com/office/drawing/2014/chartex" xmlns:cx1="http://schemas.microsoft.com/office/drawing/2015/9/8/chartex" xmlns:cx2="http://schemas.microsoft.com/office/drawing/2015/10/21/chartex" xmlns:cx3="http://schemas.microsoft.com/office/drawing/2016/5/9/chartex" xmlns:cx4="http://schemas.microsoft.com/office/drawing/2016/5/10/chartex" xmlns:cx5="http://schemas.microsoft.com/office/drawing/2016/5/11/chartex" xmlns:mc="http://schemas.openxmlformats.org/markup-compatibility/2006" xmlns:o="urn:schemas-microsoft-com:office:office" xmlns:r="http://schemas.openxmlformats.org/officeDocument/2006/relationships" xmlns:m="http://schemas.openxmlformats.org/officeDocument/2006/math" xmlns:v="urn:schemas-microsoft-com:vml" xmlns:wp14="http://schemas.microsoft.com/office/word/2010/wordprocessingDrawing" xmlns:wp="http://schemas.openxmlformats.org/drawingml/2006/wordprocessingDrawing" xmlns:w10="urn:schemas-microsoft-com:office:word" xmlns:w="http://schemas.openxmlformats.org/wordprocessingml/2006/main" xmlns:w14="http://schemas.microsoft.com/office/word/2010/wordml" xmlns:w15="http://schemas.microsoft.com/office/word/2012/wordml" xmlns:w16se="http://schemas.microsoft.com/office/word/2015/wordml/symex" xmlns:wpg="http://schemas.microsoft.com/office/word/2010/wordprocessingGroup" xmlns:wpi="http://schemas.microsoft.com/office/word/2010/wordprocessingInk" xmlns:wne="http://schemas.microsoft.com/office/word/2006/wordml" xmlns:wps="http://schemas.microsoft.com/office/word/2010/wordprocessingShape" mc:Ignorable="w14 w15 w16se wp14">
+<w:hdr xmlns:wpc="http://schemas.microsoft.com/office/word/2010/wordprocessingCanvas" xmlns:mc="http://schemas.openxmlformats.org/markup-compatibility/2006" xmlns:o="urn:schemas-microsoft-com:office:office" xmlns:r="http://schemas.openxmlformats.org/officeDocument/2006/relationships" xmlns:m="http://schemas.openxmlformats.org/officeDocument/2006/math" xmlns:v="urn:schemas-microsoft-com:vml" xmlns:wp14="http://schemas.microsoft.com/office/word/2010/wordprocessingDrawing" xmlns:wp="http://schemas.openxmlformats.org/drawingml/2006/wordprocessingDrawing" xmlns:w10="urn:schemas-microsoft-com:office:word" xmlns:w="http://schemas.openxmlformats.org/wordprocessingml/2006/main" xmlns:w14="http://schemas.microsoft.com/office/word/2010/wordml" xmlns:w15="http://schemas.microsoft.com/office/word/2012/wordml" xmlns:wpg="http://schemas.microsoft.com/office/word/2010/wordprocessingGroup" xmlns:wpi="http://schemas.microsoft.com/office/word/2010/wordprocessingInk" xmlns:wne="http://schemas.microsoft.com/office/word/2006/wordml" xmlns:wps="http://schemas.microsoft.com/office/word/2010/wordprocessingShape" mc:Ignorable="w14 w15 wp14">
   <w:p>
     <w:pPr>
       <w:tabs>
@@ -4291,8 +4428,121 @@
 </file>
 
 <file path=word/numbering.xml><?xml version="1.0" encoding="utf-8"?>
-<w:numbering xmlns:wpc="http://schemas.microsoft.com/office/word/2010/wordprocessingCanvas" xmlns:cx="http://schemas.microsoft.com/office/drawing/2014/chartex" xmlns:cx1="http://schemas.microsoft.com/office/drawing/2015/9/8/chartex" xmlns:cx2="http://schemas.microsoft.com/office/drawing/2015/10/21/chartex" xmlns:cx3="http://schemas.microsoft.com/office/drawing/2016/5/9/chartex" xmlns:cx4="http://schemas.microsoft.com/office/drawing/2016/5/10/chartex" xmlns:cx5="http://schemas.microsoft.com/office/drawing/2016/5/11/chartex" xmlns:mc="http://schemas.openxmlformats.org/markup-compatibility/2006" xmlns:o="urn:schemas-microsoft-com:office:office" xmlns:r="http://schemas.openxmlformats.org/officeDocument/2006/relationships" xmlns:m="http://schemas.openxmlformats.org/officeDocument/2006/math" xmlns:v="urn:schemas-microsoft-com:vml" xmlns:wp14="http://schemas.microsoft.com/office/word/2010/wordprocessingDrawing" xmlns:wp="http://schemas.openxmlformats.org/drawingml/2006/wordprocessingDrawing" xmlns:w10="urn:schemas-microsoft-com:office:word" xmlns:w="http://schemas.openxmlformats.org/wordprocessingml/2006/main" xmlns:w14="http://schemas.microsoft.com/office/word/2010/wordml" xmlns:w15="http://schemas.microsoft.com/office/word/2012/wordml" xmlns:w16se="http://schemas.microsoft.com/office/word/2015/wordml/symex" xmlns:wpg="http://schemas.microsoft.com/office/word/2010/wordprocessingGroup" xmlns:wpi="http://schemas.microsoft.com/office/word/2010/wordprocessingInk" xmlns:wne="http://schemas.microsoft.com/office/word/2006/wordml" xmlns:wps="http://schemas.microsoft.com/office/word/2010/wordprocessingShape" mc:Ignorable="w14 w15 w16se wp14">
-  <w:abstractNum w:abstractNumId="0" w15:restartNumberingAfterBreak="0">
+<w:numbering xmlns:wpc="http://schemas.microsoft.com/office/word/2010/wordprocessingCanvas" xmlns:mc="http://schemas.openxmlformats.org/markup-compatibility/2006" xmlns:o="urn:schemas-microsoft-com:office:office" xmlns:r="http://schemas.openxmlformats.org/officeDocument/2006/relationships" xmlns:m="http://schemas.openxmlformats.org/officeDocument/2006/math" xmlns:v="urn:schemas-microsoft-com:vml" xmlns:wp14="http://schemas.microsoft.com/office/word/2010/wordprocessingDrawing" xmlns:wp="http://schemas.openxmlformats.org/drawingml/2006/wordprocessingDrawing" xmlns:w10="urn:schemas-microsoft-com:office:word" xmlns:w="http://schemas.openxmlformats.org/wordprocessingml/2006/main" xmlns:w14="http://schemas.microsoft.com/office/word/2010/wordml" xmlns:w15="http://schemas.microsoft.com/office/word/2012/wordml" xmlns:wpg="http://schemas.microsoft.com/office/word/2010/wordprocessingGroup" xmlns:wpi="http://schemas.microsoft.com/office/word/2010/wordprocessingInk" xmlns:wne="http://schemas.microsoft.com/office/word/2006/wordml" xmlns:wps="http://schemas.microsoft.com/office/word/2010/wordprocessingShape" mc:Ignorable="w14 w15 wp14">
+  <w:abstractNum w:abstractNumId="0">
+    <w:nsid w:val="06D417EA"/>
+    <w:multiLevelType w:val="hybridMultilevel"/>
+    <w:tmpl w:val="5FD02E5E"/>
+    <w:lvl w:ilvl="0" w:tplc="48090001">
+      <w:start w:val="1"/>
+      <w:numFmt w:val="bullet"/>
+      <w:lvlText w:val=""/>
+      <w:lvlJc w:val="left"/>
+      <w:pPr>
+        <w:ind w:left="705" w:hanging="360"/>
+      </w:pPr>
+      <w:rPr>
+        <w:rFonts w:ascii="Symbol" w:hAnsi="Symbol" w:hint="default"/>
+      </w:rPr>
+    </w:lvl>
+    <w:lvl w:ilvl="1" w:tplc="48090003" w:tentative="1">
+      <w:start w:val="1"/>
+      <w:numFmt w:val="bullet"/>
+      <w:lvlText w:val="o"/>
+      <w:lvlJc w:val="left"/>
+      <w:pPr>
+        <w:ind w:left="1425" w:hanging="360"/>
+      </w:pPr>
+      <w:rPr>
+        <w:rFonts w:ascii="Courier New" w:hAnsi="Courier New" w:cs="Courier New" w:hint="default"/>
+      </w:rPr>
+    </w:lvl>
+    <w:lvl w:ilvl="2" w:tplc="48090005" w:tentative="1">
+      <w:start w:val="1"/>
+      <w:numFmt w:val="bullet"/>
+      <w:lvlText w:val=""/>
+      <w:lvlJc w:val="left"/>
+      <w:pPr>
+        <w:ind w:left="2145" w:hanging="360"/>
+      </w:pPr>
+      <w:rPr>
+        <w:rFonts w:ascii="Wingdings" w:hAnsi="Wingdings" w:hint="default"/>
+      </w:rPr>
+    </w:lvl>
+    <w:lvl w:ilvl="3" w:tplc="48090001" w:tentative="1">
+      <w:start w:val="1"/>
+      <w:numFmt w:val="bullet"/>
+      <w:lvlText w:val=""/>
+      <w:lvlJc w:val="left"/>
+      <w:pPr>
+        <w:ind w:left="2865" w:hanging="360"/>
+      </w:pPr>
+      <w:rPr>
+        <w:rFonts w:ascii="Symbol" w:hAnsi="Symbol" w:hint="default"/>
+      </w:rPr>
+    </w:lvl>
+    <w:lvl w:ilvl="4" w:tplc="48090003" w:tentative="1">
+      <w:start w:val="1"/>
+      <w:numFmt w:val="bullet"/>
+      <w:lvlText w:val="o"/>
+      <w:lvlJc w:val="left"/>
+      <w:pPr>
+        <w:ind w:left="3585" w:hanging="360"/>
+      </w:pPr>
+      <w:rPr>
+        <w:rFonts w:ascii="Courier New" w:hAnsi="Courier New" w:cs="Courier New" w:hint="default"/>
+      </w:rPr>
+    </w:lvl>
+    <w:lvl w:ilvl="5" w:tplc="48090005" w:tentative="1">
+      <w:start w:val="1"/>
+      <w:numFmt w:val="bullet"/>
+      <w:lvlText w:val=""/>
+      <w:lvlJc w:val="left"/>
+      <w:pPr>
+        <w:ind w:left="4305" w:hanging="360"/>
+      </w:pPr>
+      <w:rPr>
+        <w:rFonts w:ascii="Wingdings" w:hAnsi="Wingdings" w:hint="default"/>
+      </w:rPr>
+    </w:lvl>
+    <w:lvl w:ilvl="6" w:tplc="48090001" w:tentative="1">
+      <w:start w:val="1"/>
+      <w:numFmt w:val="bullet"/>
+      <w:lvlText w:val=""/>
+      <w:lvlJc w:val="left"/>
+      <w:pPr>
+        <w:ind w:left="5025" w:hanging="360"/>
+      </w:pPr>
+      <w:rPr>
+        <w:rFonts w:ascii="Symbol" w:hAnsi="Symbol" w:hint="default"/>
+      </w:rPr>
+    </w:lvl>
+    <w:lvl w:ilvl="7" w:tplc="48090003" w:tentative="1">
+      <w:start w:val="1"/>
+      <w:numFmt w:val="bullet"/>
+      <w:lvlText w:val="o"/>
+      <w:lvlJc w:val="left"/>
+      <w:pPr>
+        <w:ind w:left="5745" w:hanging="360"/>
+      </w:pPr>
+      <w:rPr>
+        <w:rFonts w:ascii="Courier New" w:hAnsi="Courier New" w:cs="Courier New" w:hint="default"/>
+      </w:rPr>
+    </w:lvl>
+    <w:lvl w:ilvl="8" w:tplc="48090005" w:tentative="1">
+      <w:start w:val="1"/>
+      <w:numFmt w:val="bullet"/>
+      <w:lvlText w:val=""/>
+      <w:lvlJc w:val="left"/>
+      <w:pPr>
+        <w:ind w:left="6465" w:hanging="360"/>
+      </w:pPr>
+      <w:rPr>
+        <w:rFonts w:ascii="Wingdings" w:hAnsi="Wingdings" w:hint="default"/>
+      </w:rPr>
+    </w:lvl>
+  </w:abstractNum>
+  <w:abstractNum w:abstractNumId="1">
     <w:nsid w:val="210A3DE9"/>
     <w:multiLevelType w:val="hybridMultilevel"/>
     <w:tmpl w:val="AA784CF8"/>
@@ -4405,7 +4655,7 @@
       </w:rPr>
     </w:lvl>
   </w:abstractNum>
-  <w:abstractNum w:abstractNumId="1" w15:restartNumberingAfterBreak="0">
+  <w:abstractNum w:abstractNumId="2">
     <w:nsid w:val="4BA41F82"/>
     <w:multiLevelType w:val="hybridMultilevel"/>
     <w:tmpl w:val="8476121E"/>
@@ -4518,7 +4768,7 @@
       </w:rPr>
     </w:lvl>
   </w:abstractNum>
-  <w:abstractNum w:abstractNumId="2" w15:restartNumberingAfterBreak="0">
+  <w:abstractNum w:abstractNumId="3">
     <w:nsid w:val="6CA24F81"/>
     <w:multiLevelType w:val="hybridMultilevel"/>
     <w:tmpl w:val="A82C0CBC"/>
@@ -4604,7 +4854,7 @@
       </w:pPr>
     </w:lvl>
   </w:abstractNum>
-  <w:abstractNum w:abstractNumId="3" w15:restartNumberingAfterBreak="0">
+  <w:abstractNum w:abstractNumId="4">
     <w:nsid w:val="76F861B5"/>
     <w:multiLevelType w:val="hybridMultilevel"/>
     <w:tmpl w:val="510EFFB2"/>
@@ -4718,22 +4968,25 @@
     </w:lvl>
   </w:abstractNum>
   <w:num w:numId="1">
-    <w:abstractNumId w:val="0"/>
+    <w:abstractNumId w:val="1"/>
   </w:num>
   <w:num w:numId="2">
+    <w:abstractNumId w:val="4"/>
+  </w:num>
+  <w:num w:numId="3">
+    <w:abstractNumId w:val="2"/>
+  </w:num>
+  <w:num w:numId="4">
     <w:abstractNumId w:val="3"/>
   </w:num>
-  <w:num w:numId="3">
-    <w:abstractNumId w:val="1"/>
-  </w:num>
-  <w:num w:numId="4">
-    <w:abstractNumId w:val="2"/>
+  <w:num w:numId="5">
+    <w:abstractNumId w:val="0"/>
   </w:num>
 </w:numbering>
 </file>
 
 <file path=word/styles.xml><?xml version="1.0" encoding="utf-8"?>
-<w:styles xmlns:mc="http://schemas.openxmlformats.org/markup-compatibility/2006" xmlns:r="http://schemas.openxmlformats.org/officeDocument/2006/relationships" xmlns:w="http://schemas.openxmlformats.org/wordprocessingml/2006/main" xmlns:w14="http://schemas.microsoft.com/office/word/2010/wordml" xmlns:w15="http://schemas.microsoft.com/office/word/2012/wordml" xmlns:w16se="http://schemas.microsoft.com/office/word/2015/wordml/symex" mc:Ignorable="w14 w15 w16se">
+<w:styles xmlns:mc="http://schemas.openxmlformats.org/markup-compatibility/2006" xmlns:r="http://schemas.openxmlformats.org/officeDocument/2006/relationships" xmlns:w="http://schemas.openxmlformats.org/wordprocessingml/2006/main" xmlns:w14="http://schemas.microsoft.com/office/word/2010/wordml" xmlns:w15="http://schemas.microsoft.com/office/word/2012/wordml" mc:Ignorable="w14 w15">
   <w:docDefaults>
     <w:rPrDefault>
       <w:rPr>
@@ -4749,7 +5002,7 @@
       </w:pPr>
     </w:pPrDefault>
   </w:docDefaults>
-  <w:latentStyles w:defLockedState="0" w:defUIPriority="99" w:defSemiHidden="0" w:defUnhideWhenUsed="0" w:defQFormat="0" w:count="374">
+  <w:latentStyles w:defLockedState="0" w:defUIPriority="99" w:defSemiHidden="0" w:defUnhideWhenUsed="0" w:defQFormat="0" w:count="371">
     <w:lsdException w:name="Normal" w:uiPriority="0" w:qFormat="1"/>
     <w:lsdException w:name="heading 1" w:uiPriority="9" w:qFormat="1"/>
     <w:lsdException w:name="heading 2" w:semiHidden="1" w:uiPriority="9" w:unhideWhenUsed="1" w:qFormat="1"/>
@@ -5121,9 +5374,6 @@
     <w:lsdException w:name="List Table 5 Dark Accent 6" w:uiPriority="50"/>
     <w:lsdException w:name="List Table 6 Colorful Accent 6" w:uiPriority="51"/>
     <w:lsdException w:name="List Table 7 Colorful Accent 6" w:uiPriority="52"/>
-    <w:lsdException w:name="Mention" w:semiHidden="1" w:unhideWhenUsed="1"/>
-    <w:lsdException w:name="Smart Hyperlink" w:semiHidden="1" w:unhideWhenUsed="1"/>
-    <w:lsdException w:name="Hashtag" w:semiHidden="1" w:unhideWhenUsed="1"/>
   </w:latentStyles>
   <w:style w:type="paragraph" w:default="1" w:styleId="Normal">
     <w:name w:val="Normal"/>
@@ -5657,4 +5907,16 @@
     </a:ext>
   </a:extLst>
 </a:theme>
+</file>
+
+<file path=customXml/item1.xml><?xml version="1.0" encoding="utf-8"?>
+<b:Sources xmlns:b="http://schemas.openxmlformats.org/officeDocument/2006/bibliography" xmlns="http://schemas.openxmlformats.org/officeDocument/2006/bibliography" SelectedStyle="\APASixthEditionOfficeOnline.xsl" StyleName="APA" Version="6"/>
+</file>
+
+<file path=customXml/itemProps1.xml><?xml version="1.0" encoding="utf-8"?>
+<ds:datastoreItem xmlns:ds="http://schemas.openxmlformats.org/officeDocument/2006/customXml" ds:itemID="{1614911D-8AB6-42B7-B18D-1E2AC280FC20}">
+  <ds:schemaRefs>
+    <ds:schemaRef ds:uri="http://schemas.openxmlformats.org/officeDocument/2006/bibliography"/>
+  </ds:schemaRefs>
+</ds:datastoreItem>
 </file>
</xml_diff>

<commit_message>
Changed some text colors
</commit_message>
<xml_diff>
--- a/SRSAndroidNetworkSnifferV1.docx
+++ b/SRSAndroidNetworkSnifferV1.docx
@@ -94,7 +94,7 @@
               </wp:inline>
             </w:drawing>
           </mc:Choice>
-          <mc:Fallback xmlns:cx="http://schemas.microsoft.com/office/drawing/2014/chartex" xmlns:cx1="http://schemas.microsoft.com/office/drawing/2015/9/8/chartex" xmlns:cx2="http://schemas.microsoft.com/office/drawing/2015/10/21/chartex" xmlns:cx3="http://schemas.microsoft.com/office/drawing/2016/5/9/chartex" xmlns:cx4="http://schemas.microsoft.com/office/drawing/2016/5/10/chartex" xmlns:cx5="http://schemas.microsoft.com/office/drawing/2016/5/11/chartex" xmlns:w16se="http://schemas.microsoft.com/office/word/2015/wordml/symex" xmlns:cx6="http://schemas.microsoft.com/office/drawing/2016/5/12/chartex" xmlns:cx7="http://schemas.microsoft.com/office/drawing/2016/5/13/chartex" xmlns:cx8="http://schemas.microsoft.com/office/drawing/2016/5/14/chartex" xmlns:aink="http://schemas.microsoft.com/office/drawing/2016/ink" xmlns:am3d="http://schemas.microsoft.com/office/drawing/2017/model3d" xmlns:w16cid="http://schemas.microsoft.com/office/word/2016/wordml/cid" xmlns:a="http://schemas.openxmlformats.org/drawingml/2006/main">
+          <mc:Fallback xmlns:a="http://schemas.openxmlformats.org/drawingml/2006/main" xmlns:w16cid="http://schemas.microsoft.com/office/word/2016/wordml/cid" xmlns:am3d="http://schemas.microsoft.com/office/drawing/2017/model3d" xmlns:aink="http://schemas.microsoft.com/office/drawing/2016/ink" xmlns:cx8="http://schemas.microsoft.com/office/drawing/2016/5/14/chartex" xmlns:cx7="http://schemas.microsoft.com/office/drawing/2016/5/13/chartex" xmlns:cx6="http://schemas.microsoft.com/office/drawing/2016/5/12/chartex" xmlns:w16se="http://schemas.microsoft.com/office/word/2015/wordml/symex" xmlns:cx5="http://schemas.microsoft.com/office/drawing/2016/5/11/chartex" xmlns:cx4="http://schemas.microsoft.com/office/drawing/2016/5/10/chartex" xmlns:cx3="http://schemas.microsoft.com/office/drawing/2016/5/9/chartex" xmlns:cx2="http://schemas.microsoft.com/office/drawing/2015/10/21/chartex" xmlns:cx1="http://schemas.microsoft.com/office/drawing/2015/9/8/chartex" xmlns:cx="http://schemas.microsoft.com/office/drawing/2014/chartex">
             <w:pict>
               <v:group id="Group 4297" style="width:470.88pt;height:4.44pt;mso-position-horizontal-relative:char;mso-position-vertical-relative:line" coordsize="59801,563">
                 <v:shape id="Shape 5931" style="position:absolute;width:59801;height:563;left:0;top:0;" coordsize="5980176,56388" path="m0,0l5980176,0l5980176,56388l0,56388l0,0">
@@ -158,13 +158,23 @@
         <w:ind w:left="0" w:right="112" w:firstLine="0"/>
         <w:jc w:val="right"/>
       </w:pPr>
+      <w:proofErr w:type="gramStart"/>
       <w:r>
         <w:rPr>
           <w:b/>
           <w:i w:val="0"/>
           <w:sz w:val="40"/>
         </w:rPr>
-        <w:t xml:space="preserve">for </w:t>
+        <w:t>for</w:t>
+      </w:r>
+      <w:proofErr w:type="gramEnd"/>
+      <w:r>
+        <w:rPr>
+          <w:b/>
+          <w:i w:val="0"/>
+          <w:sz w:val="40"/>
+        </w:rPr>
+        <w:t xml:space="preserve"> </w:t>
       </w:r>
     </w:p>
     <w:p>
@@ -272,28 +282,56 @@
         </w:rPr>
         <w:t xml:space="preserve"> </w:t>
       </w:r>
+      <w:proofErr w:type="spellStart"/>
       <w:r>
         <w:rPr>
           <w:b/>
           <w:i w:val="0"/>
           <w:sz w:val="28"/>
         </w:rPr>
-        <w:t>Soh Yu Xuan, Timothy Chin, Kenneth Huang, Kendrick Tan</w:t>
-      </w:r>
+        <w:t>Soh</w:t>
+      </w:r>
+      <w:proofErr w:type="spellEnd"/>
       <w:r>
         <w:rPr>
           <w:b/>
           <w:i w:val="0"/>
           <w:sz w:val="28"/>
         </w:rPr>
-        <w:t xml:space="preserve"> </w:t>
-      </w:r>
+        <w:t xml:space="preserve"> Yu </w:t>
+      </w:r>
+      <w:proofErr w:type="spellStart"/>
       <w:r>
         <w:rPr>
           <w:b/>
           <w:i w:val="0"/>
           <w:sz w:val="28"/>
         </w:rPr>
+        <w:t>Xuan</w:t>
+      </w:r>
+      <w:proofErr w:type="spellEnd"/>
+      <w:r>
+        <w:rPr>
+          <w:b/>
+          <w:i w:val="0"/>
+          <w:sz w:val="28"/>
+        </w:rPr>
+        <w:t>, Timothy Chin, Kenneth Huang, Kendrick Tan</w:t>
+      </w:r>
+      <w:r>
+        <w:rPr>
+          <w:b/>
+          <w:i w:val="0"/>
+          <w:sz w:val="28"/>
+        </w:rPr>
+        <w:t xml:space="preserve"> </w:t>
+      </w:r>
+      <w:r>
+        <w:rPr>
+          <w:b/>
+          <w:i w:val="0"/>
+          <w:sz w:val="28"/>
+        </w:rPr>
         <w:t>&gt;</w:t>
       </w:r>
     </w:p>
@@ -328,7 +366,7 @@
         <w:t xml:space="preserve">&gt; </w:t>
       </w:r>
     </w:p>
-    <w:bookmarkStart w:id="0" w:name="_Toc5834" w:displacedByCustomXml="next"/>
+    <w:bookmarkStart w:id="0" w:name="_Toc518725331" w:displacedByCustomXml="next"/>
     <w:sdt>
       <w:sdtPr>
         <w:rPr>
@@ -351,16 +389,29 @@
             <w:ind w:left="-5"/>
           </w:pPr>
           <w:r>
-            <w:t xml:space="preserve">Table of Contents </w:t>
+            <w:t>Table of Contents</w:t>
           </w:r>
           <w:bookmarkEnd w:id="0"/>
+          <w:r>
+            <w:t xml:space="preserve"> </w:t>
+          </w:r>
+          <w:bookmarkStart w:id="1" w:name="_GoBack"/>
+          <w:bookmarkEnd w:id="1"/>
         </w:p>
         <w:p>
           <w:pPr>
             <w:pStyle w:val="TOC1"/>
             <w:tabs>
-              <w:tab w:val="right" w:leader="dot" w:pos="9471"/>
+              <w:tab w:val="right" w:leader="dot" w:pos="9461"/>
             </w:tabs>
+            <w:rPr>
+              <w:rFonts w:asciiTheme="minorHAnsi" w:eastAsiaTheme="minorEastAsia" w:hAnsiTheme="minorHAnsi" w:cstheme="minorBidi"/>
+              <w:b w:val="0"/>
+              <w:noProof/>
+              <w:color w:val="auto"/>
+              <w:sz w:val="22"/>
+              <w:lang w:val="en-SG" w:eastAsia="en-SG"/>
+            </w:rPr>
           </w:pPr>
           <w:r>
             <w:fldChar w:fldCharType="begin"/>
@@ -371,26 +422,60 @@
           <w:r>
             <w:fldChar w:fldCharType="separate"/>
           </w:r>
-          <w:hyperlink w:anchor="_Toc5834">
-            <w:r>
+          <w:hyperlink w:anchor="_Toc518725331" w:history="1">
+            <w:r>
+              <w:rPr>
+                <w:rStyle w:val="Hyperlink"/>
+                <w:noProof/>
+              </w:rPr>
               <w:t>Table of Contents</w:t>
             </w:r>
             <w:r>
+              <w:rPr>
+                <w:noProof/>
+                <w:webHidden/>
+              </w:rPr>
               <w:tab/>
             </w:r>
             <w:r>
+              <w:rPr>
+                <w:noProof/>
+                <w:webHidden/>
+              </w:rPr>
               <w:fldChar w:fldCharType="begin"/>
             </w:r>
             <w:r>
-              <w:instrText>PAGEREF _Toc5834 \h</w:instrText>
-            </w:r>
-            <w:r>
+              <w:rPr>
+                <w:noProof/>
+                <w:webHidden/>
+              </w:rPr>
+              <w:instrText xml:space="preserve"> PAGEREF _Toc518725331 \h </w:instrText>
+            </w:r>
+            <w:r>
+              <w:rPr>
+                <w:noProof/>
+                <w:webHidden/>
+              </w:rPr>
+            </w:r>
+            <w:r>
+              <w:rPr>
+                <w:noProof/>
+                <w:webHidden/>
+              </w:rPr>
               <w:fldChar w:fldCharType="separate"/>
             </w:r>
             <w:r>
-              <w:t xml:space="preserve">ii </w:t>
-            </w:r>
-            <w:r>
+              <w:rPr>
+                <w:noProof/>
+                <w:webHidden/>
+              </w:rPr>
+              <w:t>2</w:t>
+            </w:r>
+            <w:r>
+              <w:rPr>
+                <w:noProof/>
+                <w:webHidden/>
+              </w:rPr>
               <w:fldChar w:fldCharType="end"/>
             </w:r>
           </w:hyperlink>
@@ -399,29 +484,71 @@
           <w:pPr>
             <w:pStyle w:val="TOC1"/>
             <w:tabs>
-              <w:tab w:val="right" w:leader="dot" w:pos="9471"/>
+              <w:tab w:val="right" w:leader="dot" w:pos="9461"/>
             </w:tabs>
+            <w:rPr>
+              <w:rFonts w:asciiTheme="minorHAnsi" w:eastAsiaTheme="minorEastAsia" w:hAnsiTheme="minorHAnsi" w:cstheme="minorBidi"/>
+              <w:b w:val="0"/>
+              <w:noProof/>
+              <w:color w:val="auto"/>
+              <w:sz w:val="22"/>
+              <w:lang w:val="en-SG" w:eastAsia="en-SG"/>
+            </w:rPr>
           </w:pPr>
-          <w:hyperlink w:anchor="_Toc5835">
-            <w:r>
+          <w:hyperlink w:anchor="_Toc518725332" w:history="1">
+            <w:r>
+              <w:rPr>
+                <w:rStyle w:val="Hyperlink"/>
+                <w:noProof/>
+              </w:rPr>
               <w:t>Revision History</w:t>
             </w:r>
             <w:r>
+              <w:rPr>
+                <w:noProof/>
+                <w:webHidden/>
+              </w:rPr>
               <w:tab/>
             </w:r>
             <w:r>
+              <w:rPr>
+                <w:noProof/>
+                <w:webHidden/>
+              </w:rPr>
               <w:fldChar w:fldCharType="begin"/>
             </w:r>
             <w:r>
-              <w:instrText>PAGEREF _Toc5835 \h</w:instrText>
-            </w:r>
-            <w:r>
+              <w:rPr>
+                <w:noProof/>
+                <w:webHidden/>
+              </w:rPr>
+              <w:instrText xml:space="preserve"> PAGEREF _Toc518725332 \h </w:instrText>
+            </w:r>
+            <w:r>
+              <w:rPr>
+                <w:noProof/>
+                <w:webHidden/>
+              </w:rPr>
+            </w:r>
+            <w:r>
+              <w:rPr>
+                <w:noProof/>
+                <w:webHidden/>
+              </w:rPr>
               <w:fldChar w:fldCharType="separate"/>
             </w:r>
             <w:r>
-              <w:t xml:space="preserve">ii </w:t>
-            </w:r>
-            <w:r>
+              <w:rPr>
+                <w:noProof/>
+                <w:webHidden/>
+              </w:rPr>
+              <w:t>4</w:t>
+            </w:r>
+            <w:r>
+              <w:rPr>
+                <w:noProof/>
+                <w:webHidden/>
+              </w:rPr>
               <w:fldChar w:fldCharType="end"/>
             </w:r>
           </w:hyperlink>
@@ -430,29 +557,86 @@
           <w:pPr>
             <w:pStyle w:val="TOC1"/>
             <w:tabs>
-              <w:tab w:val="right" w:leader="dot" w:pos="9471"/>
+              <w:tab w:val="right" w:leader="dot" w:pos="9461"/>
             </w:tabs>
+            <w:rPr>
+              <w:rFonts w:asciiTheme="minorHAnsi" w:eastAsiaTheme="minorEastAsia" w:hAnsiTheme="minorHAnsi" w:cstheme="minorBidi"/>
+              <w:b w:val="0"/>
+              <w:noProof/>
+              <w:color w:val="auto"/>
+              <w:sz w:val="22"/>
+              <w:lang w:val="en-SG" w:eastAsia="en-SG"/>
+            </w:rPr>
           </w:pPr>
-          <w:hyperlink w:anchor="_Toc5836">
-            <w:r>
-              <w:t>1. Introduction</w:t>
-            </w:r>
-            <w:r>
+          <w:hyperlink w:anchor="_Toc518725333" w:history="1">
+            <w:r>
+              <w:rPr>
+                <w:rStyle w:val="Hyperlink"/>
+                <w:noProof/>
+              </w:rPr>
+              <w:t>1.</w:t>
+            </w:r>
+            <w:r>
+              <w:rPr>
+                <w:rStyle w:val="Hyperlink"/>
+                <w:rFonts w:ascii="Arial" w:eastAsia="Arial" w:hAnsi="Arial" w:cs="Arial"/>
+                <w:noProof/>
+              </w:rPr>
+              <w:t xml:space="preserve"> </w:t>
+            </w:r>
+            <w:r>
+              <w:rPr>
+                <w:rStyle w:val="Hyperlink"/>
+                <w:noProof/>
+              </w:rPr>
+              <w:t>Introduction</w:t>
+            </w:r>
+            <w:r>
+              <w:rPr>
+                <w:noProof/>
+                <w:webHidden/>
+              </w:rPr>
               <w:tab/>
             </w:r>
             <w:r>
+              <w:rPr>
+                <w:noProof/>
+                <w:webHidden/>
+              </w:rPr>
               <w:fldChar w:fldCharType="begin"/>
             </w:r>
             <w:r>
-              <w:instrText>PAGEREF _Toc5836 \h</w:instrText>
-            </w:r>
-            <w:r>
+              <w:rPr>
+                <w:noProof/>
+                <w:webHidden/>
+              </w:rPr>
+              <w:instrText xml:space="preserve"> PAGEREF _Toc518725333 \h </w:instrText>
+            </w:r>
+            <w:r>
+              <w:rPr>
+                <w:noProof/>
+                <w:webHidden/>
+              </w:rPr>
+            </w:r>
+            <w:r>
+              <w:rPr>
+                <w:noProof/>
+                <w:webHidden/>
+              </w:rPr>
               <w:fldChar w:fldCharType="separate"/>
             </w:r>
             <w:r>
-              <w:t xml:space="preserve">1 </w:t>
-            </w:r>
-            <w:r>
+              <w:rPr>
+                <w:noProof/>
+                <w:webHidden/>
+              </w:rPr>
+              <w:t>1</w:t>
+            </w:r>
+            <w:r>
+              <w:rPr>
+                <w:noProof/>
+                <w:webHidden/>
+              </w:rPr>
               <w:fldChar w:fldCharType="end"/>
             </w:r>
           </w:hyperlink>
@@ -461,29 +645,84 @@
           <w:pPr>
             <w:pStyle w:val="TOC2"/>
             <w:tabs>
-              <w:tab w:val="right" w:leader="dot" w:pos="9471"/>
+              <w:tab w:val="right" w:leader="dot" w:pos="9461"/>
             </w:tabs>
+            <w:rPr>
+              <w:rFonts w:asciiTheme="minorHAnsi" w:eastAsiaTheme="minorEastAsia" w:hAnsiTheme="minorHAnsi" w:cstheme="minorBidi"/>
+              <w:noProof/>
+              <w:color w:val="auto"/>
+              <w:lang w:val="en-SG" w:eastAsia="en-SG"/>
+            </w:rPr>
           </w:pPr>
-          <w:hyperlink w:anchor="_Toc5837">
-            <w:r>
-              <w:t>1.1 Purpose</w:t>
-            </w:r>
-            <w:r>
+          <w:hyperlink w:anchor="_Toc518725334" w:history="1">
+            <w:r>
+              <w:rPr>
+                <w:rStyle w:val="Hyperlink"/>
+                <w:noProof/>
+              </w:rPr>
+              <w:t>1.1</w:t>
+            </w:r>
+            <w:r>
+              <w:rPr>
+                <w:rStyle w:val="Hyperlink"/>
+                <w:rFonts w:ascii="Arial" w:eastAsia="Arial" w:hAnsi="Arial" w:cs="Arial"/>
+                <w:noProof/>
+              </w:rPr>
+              <w:t xml:space="preserve"> </w:t>
+            </w:r>
+            <w:r>
+              <w:rPr>
+                <w:rStyle w:val="Hyperlink"/>
+                <w:noProof/>
+              </w:rPr>
+              <w:t>Purpose</w:t>
+            </w:r>
+            <w:r>
+              <w:rPr>
+                <w:noProof/>
+                <w:webHidden/>
+              </w:rPr>
               <w:tab/>
             </w:r>
             <w:r>
+              <w:rPr>
+                <w:noProof/>
+                <w:webHidden/>
+              </w:rPr>
               <w:fldChar w:fldCharType="begin"/>
             </w:r>
             <w:r>
-              <w:instrText>PAGEREF _Toc5837 \h</w:instrText>
-            </w:r>
-            <w:r>
+              <w:rPr>
+                <w:noProof/>
+                <w:webHidden/>
+              </w:rPr>
+              <w:instrText xml:space="preserve"> PAGEREF _Toc518725334 \h </w:instrText>
+            </w:r>
+            <w:r>
+              <w:rPr>
+                <w:noProof/>
+                <w:webHidden/>
+              </w:rPr>
+            </w:r>
+            <w:r>
+              <w:rPr>
+                <w:noProof/>
+                <w:webHidden/>
+              </w:rPr>
               <w:fldChar w:fldCharType="separate"/>
             </w:r>
             <w:r>
-              <w:t xml:space="preserve">1 </w:t>
-            </w:r>
-            <w:r>
+              <w:rPr>
+                <w:noProof/>
+                <w:webHidden/>
+              </w:rPr>
+              <w:t>1</w:t>
+            </w:r>
+            <w:r>
+              <w:rPr>
+                <w:noProof/>
+                <w:webHidden/>
+              </w:rPr>
               <w:fldChar w:fldCharType="end"/>
             </w:r>
           </w:hyperlink>
@@ -492,29 +731,84 @@
           <w:pPr>
             <w:pStyle w:val="TOC2"/>
             <w:tabs>
-              <w:tab w:val="right" w:leader="dot" w:pos="9471"/>
+              <w:tab w:val="right" w:leader="dot" w:pos="9461"/>
             </w:tabs>
+            <w:rPr>
+              <w:rFonts w:asciiTheme="minorHAnsi" w:eastAsiaTheme="minorEastAsia" w:hAnsiTheme="minorHAnsi" w:cstheme="minorBidi"/>
+              <w:noProof/>
+              <w:color w:val="auto"/>
+              <w:lang w:val="en-SG" w:eastAsia="en-SG"/>
+            </w:rPr>
           </w:pPr>
-          <w:hyperlink w:anchor="_Toc5838">
-            <w:r>
-              <w:t>1.2 Document Conventions</w:t>
-            </w:r>
-            <w:r>
+          <w:hyperlink w:anchor="_Toc518725335" w:history="1">
+            <w:r>
+              <w:rPr>
+                <w:rStyle w:val="Hyperlink"/>
+                <w:noProof/>
+              </w:rPr>
+              <w:t>1.2</w:t>
+            </w:r>
+            <w:r>
+              <w:rPr>
+                <w:rStyle w:val="Hyperlink"/>
+                <w:rFonts w:ascii="Arial" w:eastAsia="Arial" w:hAnsi="Arial" w:cs="Arial"/>
+                <w:noProof/>
+              </w:rPr>
+              <w:t xml:space="preserve"> </w:t>
+            </w:r>
+            <w:r>
+              <w:rPr>
+                <w:rStyle w:val="Hyperlink"/>
+                <w:noProof/>
+              </w:rPr>
+              <w:t>Document Conventions</w:t>
+            </w:r>
+            <w:r>
+              <w:rPr>
+                <w:noProof/>
+                <w:webHidden/>
+              </w:rPr>
               <w:tab/>
             </w:r>
             <w:r>
+              <w:rPr>
+                <w:noProof/>
+                <w:webHidden/>
+              </w:rPr>
               <w:fldChar w:fldCharType="begin"/>
             </w:r>
             <w:r>
-              <w:instrText>PAGEREF _Toc5838 \h</w:instrText>
-            </w:r>
-            <w:r>
+              <w:rPr>
+                <w:noProof/>
+                <w:webHidden/>
+              </w:rPr>
+              <w:instrText xml:space="preserve"> PAGEREF _Toc518725335 \h </w:instrText>
+            </w:r>
+            <w:r>
+              <w:rPr>
+                <w:noProof/>
+                <w:webHidden/>
+              </w:rPr>
+            </w:r>
+            <w:r>
+              <w:rPr>
+                <w:noProof/>
+                <w:webHidden/>
+              </w:rPr>
               <w:fldChar w:fldCharType="separate"/>
             </w:r>
             <w:r>
-              <w:t xml:space="preserve">1 </w:t>
-            </w:r>
-            <w:r>
+              <w:rPr>
+                <w:noProof/>
+                <w:webHidden/>
+              </w:rPr>
+              <w:t>1</w:t>
+            </w:r>
+            <w:r>
+              <w:rPr>
+                <w:noProof/>
+                <w:webHidden/>
+              </w:rPr>
               <w:fldChar w:fldCharType="end"/>
             </w:r>
           </w:hyperlink>
@@ -523,29 +817,84 @@
           <w:pPr>
             <w:pStyle w:val="TOC2"/>
             <w:tabs>
-              <w:tab w:val="right" w:leader="dot" w:pos="9471"/>
+              <w:tab w:val="right" w:leader="dot" w:pos="9461"/>
             </w:tabs>
+            <w:rPr>
+              <w:rFonts w:asciiTheme="minorHAnsi" w:eastAsiaTheme="minorEastAsia" w:hAnsiTheme="minorHAnsi" w:cstheme="minorBidi"/>
+              <w:noProof/>
+              <w:color w:val="auto"/>
+              <w:lang w:val="en-SG" w:eastAsia="en-SG"/>
+            </w:rPr>
           </w:pPr>
-          <w:hyperlink w:anchor="_Toc5839">
-            <w:r>
-              <w:t>1.3 Intended Audience and Reading Suggestions</w:t>
-            </w:r>
-            <w:r>
+          <w:hyperlink w:anchor="_Toc518725336" w:history="1">
+            <w:r>
+              <w:rPr>
+                <w:rStyle w:val="Hyperlink"/>
+                <w:noProof/>
+              </w:rPr>
+              <w:t>1.3</w:t>
+            </w:r>
+            <w:r>
+              <w:rPr>
+                <w:rStyle w:val="Hyperlink"/>
+                <w:rFonts w:ascii="Arial" w:eastAsia="Arial" w:hAnsi="Arial" w:cs="Arial"/>
+                <w:noProof/>
+              </w:rPr>
+              <w:t xml:space="preserve"> </w:t>
+            </w:r>
+            <w:r>
+              <w:rPr>
+                <w:rStyle w:val="Hyperlink"/>
+                <w:noProof/>
+              </w:rPr>
+              <w:t>Intended Audience and Reading Suggestions</w:t>
+            </w:r>
+            <w:r>
+              <w:rPr>
+                <w:noProof/>
+                <w:webHidden/>
+              </w:rPr>
               <w:tab/>
             </w:r>
             <w:r>
+              <w:rPr>
+                <w:noProof/>
+                <w:webHidden/>
+              </w:rPr>
               <w:fldChar w:fldCharType="begin"/>
             </w:r>
             <w:r>
-              <w:instrText>PAGEREF _Toc5839 \h</w:instrText>
-            </w:r>
-            <w:r>
+              <w:rPr>
+                <w:noProof/>
+                <w:webHidden/>
+              </w:rPr>
+              <w:instrText xml:space="preserve"> PAGEREF _Toc518725336 \h </w:instrText>
+            </w:r>
+            <w:r>
+              <w:rPr>
+                <w:noProof/>
+                <w:webHidden/>
+              </w:rPr>
+            </w:r>
+            <w:r>
+              <w:rPr>
+                <w:noProof/>
+                <w:webHidden/>
+              </w:rPr>
               <w:fldChar w:fldCharType="separate"/>
             </w:r>
             <w:r>
-              <w:t xml:space="preserve">1 </w:t>
-            </w:r>
-            <w:r>
+              <w:rPr>
+                <w:noProof/>
+                <w:webHidden/>
+              </w:rPr>
+              <w:t>1</w:t>
+            </w:r>
+            <w:r>
+              <w:rPr>
+                <w:noProof/>
+                <w:webHidden/>
+              </w:rPr>
               <w:fldChar w:fldCharType="end"/>
             </w:r>
           </w:hyperlink>
@@ -554,29 +903,84 @@
           <w:pPr>
             <w:pStyle w:val="TOC2"/>
             <w:tabs>
-              <w:tab w:val="right" w:leader="dot" w:pos="9471"/>
+              <w:tab w:val="right" w:leader="dot" w:pos="9461"/>
             </w:tabs>
+            <w:rPr>
+              <w:rFonts w:asciiTheme="minorHAnsi" w:eastAsiaTheme="minorEastAsia" w:hAnsiTheme="minorHAnsi" w:cstheme="minorBidi"/>
+              <w:noProof/>
+              <w:color w:val="auto"/>
+              <w:lang w:val="en-SG" w:eastAsia="en-SG"/>
+            </w:rPr>
           </w:pPr>
-          <w:hyperlink w:anchor="_Toc5840">
-            <w:r>
-              <w:t>1.4 Project Scope</w:t>
-            </w:r>
-            <w:r>
+          <w:hyperlink w:anchor="_Toc518725337" w:history="1">
+            <w:r>
+              <w:rPr>
+                <w:rStyle w:val="Hyperlink"/>
+                <w:noProof/>
+              </w:rPr>
+              <w:t>1.4</w:t>
+            </w:r>
+            <w:r>
+              <w:rPr>
+                <w:rStyle w:val="Hyperlink"/>
+                <w:rFonts w:ascii="Arial" w:eastAsia="Arial" w:hAnsi="Arial" w:cs="Arial"/>
+                <w:noProof/>
+              </w:rPr>
+              <w:t xml:space="preserve"> </w:t>
+            </w:r>
+            <w:r>
+              <w:rPr>
+                <w:rStyle w:val="Hyperlink"/>
+                <w:noProof/>
+              </w:rPr>
+              <w:t>Project Scope</w:t>
+            </w:r>
+            <w:r>
+              <w:rPr>
+                <w:noProof/>
+                <w:webHidden/>
+              </w:rPr>
               <w:tab/>
             </w:r>
             <w:r>
+              <w:rPr>
+                <w:noProof/>
+                <w:webHidden/>
+              </w:rPr>
               <w:fldChar w:fldCharType="begin"/>
             </w:r>
             <w:r>
-              <w:instrText>PAGEREF _Toc5840 \h</w:instrText>
-            </w:r>
-            <w:r>
+              <w:rPr>
+                <w:noProof/>
+                <w:webHidden/>
+              </w:rPr>
+              <w:instrText xml:space="preserve"> PAGEREF _Toc518725337 \h </w:instrText>
+            </w:r>
+            <w:r>
+              <w:rPr>
+                <w:noProof/>
+                <w:webHidden/>
+              </w:rPr>
+            </w:r>
+            <w:r>
+              <w:rPr>
+                <w:noProof/>
+                <w:webHidden/>
+              </w:rPr>
               <w:fldChar w:fldCharType="separate"/>
             </w:r>
             <w:r>
-              <w:t xml:space="preserve">1 </w:t>
-            </w:r>
-            <w:r>
+              <w:rPr>
+                <w:noProof/>
+                <w:webHidden/>
+              </w:rPr>
+              <w:t>1</w:t>
+            </w:r>
+            <w:r>
+              <w:rPr>
+                <w:noProof/>
+                <w:webHidden/>
+              </w:rPr>
               <w:fldChar w:fldCharType="end"/>
             </w:r>
           </w:hyperlink>
@@ -585,29 +989,84 @@
           <w:pPr>
             <w:pStyle w:val="TOC2"/>
             <w:tabs>
-              <w:tab w:val="right" w:leader="dot" w:pos="9471"/>
+              <w:tab w:val="right" w:leader="dot" w:pos="9461"/>
             </w:tabs>
+            <w:rPr>
+              <w:rFonts w:asciiTheme="minorHAnsi" w:eastAsiaTheme="minorEastAsia" w:hAnsiTheme="minorHAnsi" w:cstheme="minorBidi"/>
+              <w:noProof/>
+              <w:color w:val="auto"/>
+              <w:lang w:val="en-SG" w:eastAsia="en-SG"/>
+            </w:rPr>
           </w:pPr>
-          <w:hyperlink w:anchor="_Toc5841">
-            <w:r>
-              <w:t>1.5 References</w:t>
-            </w:r>
-            <w:r>
+          <w:hyperlink w:anchor="_Toc518725338" w:history="1">
+            <w:r>
+              <w:rPr>
+                <w:rStyle w:val="Hyperlink"/>
+                <w:noProof/>
+              </w:rPr>
+              <w:t>1.5</w:t>
+            </w:r>
+            <w:r>
+              <w:rPr>
+                <w:rStyle w:val="Hyperlink"/>
+                <w:rFonts w:ascii="Arial" w:eastAsia="Arial" w:hAnsi="Arial" w:cs="Arial"/>
+                <w:noProof/>
+              </w:rPr>
+              <w:t xml:space="preserve"> </w:t>
+            </w:r>
+            <w:r>
+              <w:rPr>
+                <w:rStyle w:val="Hyperlink"/>
+                <w:noProof/>
+              </w:rPr>
+              <w:t>References</w:t>
+            </w:r>
+            <w:r>
+              <w:rPr>
+                <w:noProof/>
+                <w:webHidden/>
+              </w:rPr>
               <w:tab/>
             </w:r>
             <w:r>
+              <w:rPr>
+                <w:noProof/>
+                <w:webHidden/>
+              </w:rPr>
               <w:fldChar w:fldCharType="begin"/>
             </w:r>
             <w:r>
-              <w:instrText>PAGEREF _Toc5841 \h</w:instrText>
-            </w:r>
-            <w:r>
+              <w:rPr>
+                <w:noProof/>
+                <w:webHidden/>
+              </w:rPr>
+              <w:instrText xml:space="preserve"> PAGEREF _Toc518725338 \h </w:instrText>
+            </w:r>
+            <w:r>
+              <w:rPr>
+                <w:noProof/>
+                <w:webHidden/>
+              </w:rPr>
+            </w:r>
+            <w:r>
+              <w:rPr>
+                <w:noProof/>
+                <w:webHidden/>
+              </w:rPr>
               <w:fldChar w:fldCharType="separate"/>
             </w:r>
             <w:r>
-              <w:t xml:space="preserve">1 </w:t>
-            </w:r>
-            <w:r>
+              <w:rPr>
+                <w:noProof/>
+                <w:webHidden/>
+              </w:rPr>
+              <w:t>1</w:t>
+            </w:r>
+            <w:r>
+              <w:rPr>
+                <w:noProof/>
+                <w:webHidden/>
+              </w:rPr>
               <w:fldChar w:fldCharType="end"/>
             </w:r>
           </w:hyperlink>
@@ -616,29 +1075,161 @@
           <w:pPr>
             <w:pStyle w:val="TOC1"/>
             <w:tabs>
-              <w:tab w:val="right" w:leader="dot" w:pos="9471"/>
+              <w:tab w:val="right" w:leader="dot" w:pos="9461"/>
             </w:tabs>
+            <w:rPr>
+              <w:rFonts w:asciiTheme="minorHAnsi" w:eastAsiaTheme="minorEastAsia" w:hAnsiTheme="minorHAnsi" w:cstheme="minorBidi"/>
+              <w:b w:val="0"/>
+              <w:noProof/>
+              <w:color w:val="auto"/>
+              <w:sz w:val="22"/>
+              <w:lang w:val="en-SG" w:eastAsia="en-SG"/>
+            </w:rPr>
           </w:pPr>
-          <w:hyperlink w:anchor="_Toc5842">
-            <w:r>
-              <w:t>2. Overall Description</w:t>
-            </w:r>
-            <w:r>
+          <w:hyperlink w:anchor="_Toc518725339" w:history="1">
+            <w:r>
+              <w:rPr>
+                <w:rStyle w:val="Hyperlink"/>
+                <w:rFonts w:ascii="Arial" w:hAnsi="Arial" w:cs="Arial"/>
+                <w:i/>
+                <w:noProof/>
+              </w:rPr>
+              <w:t>https://krazytech.com/projects/sample-software-requirements-specificationsrs-report-airline-database</w:t>
+            </w:r>
+            <w:r>
+              <w:rPr>
+                <w:noProof/>
+                <w:webHidden/>
+              </w:rPr>
               <w:tab/>
             </w:r>
             <w:r>
+              <w:rPr>
+                <w:noProof/>
+                <w:webHidden/>
+              </w:rPr>
               <w:fldChar w:fldCharType="begin"/>
             </w:r>
             <w:r>
-              <w:instrText>PAGEREF _Toc5842 \h</w:instrText>
-            </w:r>
-            <w:r>
+              <w:rPr>
+                <w:noProof/>
+                <w:webHidden/>
+              </w:rPr>
+              <w:instrText xml:space="preserve"> PAGEREF _Toc518725339 \h </w:instrText>
+            </w:r>
+            <w:r>
+              <w:rPr>
+                <w:noProof/>
+                <w:webHidden/>
+              </w:rPr>
+            </w:r>
+            <w:r>
+              <w:rPr>
+                <w:noProof/>
+                <w:webHidden/>
+              </w:rPr>
               <w:fldChar w:fldCharType="separate"/>
             </w:r>
             <w:r>
-              <w:t xml:space="preserve">2 </w:t>
-            </w:r>
-            <w:r>
+              <w:rPr>
+                <w:noProof/>
+                <w:webHidden/>
+              </w:rPr>
+              <w:t>1</w:t>
+            </w:r>
+            <w:r>
+              <w:rPr>
+                <w:noProof/>
+                <w:webHidden/>
+              </w:rPr>
+              <w:fldChar w:fldCharType="end"/>
+            </w:r>
+          </w:hyperlink>
+        </w:p>
+        <w:p>
+          <w:pPr>
+            <w:pStyle w:val="TOC1"/>
+            <w:tabs>
+              <w:tab w:val="right" w:leader="dot" w:pos="9461"/>
+            </w:tabs>
+            <w:rPr>
+              <w:rFonts w:asciiTheme="minorHAnsi" w:eastAsiaTheme="minorEastAsia" w:hAnsiTheme="minorHAnsi" w:cstheme="minorBidi"/>
+              <w:b w:val="0"/>
+              <w:noProof/>
+              <w:color w:val="auto"/>
+              <w:sz w:val="22"/>
+              <w:lang w:val="en-SG" w:eastAsia="en-SG"/>
+            </w:rPr>
+          </w:pPr>
+          <w:hyperlink w:anchor="_Toc518725340" w:history="1">
+            <w:r>
+              <w:rPr>
+                <w:rStyle w:val="Hyperlink"/>
+                <w:noProof/>
+              </w:rPr>
+              <w:t>2.</w:t>
+            </w:r>
+            <w:r>
+              <w:rPr>
+                <w:rStyle w:val="Hyperlink"/>
+                <w:rFonts w:ascii="Arial" w:eastAsia="Arial" w:hAnsi="Arial" w:cs="Arial"/>
+                <w:noProof/>
+              </w:rPr>
+              <w:t xml:space="preserve"> </w:t>
+            </w:r>
+            <w:r>
+              <w:rPr>
+                <w:rStyle w:val="Hyperlink"/>
+                <w:noProof/>
+              </w:rPr>
+              <w:t>Overall Description</w:t>
+            </w:r>
+            <w:r>
+              <w:rPr>
+                <w:noProof/>
+                <w:webHidden/>
+              </w:rPr>
+              <w:tab/>
+            </w:r>
+            <w:r>
+              <w:rPr>
+                <w:noProof/>
+                <w:webHidden/>
+              </w:rPr>
+              <w:fldChar w:fldCharType="begin"/>
+            </w:r>
+            <w:r>
+              <w:rPr>
+                <w:noProof/>
+                <w:webHidden/>
+              </w:rPr>
+              <w:instrText xml:space="preserve"> PAGEREF _Toc518725340 \h </w:instrText>
+            </w:r>
+            <w:r>
+              <w:rPr>
+                <w:noProof/>
+                <w:webHidden/>
+              </w:rPr>
+            </w:r>
+            <w:r>
+              <w:rPr>
+                <w:noProof/>
+                <w:webHidden/>
+              </w:rPr>
+              <w:fldChar w:fldCharType="separate"/>
+            </w:r>
+            <w:r>
+              <w:rPr>
+                <w:noProof/>
+                <w:webHidden/>
+              </w:rPr>
+              <w:t>2</w:t>
+            </w:r>
+            <w:r>
+              <w:rPr>
+                <w:noProof/>
+                <w:webHidden/>
+              </w:rPr>
               <w:fldChar w:fldCharType="end"/>
             </w:r>
           </w:hyperlink>
@@ -647,29 +1238,84 @@
           <w:pPr>
             <w:pStyle w:val="TOC2"/>
             <w:tabs>
-              <w:tab w:val="right" w:leader="dot" w:pos="9471"/>
+              <w:tab w:val="right" w:leader="dot" w:pos="9461"/>
             </w:tabs>
+            <w:rPr>
+              <w:rFonts w:asciiTheme="minorHAnsi" w:eastAsiaTheme="minorEastAsia" w:hAnsiTheme="minorHAnsi" w:cstheme="minorBidi"/>
+              <w:noProof/>
+              <w:color w:val="auto"/>
+              <w:lang w:val="en-SG" w:eastAsia="en-SG"/>
+            </w:rPr>
           </w:pPr>
-          <w:hyperlink w:anchor="_Toc5843">
-            <w:r>
-              <w:t>2.1 Product Perspective</w:t>
-            </w:r>
-            <w:r>
+          <w:hyperlink w:anchor="_Toc518725341" w:history="1">
+            <w:r>
+              <w:rPr>
+                <w:rStyle w:val="Hyperlink"/>
+                <w:noProof/>
+              </w:rPr>
+              <w:t>2.1</w:t>
+            </w:r>
+            <w:r>
+              <w:rPr>
+                <w:rStyle w:val="Hyperlink"/>
+                <w:rFonts w:ascii="Arial" w:eastAsia="Arial" w:hAnsi="Arial" w:cs="Arial"/>
+                <w:noProof/>
+              </w:rPr>
+              <w:t xml:space="preserve"> </w:t>
+            </w:r>
+            <w:r>
+              <w:rPr>
+                <w:rStyle w:val="Hyperlink"/>
+                <w:noProof/>
+              </w:rPr>
+              <w:t>Product Perspective</w:t>
+            </w:r>
+            <w:r>
+              <w:rPr>
+                <w:noProof/>
+                <w:webHidden/>
+              </w:rPr>
               <w:tab/>
             </w:r>
             <w:r>
+              <w:rPr>
+                <w:noProof/>
+                <w:webHidden/>
+              </w:rPr>
               <w:fldChar w:fldCharType="begin"/>
             </w:r>
             <w:r>
-              <w:instrText>PAGEREF _Toc5843 \h</w:instrText>
-            </w:r>
-            <w:r>
+              <w:rPr>
+                <w:noProof/>
+                <w:webHidden/>
+              </w:rPr>
+              <w:instrText xml:space="preserve"> PAGEREF _Toc518725341 \h </w:instrText>
+            </w:r>
+            <w:r>
+              <w:rPr>
+                <w:noProof/>
+                <w:webHidden/>
+              </w:rPr>
+            </w:r>
+            <w:r>
+              <w:rPr>
+                <w:noProof/>
+                <w:webHidden/>
+              </w:rPr>
               <w:fldChar w:fldCharType="separate"/>
             </w:r>
             <w:r>
-              <w:t xml:space="preserve">2 </w:t>
-            </w:r>
-            <w:r>
+              <w:rPr>
+                <w:noProof/>
+                <w:webHidden/>
+              </w:rPr>
+              <w:t>2</w:t>
+            </w:r>
+            <w:r>
+              <w:rPr>
+                <w:noProof/>
+                <w:webHidden/>
+              </w:rPr>
               <w:fldChar w:fldCharType="end"/>
             </w:r>
           </w:hyperlink>
@@ -678,29 +1324,84 @@
           <w:pPr>
             <w:pStyle w:val="TOC2"/>
             <w:tabs>
-              <w:tab w:val="right" w:leader="dot" w:pos="9471"/>
+              <w:tab w:val="right" w:leader="dot" w:pos="9461"/>
             </w:tabs>
+            <w:rPr>
+              <w:rFonts w:asciiTheme="minorHAnsi" w:eastAsiaTheme="minorEastAsia" w:hAnsiTheme="minorHAnsi" w:cstheme="minorBidi"/>
+              <w:noProof/>
+              <w:color w:val="auto"/>
+              <w:lang w:val="en-SG" w:eastAsia="en-SG"/>
+            </w:rPr>
           </w:pPr>
-          <w:hyperlink w:anchor="_Toc5844">
-            <w:r>
-              <w:t>2.2 Product Features</w:t>
-            </w:r>
-            <w:r>
+          <w:hyperlink w:anchor="_Toc518725342" w:history="1">
+            <w:r>
+              <w:rPr>
+                <w:rStyle w:val="Hyperlink"/>
+                <w:noProof/>
+              </w:rPr>
+              <w:t>2.2</w:t>
+            </w:r>
+            <w:r>
+              <w:rPr>
+                <w:rStyle w:val="Hyperlink"/>
+                <w:rFonts w:ascii="Arial" w:eastAsia="Arial" w:hAnsi="Arial" w:cs="Arial"/>
+                <w:noProof/>
+              </w:rPr>
+              <w:t xml:space="preserve"> </w:t>
+            </w:r>
+            <w:r>
+              <w:rPr>
+                <w:rStyle w:val="Hyperlink"/>
+                <w:noProof/>
+              </w:rPr>
+              <w:t>Product Features</w:t>
+            </w:r>
+            <w:r>
+              <w:rPr>
+                <w:noProof/>
+                <w:webHidden/>
+              </w:rPr>
               <w:tab/>
             </w:r>
             <w:r>
+              <w:rPr>
+                <w:noProof/>
+                <w:webHidden/>
+              </w:rPr>
               <w:fldChar w:fldCharType="begin"/>
             </w:r>
             <w:r>
-              <w:instrText>PAGEREF _Toc5844 \h</w:instrText>
-            </w:r>
-            <w:r>
+              <w:rPr>
+                <w:noProof/>
+                <w:webHidden/>
+              </w:rPr>
+              <w:instrText xml:space="preserve"> PAGEREF _Toc518725342 \h </w:instrText>
+            </w:r>
+            <w:r>
+              <w:rPr>
+                <w:noProof/>
+                <w:webHidden/>
+              </w:rPr>
+            </w:r>
+            <w:r>
+              <w:rPr>
+                <w:noProof/>
+                <w:webHidden/>
+              </w:rPr>
               <w:fldChar w:fldCharType="separate"/>
             </w:r>
             <w:r>
-              <w:t xml:space="preserve">2 </w:t>
-            </w:r>
-            <w:r>
+              <w:rPr>
+                <w:noProof/>
+                <w:webHidden/>
+              </w:rPr>
+              <w:t>2</w:t>
+            </w:r>
+            <w:r>
+              <w:rPr>
+                <w:noProof/>
+                <w:webHidden/>
+              </w:rPr>
               <w:fldChar w:fldCharType="end"/>
             </w:r>
           </w:hyperlink>
@@ -709,29 +1410,84 @@
           <w:pPr>
             <w:pStyle w:val="TOC2"/>
             <w:tabs>
-              <w:tab w:val="right" w:leader="dot" w:pos="9471"/>
+              <w:tab w:val="right" w:leader="dot" w:pos="9461"/>
             </w:tabs>
+            <w:rPr>
+              <w:rFonts w:asciiTheme="minorHAnsi" w:eastAsiaTheme="minorEastAsia" w:hAnsiTheme="minorHAnsi" w:cstheme="minorBidi"/>
+              <w:noProof/>
+              <w:color w:val="auto"/>
+              <w:lang w:val="en-SG" w:eastAsia="en-SG"/>
+            </w:rPr>
           </w:pPr>
-          <w:hyperlink w:anchor="_Toc5845">
-            <w:r>
-              <w:t>2.3 User Classes and Characteristics</w:t>
-            </w:r>
-            <w:r>
+          <w:hyperlink w:anchor="_Toc518725343" w:history="1">
+            <w:r>
+              <w:rPr>
+                <w:rStyle w:val="Hyperlink"/>
+                <w:noProof/>
+              </w:rPr>
+              <w:t>2.3</w:t>
+            </w:r>
+            <w:r>
+              <w:rPr>
+                <w:rStyle w:val="Hyperlink"/>
+                <w:rFonts w:ascii="Arial" w:eastAsia="Arial" w:hAnsi="Arial" w:cs="Arial"/>
+                <w:noProof/>
+              </w:rPr>
+              <w:t xml:space="preserve"> </w:t>
+            </w:r>
+            <w:r>
+              <w:rPr>
+                <w:rStyle w:val="Hyperlink"/>
+                <w:noProof/>
+              </w:rPr>
+              <w:t>User Classes and Characteristics</w:t>
+            </w:r>
+            <w:r>
+              <w:rPr>
+                <w:noProof/>
+                <w:webHidden/>
+              </w:rPr>
               <w:tab/>
             </w:r>
             <w:r>
+              <w:rPr>
+                <w:noProof/>
+                <w:webHidden/>
+              </w:rPr>
               <w:fldChar w:fldCharType="begin"/>
             </w:r>
             <w:r>
-              <w:instrText>PAGEREF _Toc5845 \h</w:instrText>
-            </w:r>
-            <w:r>
+              <w:rPr>
+                <w:noProof/>
+                <w:webHidden/>
+              </w:rPr>
+              <w:instrText xml:space="preserve"> PAGEREF _Toc518725343 \h </w:instrText>
+            </w:r>
+            <w:r>
+              <w:rPr>
+                <w:noProof/>
+                <w:webHidden/>
+              </w:rPr>
+            </w:r>
+            <w:r>
+              <w:rPr>
+                <w:noProof/>
+                <w:webHidden/>
+              </w:rPr>
               <w:fldChar w:fldCharType="separate"/>
             </w:r>
             <w:r>
-              <w:t xml:space="preserve">2 </w:t>
-            </w:r>
-            <w:r>
+              <w:rPr>
+                <w:noProof/>
+                <w:webHidden/>
+              </w:rPr>
+              <w:t>2</w:t>
+            </w:r>
+            <w:r>
+              <w:rPr>
+                <w:noProof/>
+                <w:webHidden/>
+              </w:rPr>
               <w:fldChar w:fldCharType="end"/>
             </w:r>
           </w:hyperlink>
@@ -740,29 +1496,84 @@
           <w:pPr>
             <w:pStyle w:val="TOC2"/>
             <w:tabs>
-              <w:tab w:val="right" w:leader="dot" w:pos="9471"/>
+              <w:tab w:val="right" w:leader="dot" w:pos="9461"/>
             </w:tabs>
+            <w:rPr>
+              <w:rFonts w:asciiTheme="minorHAnsi" w:eastAsiaTheme="minorEastAsia" w:hAnsiTheme="minorHAnsi" w:cstheme="minorBidi"/>
+              <w:noProof/>
+              <w:color w:val="auto"/>
+              <w:lang w:val="en-SG" w:eastAsia="en-SG"/>
+            </w:rPr>
           </w:pPr>
-          <w:hyperlink w:anchor="_Toc5846">
-            <w:r>
-              <w:t>2.4 Operating Environment</w:t>
-            </w:r>
-            <w:r>
+          <w:hyperlink w:anchor="_Toc518725344" w:history="1">
+            <w:r>
+              <w:rPr>
+                <w:rStyle w:val="Hyperlink"/>
+                <w:noProof/>
+              </w:rPr>
+              <w:t>2.4</w:t>
+            </w:r>
+            <w:r>
+              <w:rPr>
+                <w:rStyle w:val="Hyperlink"/>
+                <w:rFonts w:ascii="Arial" w:eastAsia="Arial" w:hAnsi="Arial" w:cs="Arial"/>
+                <w:noProof/>
+              </w:rPr>
+              <w:t xml:space="preserve"> </w:t>
+            </w:r>
+            <w:r>
+              <w:rPr>
+                <w:rStyle w:val="Hyperlink"/>
+                <w:noProof/>
+              </w:rPr>
+              <w:t>Operating Environment</w:t>
+            </w:r>
+            <w:r>
+              <w:rPr>
+                <w:noProof/>
+                <w:webHidden/>
+              </w:rPr>
               <w:tab/>
             </w:r>
             <w:r>
+              <w:rPr>
+                <w:noProof/>
+                <w:webHidden/>
+              </w:rPr>
               <w:fldChar w:fldCharType="begin"/>
             </w:r>
             <w:r>
-              <w:instrText>PAGEREF _Toc5846 \h</w:instrText>
-            </w:r>
-            <w:r>
+              <w:rPr>
+                <w:noProof/>
+                <w:webHidden/>
+              </w:rPr>
+              <w:instrText xml:space="preserve"> PAGEREF _Toc518725344 \h </w:instrText>
+            </w:r>
+            <w:r>
+              <w:rPr>
+                <w:noProof/>
+                <w:webHidden/>
+              </w:rPr>
+            </w:r>
+            <w:r>
+              <w:rPr>
+                <w:noProof/>
+                <w:webHidden/>
+              </w:rPr>
               <w:fldChar w:fldCharType="separate"/>
             </w:r>
             <w:r>
-              <w:t xml:space="preserve">2 </w:t>
-            </w:r>
-            <w:r>
+              <w:rPr>
+                <w:noProof/>
+                <w:webHidden/>
+              </w:rPr>
+              <w:t>2</w:t>
+            </w:r>
+            <w:r>
+              <w:rPr>
+                <w:noProof/>
+                <w:webHidden/>
+              </w:rPr>
               <w:fldChar w:fldCharType="end"/>
             </w:r>
           </w:hyperlink>
@@ -771,29 +1582,84 @@
           <w:pPr>
             <w:pStyle w:val="TOC2"/>
             <w:tabs>
-              <w:tab w:val="right" w:leader="dot" w:pos="9471"/>
+              <w:tab w:val="right" w:leader="dot" w:pos="9461"/>
             </w:tabs>
+            <w:rPr>
+              <w:rFonts w:asciiTheme="minorHAnsi" w:eastAsiaTheme="minorEastAsia" w:hAnsiTheme="minorHAnsi" w:cstheme="minorBidi"/>
+              <w:noProof/>
+              <w:color w:val="auto"/>
+              <w:lang w:val="en-SG" w:eastAsia="en-SG"/>
+            </w:rPr>
           </w:pPr>
-          <w:hyperlink w:anchor="_Toc5847">
-            <w:r>
-              <w:t>2.5 Design and Implementation Constraints</w:t>
-            </w:r>
-            <w:r>
+          <w:hyperlink w:anchor="_Toc518725345" w:history="1">
+            <w:r>
+              <w:rPr>
+                <w:rStyle w:val="Hyperlink"/>
+                <w:noProof/>
+              </w:rPr>
+              <w:t>2.5</w:t>
+            </w:r>
+            <w:r>
+              <w:rPr>
+                <w:rStyle w:val="Hyperlink"/>
+                <w:rFonts w:ascii="Arial" w:eastAsia="Arial" w:hAnsi="Arial" w:cs="Arial"/>
+                <w:noProof/>
+              </w:rPr>
+              <w:t xml:space="preserve"> </w:t>
+            </w:r>
+            <w:r>
+              <w:rPr>
+                <w:rStyle w:val="Hyperlink"/>
+                <w:noProof/>
+              </w:rPr>
+              <w:t>Design and Implementation Constraints</w:t>
+            </w:r>
+            <w:r>
+              <w:rPr>
+                <w:noProof/>
+                <w:webHidden/>
+              </w:rPr>
               <w:tab/>
             </w:r>
             <w:r>
+              <w:rPr>
+                <w:noProof/>
+                <w:webHidden/>
+              </w:rPr>
               <w:fldChar w:fldCharType="begin"/>
             </w:r>
             <w:r>
-              <w:instrText>PAGEREF _Toc5847 \h</w:instrText>
-            </w:r>
-            <w:r>
+              <w:rPr>
+                <w:noProof/>
+                <w:webHidden/>
+              </w:rPr>
+              <w:instrText xml:space="preserve"> PAGEREF _Toc518725345 \h </w:instrText>
+            </w:r>
+            <w:r>
+              <w:rPr>
+                <w:noProof/>
+                <w:webHidden/>
+              </w:rPr>
+            </w:r>
+            <w:r>
+              <w:rPr>
+                <w:noProof/>
+                <w:webHidden/>
+              </w:rPr>
               <w:fldChar w:fldCharType="separate"/>
             </w:r>
             <w:r>
-              <w:t xml:space="preserve">2 </w:t>
-            </w:r>
-            <w:r>
+              <w:rPr>
+                <w:noProof/>
+                <w:webHidden/>
+              </w:rPr>
+              <w:t>3</w:t>
+            </w:r>
+            <w:r>
+              <w:rPr>
+                <w:noProof/>
+                <w:webHidden/>
+              </w:rPr>
               <w:fldChar w:fldCharType="end"/>
             </w:r>
           </w:hyperlink>
@@ -802,29 +1668,84 @@
           <w:pPr>
             <w:pStyle w:val="TOC2"/>
             <w:tabs>
-              <w:tab w:val="right" w:leader="dot" w:pos="9471"/>
+              <w:tab w:val="right" w:leader="dot" w:pos="9461"/>
             </w:tabs>
+            <w:rPr>
+              <w:rFonts w:asciiTheme="minorHAnsi" w:eastAsiaTheme="minorEastAsia" w:hAnsiTheme="minorHAnsi" w:cstheme="minorBidi"/>
+              <w:noProof/>
+              <w:color w:val="auto"/>
+              <w:lang w:val="en-SG" w:eastAsia="en-SG"/>
+            </w:rPr>
           </w:pPr>
-          <w:hyperlink w:anchor="_Toc5848">
-            <w:r>
-              <w:t>2.6 User Documentation</w:t>
-            </w:r>
-            <w:r>
+          <w:hyperlink w:anchor="_Toc518725346" w:history="1">
+            <w:r>
+              <w:rPr>
+                <w:rStyle w:val="Hyperlink"/>
+                <w:noProof/>
+              </w:rPr>
+              <w:t>2.6</w:t>
+            </w:r>
+            <w:r>
+              <w:rPr>
+                <w:rStyle w:val="Hyperlink"/>
+                <w:rFonts w:ascii="Arial" w:eastAsia="Arial" w:hAnsi="Arial" w:cs="Arial"/>
+                <w:noProof/>
+              </w:rPr>
+              <w:t xml:space="preserve"> </w:t>
+            </w:r>
+            <w:r>
+              <w:rPr>
+                <w:rStyle w:val="Hyperlink"/>
+                <w:noProof/>
+              </w:rPr>
+              <w:t>User Documentation</w:t>
+            </w:r>
+            <w:r>
+              <w:rPr>
+                <w:noProof/>
+                <w:webHidden/>
+              </w:rPr>
               <w:tab/>
             </w:r>
             <w:r>
+              <w:rPr>
+                <w:noProof/>
+                <w:webHidden/>
+              </w:rPr>
               <w:fldChar w:fldCharType="begin"/>
             </w:r>
             <w:r>
-              <w:instrText>PAGEREF _Toc5848 \h</w:instrText>
-            </w:r>
-            <w:r>
+              <w:rPr>
+                <w:noProof/>
+                <w:webHidden/>
+              </w:rPr>
+              <w:instrText xml:space="preserve"> PAGEREF _Toc518725346 \h </w:instrText>
+            </w:r>
+            <w:r>
+              <w:rPr>
+                <w:noProof/>
+                <w:webHidden/>
+              </w:rPr>
+            </w:r>
+            <w:r>
+              <w:rPr>
+                <w:noProof/>
+                <w:webHidden/>
+              </w:rPr>
               <w:fldChar w:fldCharType="separate"/>
             </w:r>
             <w:r>
-              <w:t xml:space="preserve">2 </w:t>
-            </w:r>
-            <w:r>
+              <w:rPr>
+                <w:noProof/>
+                <w:webHidden/>
+              </w:rPr>
+              <w:t>3</w:t>
+            </w:r>
+            <w:r>
+              <w:rPr>
+                <w:noProof/>
+                <w:webHidden/>
+              </w:rPr>
               <w:fldChar w:fldCharType="end"/>
             </w:r>
           </w:hyperlink>
@@ -833,29 +1754,84 @@
           <w:pPr>
             <w:pStyle w:val="TOC2"/>
             <w:tabs>
-              <w:tab w:val="right" w:leader="dot" w:pos="9471"/>
+              <w:tab w:val="right" w:leader="dot" w:pos="9461"/>
             </w:tabs>
+            <w:rPr>
+              <w:rFonts w:asciiTheme="minorHAnsi" w:eastAsiaTheme="minorEastAsia" w:hAnsiTheme="minorHAnsi" w:cstheme="minorBidi"/>
+              <w:noProof/>
+              <w:color w:val="auto"/>
+              <w:lang w:val="en-SG" w:eastAsia="en-SG"/>
+            </w:rPr>
           </w:pPr>
-          <w:hyperlink w:anchor="_Toc5849">
-            <w:r>
-              <w:t>2.7 Assumptions and Dependencies</w:t>
-            </w:r>
-            <w:r>
+          <w:hyperlink w:anchor="_Toc518725347" w:history="1">
+            <w:r>
+              <w:rPr>
+                <w:rStyle w:val="Hyperlink"/>
+                <w:noProof/>
+              </w:rPr>
+              <w:t>2.7</w:t>
+            </w:r>
+            <w:r>
+              <w:rPr>
+                <w:rStyle w:val="Hyperlink"/>
+                <w:rFonts w:ascii="Arial" w:eastAsia="Arial" w:hAnsi="Arial" w:cs="Arial"/>
+                <w:noProof/>
+              </w:rPr>
+              <w:t xml:space="preserve"> </w:t>
+            </w:r>
+            <w:r>
+              <w:rPr>
+                <w:rStyle w:val="Hyperlink"/>
+                <w:noProof/>
+              </w:rPr>
+              <w:t>Assumptions and Dependencies</w:t>
+            </w:r>
+            <w:r>
+              <w:rPr>
+                <w:noProof/>
+                <w:webHidden/>
+              </w:rPr>
               <w:tab/>
             </w:r>
             <w:r>
+              <w:rPr>
+                <w:noProof/>
+                <w:webHidden/>
+              </w:rPr>
               <w:fldChar w:fldCharType="begin"/>
             </w:r>
             <w:r>
-              <w:instrText>PAGEREF _Toc5849 \h</w:instrText>
-            </w:r>
-            <w:r>
+              <w:rPr>
+                <w:noProof/>
+                <w:webHidden/>
+              </w:rPr>
+              <w:instrText xml:space="preserve"> PAGEREF _Toc518725347 \h </w:instrText>
+            </w:r>
+            <w:r>
+              <w:rPr>
+                <w:noProof/>
+                <w:webHidden/>
+              </w:rPr>
+            </w:r>
+            <w:r>
+              <w:rPr>
+                <w:noProof/>
+                <w:webHidden/>
+              </w:rPr>
               <w:fldChar w:fldCharType="separate"/>
             </w:r>
             <w:r>
-              <w:t xml:space="preserve">3 </w:t>
-            </w:r>
-            <w:r>
+              <w:rPr>
+                <w:noProof/>
+                <w:webHidden/>
+              </w:rPr>
+              <w:t>3</w:t>
+            </w:r>
+            <w:r>
+              <w:rPr>
+                <w:noProof/>
+                <w:webHidden/>
+              </w:rPr>
               <w:fldChar w:fldCharType="end"/>
             </w:r>
           </w:hyperlink>
@@ -864,29 +1840,86 @@
           <w:pPr>
             <w:pStyle w:val="TOC1"/>
             <w:tabs>
-              <w:tab w:val="right" w:leader="dot" w:pos="9471"/>
+              <w:tab w:val="right" w:leader="dot" w:pos="9461"/>
             </w:tabs>
+            <w:rPr>
+              <w:rFonts w:asciiTheme="minorHAnsi" w:eastAsiaTheme="minorEastAsia" w:hAnsiTheme="minorHAnsi" w:cstheme="minorBidi"/>
+              <w:b w:val="0"/>
+              <w:noProof/>
+              <w:color w:val="auto"/>
+              <w:sz w:val="22"/>
+              <w:lang w:val="en-SG" w:eastAsia="en-SG"/>
+            </w:rPr>
           </w:pPr>
-          <w:hyperlink w:anchor="_Toc5850">
-            <w:r>
-              <w:t>3. System Features</w:t>
-            </w:r>
-            <w:r>
+          <w:hyperlink w:anchor="_Toc518725348" w:history="1">
+            <w:r>
+              <w:rPr>
+                <w:rStyle w:val="Hyperlink"/>
+                <w:noProof/>
+              </w:rPr>
+              <w:t>3.</w:t>
+            </w:r>
+            <w:r>
+              <w:rPr>
+                <w:rStyle w:val="Hyperlink"/>
+                <w:rFonts w:ascii="Arial" w:eastAsia="Arial" w:hAnsi="Arial" w:cs="Arial"/>
+                <w:noProof/>
+              </w:rPr>
+              <w:t xml:space="preserve"> </w:t>
+            </w:r>
+            <w:r>
+              <w:rPr>
+                <w:rStyle w:val="Hyperlink"/>
+                <w:noProof/>
+              </w:rPr>
+              <w:t>System Features</w:t>
+            </w:r>
+            <w:r>
+              <w:rPr>
+                <w:noProof/>
+                <w:webHidden/>
+              </w:rPr>
               <w:tab/>
             </w:r>
             <w:r>
+              <w:rPr>
+                <w:noProof/>
+                <w:webHidden/>
+              </w:rPr>
               <w:fldChar w:fldCharType="begin"/>
             </w:r>
             <w:r>
-              <w:instrText>PAGEREF _Toc5850 \h</w:instrText>
-            </w:r>
-            <w:r>
+              <w:rPr>
+                <w:noProof/>
+                <w:webHidden/>
+              </w:rPr>
+              <w:instrText xml:space="preserve"> PAGEREF _Toc518725348 \h </w:instrText>
+            </w:r>
+            <w:r>
+              <w:rPr>
+                <w:noProof/>
+                <w:webHidden/>
+              </w:rPr>
+            </w:r>
+            <w:r>
+              <w:rPr>
+                <w:noProof/>
+                <w:webHidden/>
+              </w:rPr>
               <w:fldChar w:fldCharType="separate"/>
             </w:r>
             <w:r>
-              <w:t xml:space="preserve">3 </w:t>
-            </w:r>
-            <w:r>
+              <w:rPr>
+                <w:noProof/>
+                <w:webHidden/>
+              </w:rPr>
+              <w:t>4</w:t>
+            </w:r>
+            <w:r>
+              <w:rPr>
+                <w:noProof/>
+                <w:webHidden/>
+              </w:rPr>
               <w:fldChar w:fldCharType="end"/>
             </w:r>
           </w:hyperlink>
@@ -895,29 +1928,84 @@
           <w:pPr>
             <w:pStyle w:val="TOC2"/>
             <w:tabs>
-              <w:tab w:val="right" w:leader="dot" w:pos="9471"/>
+              <w:tab w:val="right" w:leader="dot" w:pos="9461"/>
             </w:tabs>
+            <w:rPr>
+              <w:rFonts w:asciiTheme="minorHAnsi" w:eastAsiaTheme="minorEastAsia" w:hAnsiTheme="minorHAnsi" w:cstheme="minorBidi"/>
+              <w:noProof/>
+              <w:color w:val="auto"/>
+              <w:lang w:val="en-SG" w:eastAsia="en-SG"/>
+            </w:rPr>
           </w:pPr>
-          <w:hyperlink w:anchor="_Toc5851">
-            <w:r>
-              <w:t>3.1 System Feature 1</w:t>
-            </w:r>
-            <w:r>
+          <w:hyperlink w:anchor="_Toc518725349" w:history="1">
+            <w:r>
+              <w:rPr>
+                <w:rStyle w:val="Hyperlink"/>
+                <w:noProof/>
+              </w:rPr>
+              <w:t>3.1</w:t>
+            </w:r>
+            <w:r>
+              <w:rPr>
+                <w:rStyle w:val="Hyperlink"/>
+                <w:rFonts w:ascii="Arial" w:eastAsia="Arial" w:hAnsi="Arial" w:cs="Arial"/>
+                <w:noProof/>
+              </w:rPr>
+              <w:t xml:space="preserve"> </w:t>
+            </w:r>
+            <w:r>
+              <w:rPr>
+                <w:rStyle w:val="Hyperlink"/>
+                <w:noProof/>
+              </w:rPr>
+              <w:t>Network Sniffing Feature</w:t>
+            </w:r>
+            <w:r>
+              <w:rPr>
+                <w:noProof/>
+                <w:webHidden/>
+              </w:rPr>
               <w:tab/>
             </w:r>
             <w:r>
+              <w:rPr>
+                <w:noProof/>
+                <w:webHidden/>
+              </w:rPr>
               <w:fldChar w:fldCharType="begin"/>
             </w:r>
             <w:r>
-              <w:instrText>PAGEREF _Toc5851 \h</w:instrText>
-            </w:r>
-            <w:r>
+              <w:rPr>
+                <w:noProof/>
+                <w:webHidden/>
+              </w:rPr>
+              <w:instrText xml:space="preserve"> PAGEREF _Toc518725349 \h </w:instrText>
+            </w:r>
+            <w:r>
+              <w:rPr>
+                <w:noProof/>
+                <w:webHidden/>
+              </w:rPr>
+            </w:r>
+            <w:r>
+              <w:rPr>
+                <w:noProof/>
+                <w:webHidden/>
+              </w:rPr>
               <w:fldChar w:fldCharType="separate"/>
             </w:r>
             <w:r>
-              <w:t xml:space="preserve">3 </w:t>
-            </w:r>
-            <w:r>
+              <w:rPr>
+                <w:noProof/>
+                <w:webHidden/>
+              </w:rPr>
+              <w:t>4</w:t>
+            </w:r>
+            <w:r>
+              <w:rPr>
+                <w:noProof/>
+                <w:webHidden/>
+              </w:rPr>
               <w:fldChar w:fldCharType="end"/>
             </w:r>
           </w:hyperlink>
@@ -926,29 +2014,84 @@
           <w:pPr>
             <w:pStyle w:val="TOC2"/>
             <w:tabs>
-              <w:tab w:val="right" w:leader="dot" w:pos="9471"/>
+              <w:tab w:val="right" w:leader="dot" w:pos="9461"/>
             </w:tabs>
+            <w:rPr>
+              <w:rFonts w:asciiTheme="minorHAnsi" w:eastAsiaTheme="minorEastAsia" w:hAnsiTheme="minorHAnsi" w:cstheme="minorBidi"/>
+              <w:noProof/>
+              <w:color w:val="auto"/>
+              <w:lang w:val="en-SG" w:eastAsia="en-SG"/>
+            </w:rPr>
           </w:pPr>
-          <w:hyperlink w:anchor="_Toc5852">
-            <w:r>
-              <w:t>3.2 System Feature 2 (and so on)</w:t>
-            </w:r>
-            <w:r>
+          <w:hyperlink w:anchor="_Toc518725350" w:history="1">
+            <w:r>
+              <w:rPr>
+                <w:rStyle w:val="Hyperlink"/>
+                <w:noProof/>
+              </w:rPr>
+              <w:t>3.2</w:t>
+            </w:r>
+            <w:r>
+              <w:rPr>
+                <w:rStyle w:val="Hyperlink"/>
+                <w:rFonts w:ascii="Arial" w:eastAsia="Arial" w:hAnsi="Arial" w:cs="Arial"/>
+                <w:noProof/>
+              </w:rPr>
+              <w:t xml:space="preserve"> </w:t>
+            </w:r>
+            <w:r>
+              <w:rPr>
+                <w:rStyle w:val="Hyperlink"/>
+                <w:noProof/>
+              </w:rPr>
+              <w:t>System Feature 2 (and so on)</w:t>
+            </w:r>
+            <w:r>
+              <w:rPr>
+                <w:noProof/>
+                <w:webHidden/>
+              </w:rPr>
               <w:tab/>
             </w:r>
             <w:r>
+              <w:rPr>
+                <w:noProof/>
+                <w:webHidden/>
+              </w:rPr>
               <w:fldChar w:fldCharType="begin"/>
             </w:r>
             <w:r>
-              <w:instrText>PAGEREF _Toc5852 \h</w:instrText>
-            </w:r>
-            <w:r>
+              <w:rPr>
+                <w:noProof/>
+                <w:webHidden/>
+              </w:rPr>
+              <w:instrText xml:space="preserve"> PAGEREF _Toc518725350 \h </w:instrText>
+            </w:r>
+            <w:r>
+              <w:rPr>
+                <w:noProof/>
+                <w:webHidden/>
+              </w:rPr>
+            </w:r>
+            <w:r>
+              <w:rPr>
+                <w:noProof/>
+                <w:webHidden/>
+              </w:rPr>
               <w:fldChar w:fldCharType="separate"/>
             </w:r>
             <w:r>
-              <w:t xml:space="preserve">4 </w:t>
-            </w:r>
-            <w:r>
+              <w:rPr>
+                <w:noProof/>
+                <w:webHidden/>
+              </w:rPr>
+              <w:t>4</w:t>
+            </w:r>
+            <w:r>
+              <w:rPr>
+                <w:noProof/>
+                <w:webHidden/>
+              </w:rPr>
               <w:fldChar w:fldCharType="end"/>
             </w:r>
           </w:hyperlink>
@@ -957,29 +2100,86 @@
           <w:pPr>
             <w:pStyle w:val="TOC1"/>
             <w:tabs>
-              <w:tab w:val="right" w:leader="dot" w:pos="9471"/>
+              <w:tab w:val="right" w:leader="dot" w:pos="9461"/>
             </w:tabs>
+            <w:rPr>
+              <w:rFonts w:asciiTheme="minorHAnsi" w:eastAsiaTheme="minorEastAsia" w:hAnsiTheme="minorHAnsi" w:cstheme="minorBidi"/>
+              <w:b w:val="0"/>
+              <w:noProof/>
+              <w:color w:val="auto"/>
+              <w:sz w:val="22"/>
+              <w:lang w:val="en-SG" w:eastAsia="en-SG"/>
+            </w:rPr>
           </w:pPr>
-          <w:hyperlink w:anchor="_Toc5853">
-            <w:r>
-              <w:t>4. External Interface Requirements</w:t>
-            </w:r>
-            <w:r>
+          <w:hyperlink w:anchor="_Toc518725351" w:history="1">
+            <w:r>
+              <w:rPr>
+                <w:rStyle w:val="Hyperlink"/>
+                <w:noProof/>
+              </w:rPr>
+              <w:t>4.</w:t>
+            </w:r>
+            <w:r>
+              <w:rPr>
+                <w:rStyle w:val="Hyperlink"/>
+                <w:rFonts w:ascii="Arial" w:eastAsia="Arial" w:hAnsi="Arial" w:cs="Arial"/>
+                <w:noProof/>
+              </w:rPr>
+              <w:t xml:space="preserve"> </w:t>
+            </w:r>
+            <w:r>
+              <w:rPr>
+                <w:rStyle w:val="Hyperlink"/>
+                <w:noProof/>
+              </w:rPr>
+              <w:t>External Interface Requirements</w:t>
+            </w:r>
+            <w:r>
+              <w:rPr>
+                <w:noProof/>
+                <w:webHidden/>
+              </w:rPr>
               <w:tab/>
             </w:r>
             <w:r>
+              <w:rPr>
+                <w:noProof/>
+                <w:webHidden/>
+              </w:rPr>
               <w:fldChar w:fldCharType="begin"/>
             </w:r>
             <w:r>
-              <w:instrText>PAGEREF _Toc5853 \h</w:instrText>
-            </w:r>
-            <w:r>
+              <w:rPr>
+                <w:noProof/>
+                <w:webHidden/>
+              </w:rPr>
+              <w:instrText xml:space="preserve"> PAGEREF _Toc518725351 \h </w:instrText>
+            </w:r>
+            <w:r>
+              <w:rPr>
+                <w:noProof/>
+                <w:webHidden/>
+              </w:rPr>
+            </w:r>
+            <w:r>
+              <w:rPr>
+                <w:noProof/>
+                <w:webHidden/>
+              </w:rPr>
               <w:fldChar w:fldCharType="separate"/>
             </w:r>
             <w:r>
-              <w:t xml:space="preserve">4 </w:t>
-            </w:r>
-            <w:r>
+              <w:rPr>
+                <w:noProof/>
+                <w:webHidden/>
+              </w:rPr>
+              <w:t>5</w:t>
+            </w:r>
+            <w:r>
+              <w:rPr>
+                <w:noProof/>
+                <w:webHidden/>
+              </w:rPr>
               <w:fldChar w:fldCharType="end"/>
             </w:r>
           </w:hyperlink>
@@ -988,29 +2188,84 @@
           <w:pPr>
             <w:pStyle w:val="TOC2"/>
             <w:tabs>
-              <w:tab w:val="right" w:leader="dot" w:pos="9471"/>
+              <w:tab w:val="right" w:leader="dot" w:pos="9461"/>
             </w:tabs>
+            <w:rPr>
+              <w:rFonts w:asciiTheme="minorHAnsi" w:eastAsiaTheme="minorEastAsia" w:hAnsiTheme="minorHAnsi" w:cstheme="minorBidi"/>
+              <w:noProof/>
+              <w:color w:val="auto"/>
+              <w:lang w:val="en-SG" w:eastAsia="en-SG"/>
+            </w:rPr>
           </w:pPr>
-          <w:hyperlink w:anchor="_Toc5854">
-            <w:r>
-              <w:t>4.1 User Interfaces</w:t>
-            </w:r>
-            <w:r>
+          <w:hyperlink w:anchor="_Toc518725352" w:history="1">
+            <w:r>
+              <w:rPr>
+                <w:rStyle w:val="Hyperlink"/>
+                <w:noProof/>
+              </w:rPr>
+              <w:t>4.1</w:t>
+            </w:r>
+            <w:r>
+              <w:rPr>
+                <w:rStyle w:val="Hyperlink"/>
+                <w:rFonts w:ascii="Arial" w:eastAsia="Arial" w:hAnsi="Arial" w:cs="Arial"/>
+                <w:noProof/>
+              </w:rPr>
+              <w:t xml:space="preserve"> </w:t>
+            </w:r>
+            <w:r>
+              <w:rPr>
+                <w:rStyle w:val="Hyperlink"/>
+                <w:noProof/>
+              </w:rPr>
+              <w:t>User Interfaces</w:t>
+            </w:r>
+            <w:r>
+              <w:rPr>
+                <w:noProof/>
+                <w:webHidden/>
+              </w:rPr>
               <w:tab/>
             </w:r>
             <w:r>
+              <w:rPr>
+                <w:noProof/>
+                <w:webHidden/>
+              </w:rPr>
               <w:fldChar w:fldCharType="begin"/>
             </w:r>
             <w:r>
-              <w:instrText>PAGEREF _Toc5854 \h</w:instrText>
-            </w:r>
-            <w:r>
+              <w:rPr>
+                <w:noProof/>
+                <w:webHidden/>
+              </w:rPr>
+              <w:instrText xml:space="preserve"> PAGEREF _Toc518725352 \h </w:instrText>
+            </w:r>
+            <w:r>
+              <w:rPr>
+                <w:noProof/>
+                <w:webHidden/>
+              </w:rPr>
+            </w:r>
+            <w:r>
+              <w:rPr>
+                <w:noProof/>
+                <w:webHidden/>
+              </w:rPr>
               <w:fldChar w:fldCharType="separate"/>
             </w:r>
             <w:r>
-              <w:t xml:space="preserve">4 </w:t>
-            </w:r>
-            <w:r>
+              <w:rPr>
+                <w:noProof/>
+                <w:webHidden/>
+              </w:rPr>
+              <w:t>5</w:t>
+            </w:r>
+            <w:r>
+              <w:rPr>
+                <w:noProof/>
+                <w:webHidden/>
+              </w:rPr>
               <w:fldChar w:fldCharType="end"/>
             </w:r>
           </w:hyperlink>
@@ -1019,29 +2274,118 @@
           <w:pPr>
             <w:pStyle w:val="TOC2"/>
             <w:tabs>
-              <w:tab w:val="right" w:leader="dot" w:pos="9471"/>
+              <w:tab w:val="right" w:leader="dot" w:pos="9461"/>
             </w:tabs>
+            <w:rPr>
+              <w:rFonts w:asciiTheme="minorHAnsi" w:eastAsiaTheme="minorEastAsia" w:hAnsiTheme="minorHAnsi" w:cstheme="minorBidi"/>
+              <w:noProof/>
+              <w:color w:val="auto"/>
+              <w:lang w:val="en-SG" w:eastAsia="en-SG"/>
+            </w:rPr>
           </w:pPr>
-          <w:hyperlink w:anchor="_Toc5855">
-            <w:r>
-              <w:t>4.2 Hardware Interfaces</w:t>
-            </w:r>
-            <w:r>
+          <w:hyperlink w:anchor="_Toc518725353" w:history="1">
+            <w:bookmarkStart w:id="2" w:name="_Toc518725318"/>
+            <w:r>
+              <w:rPr>
+                <w:rStyle w:val="Hyperlink"/>
+                <w:noProof/>
+              </w:rPr>
+              <w:drawing>
+                <wp:inline distT="0" distB="0" distL="0" distR="0">
+                  <wp:extent cx="4154805" cy="6800850"/>
+                  <wp:effectExtent l="0" t="0" r="0" b="0"/>
+                  <wp:docPr id="8" name="Picture 8" descr="C:\Users\Kendrick\AppData\Local\Microsoft\Windows\INetCacheContent.Word\WhatsApp Image 2018-07-02 at 2.34.34 PM.JPEG"/>
+                  <wp:cNvGraphicFramePr>
+                    <a:graphicFrameLocks xmlns:a="http://schemas.openxmlformats.org/drawingml/2006/main" noChangeAspect="1"/>
+                  </wp:cNvGraphicFramePr>
+                  <a:graphic xmlns:a="http://schemas.openxmlformats.org/drawingml/2006/main">
+                    <a:graphicData uri="http://schemas.openxmlformats.org/drawingml/2006/picture">
+                      <pic:pic xmlns:pic="http://schemas.openxmlformats.org/drawingml/2006/picture">
+                        <pic:nvPicPr>
+                          <pic:cNvPr id="0" name="Picture 1" descr="C:\Users\Kendrick\AppData\Local\Microsoft\Windows\INetCacheContent.Word\WhatsApp Image 2018-07-02 at 2.34.34 PM.JPEG"/>
+                          <pic:cNvPicPr>
+                            <a:picLocks noChangeAspect="1" noChangeArrowheads="1"/>
+                          </pic:cNvPicPr>
+                        </pic:nvPicPr>
+                        <pic:blipFill>
+                          <a:blip r:embed="rId8">
+                            <a:extLst>
+                              <a:ext uri="{28A0092B-C50C-407E-A947-70E740481C1C}">
+                                <a14:useLocalDpi xmlns:a14="http://schemas.microsoft.com/office/drawing/2010/main" val="0"/>
+                              </a:ext>
+                            </a:extLst>
+                          </a:blip>
+                          <a:srcRect/>
+                          <a:stretch>
+                            <a:fillRect/>
+                          </a:stretch>
+                        </pic:blipFill>
+                        <pic:spPr bwMode="auto">
+                          <a:xfrm>
+                            <a:off x="0" y="0"/>
+                            <a:ext cx="4175733" cy="6835106"/>
+                          </a:xfrm>
+                          <a:prstGeom prst="rect">
+                            <a:avLst/>
+                          </a:prstGeom>
+                          <a:noFill/>
+                          <a:ln>
+                            <a:noFill/>
+                          </a:ln>
+                        </pic:spPr>
+                      </pic:pic>
+                    </a:graphicData>
+                  </a:graphic>
+                </wp:inline>
+              </w:drawing>
+            </w:r>
+            <w:bookmarkEnd w:id="2"/>
+            <w:r>
+              <w:rPr>
+                <w:noProof/>
+                <w:webHidden/>
+              </w:rPr>
               <w:tab/>
             </w:r>
             <w:r>
+              <w:rPr>
+                <w:noProof/>
+                <w:webHidden/>
+              </w:rPr>
               <w:fldChar w:fldCharType="begin"/>
             </w:r>
             <w:r>
-              <w:instrText>PAGEREF _Toc5855 \h</w:instrText>
-            </w:r>
-            <w:r>
+              <w:rPr>
+                <w:noProof/>
+                <w:webHidden/>
+              </w:rPr>
+              <w:instrText xml:space="preserve"> PAGEREF _Toc518725353 \h </w:instrText>
+            </w:r>
+            <w:r>
+              <w:rPr>
+                <w:noProof/>
+                <w:webHidden/>
+              </w:rPr>
+            </w:r>
+            <w:r>
+              <w:rPr>
+                <w:noProof/>
+                <w:webHidden/>
+              </w:rPr>
               <w:fldChar w:fldCharType="separate"/>
             </w:r>
             <w:r>
-              <w:t xml:space="preserve">4 </w:t>
-            </w:r>
-            <w:r>
+              <w:rPr>
+                <w:noProof/>
+                <w:webHidden/>
+              </w:rPr>
+              <w:t>5</w:t>
+            </w:r>
+            <w:r>
+              <w:rPr>
+                <w:noProof/>
+                <w:webHidden/>
+              </w:rPr>
               <w:fldChar w:fldCharType="end"/>
             </w:r>
           </w:hyperlink>
@@ -1050,29 +2394,71 @@
           <w:pPr>
             <w:pStyle w:val="TOC2"/>
             <w:tabs>
-              <w:tab w:val="right" w:leader="dot" w:pos="9471"/>
+              <w:tab w:val="right" w:leader="dot" w:pos="9461"/>
             </w:tabs>
+            <w:rPr>
+              <w:rFonts w:asciiTheme="minorHAnsi" w:eastAsiaTheme="minorEastAsia" w:hAnsiTheme="minorHAnsi" w:cstheme="minorBidi"/>
+              <w:noProof/>
+              <w:color w:val="auto"/>
+              <w:lang w:val="en-SG" w:eastAsia="en-SG"/>
+            </w:rPr>
           </w:pPr>
-          <w:hyperlink w:anchor="_Toc5856">
-            <w:r>
-              <w:t>4.3 Software Interfaces</w:t>
-            </w:r>
-            <w:r>
+          <w:hyperlink w:anchor="_Toc518725354" w:history="1">
+            <w:r>
+              <w:rPr>
+                <w:rStyle w:val="Hyperlink"/>
+                <w:rFonts w:ascii="Arial" w:hAnsi="Arial" w:cs="Arial"/>
+                <w:i/>
+                <w:noProof/>
+              </w:rPr>
+              <w:t>User start sniffing PCAP</w:t>
+            </w:r>
+            <w:r>
+              <w:rPr>
+                <w:noProof/>
+                <w:webHidden/>
+              </w:rPr>
               <w:tab/>
             </w:r>
             <w:r>
+              <w:rPr>
+                <w:noProof/>
+                <w:webHidden/>
+              </w:rPr>
               <w:fldChar w:fldCharType="begin"/>
             </w:r>
             <w:r>
-              <w:instrText>PAGEREF _Toc5856 \h</w:instrText>
-            </w:r>
-            <w:r>
+              <w:rPr>
+                <w:noProof/>
+                <w:webHidden/>
+              </w:rPr>
+              <w:instrText xml:space="preserve"> PAGEREF _Toc518725354 \h </w:instrText>
+            </w:r>
+            <w:r>
+              <w:rPr>
+                <w:noProof/>
+                <w:webHidden/>
+              </w:rPr>
+            </w:r>
+            <w:r>
+              <w:rPr>
+                <w:noProof/>
+                <w:webHidden/>
+              </w:rPr>
               <w:fldChar w:fldCharType="separate"/>
             </w:r>
             <w:r>
-              <w:t xml:space="preserve">4 </w:t>
-            </w:r>
-            <w:r>
+              <w:rPr>
+                <w:noProof/>
+                <w:webHidden/>
+              </w:rPr>
+              <w:t>7</w:t>
+            </w:r>
+            <w:r>
+              <w:rPr>
+                <w:noProof/>
+                <w:webHidden/>
+              </w:rPr>
               <w:fldChar w:fldCharType="end"/>
             </w:r>
           </w:hyperlink>
@@ -1081,29 +2467,170 @@
           <w:pPr>
             <w:pStyle w:val="TOC2"/>
             <w:tabs>
-              <w:tab w:val="right" w:leader="dot" w:pos="9471"/>
+              <w:tab w:val="right" w:leader="dot" w:pos="9461"/>
             </w:tabs>
+            <w:rPr>
+              <w:rFonts w:asciiTheme="minorHAnsi" w:eastAsiaTheme="minorEastAsia" w:hAnsiTheme="minorHAnsi" w:cstheme="minorBidi"/>
+              <w:noProof/>
+              <w:color w:val="auto"/>
+              <w:lang w:val="en-SG" w:eastAsia="en-SG"/>
+            </w:rPr>
           </w:pPr>
-          <w:hyperlink w:anchor="_Toc5857">
-            <w:r>
-              <w:t>4.4 Communications Interfaces</w:t>
-            </w:r>
-            <w:r>
+          <w:hyperlink w:anchor="_Toc518725355" w:history="1">
+            <w:r>
+              <w:rPr>
+                <w:rStyle w:val="Hyperlink"/>
+                <w:noProof/>
+              </w:rPr>
+              <w:t>4.2</w:t>
+            </w:r>
+            <w:r>
+              <w:rPr>
+                <w:rStyle w:val="Hyperlink"/>
+                <w:rFonts w:ascii="Arial" w:eastAsia="Arial" w:hAnsi="Arial" w:cs="Arial"/>
+                <w:noProof/>
+              </w:rPr>
+              <w:t xml:space="preserve"> </w:t>
+            </w:r>
+            <w:r>
+              <w:rPr>
+                <w:rStyle w:val="Hyperlink"/>
+                <w:noProof/>
+              </w:rPr>
+              <w:t>Hardware Interfaces</w:t>
+            </w:r>
+            <w:r>
+              <w:rPr>
+                <w:noProof/>
+                <w:webHidden/>
+              </w:rPr>
               <w:tab/>
             </w:r>
             <w:r>
+              <w:rPr>
+                <w:noProof/>
+                <w:webHidden/>
+              </w:rPr>
               <w:fldChar w:fldCharType="begin"/>
             </w:r>
             <w:r>
-              <w:instrText>PAGEREF _Toc5857 \h</w:instrText>
-            </w:r>
-            <w:r>
+              <w:rPr>
+                <w:noProof/>
+                <w:webHidden/>
+              </w:rPr>
+              <w:instrText xml:space="preserve"> PAGEREF _Toc518725355 \h </w:instrText>
+            </w:r>
+            <w:r>
+              <w:rPr>
+                <w:noProof/>
+                <w:webHidden/>
+              </w:rPr>
+            </w:r>
+            <w:r>
+              <w:rPr>
+                <w:noProof/>
+                <w:webHidden/>
+              </w:rPr>
               <w:fldChar w:fldCharType="separate"/>
             </w:r>
             <w:r>
-              <w:t xml:space="preserve">4 </w:t>
-            </w:r>
-            <w:r>
+              <w:rPr>
+                <w:noProof/>
+                <w:webHidden/>
+              </w:rPr>
+              <w:t>11</w:t>
+            </w:r>
+            <w:r>
+              <w:rPr>
+                <w:noProof/>
+                <w:webHidden/>
+              </w:rPr>
+              <w:fldChar w:fldCharType="end"/>
+            </w:r>
+          </w:hyperlink>
+        </w:p>
+        <w:p>
+          <w:pPr>
+            <w:pStyle w:val="TOC2"/>
+            <w:tabs>
+              <w:tab w:val="right" w:leader="dot" w:pos="9461"/>
+            </w:tabs>
+            <w:rPr>
+              <w:rFonts w:asciiTheme="minorHAnsi" w:eastAsiaTheme="minorEastAsia" w:hAnsiTheme="minorHAnsi" w:cstheme="minorBidi"/>
+              <w:noProof/>
+              <w:color w:val="auto"/>
+              <w:lang w:val="en-SG" w:eastAsia="en-SG"/>
+            </w:rPr>
+          </w:pPr>
+          <w:hyperlink w:anchor="_Toc518725356" w:history="1">
+            <w:r>
+              <w:rPr>
+                <w:rStyle w:val="Hyperlink"/>
+                <w:noProof/>
+              </w:rPr>
+              <w:t>4.3</w:t>
+            </w:r>
+            <w:r>
+              <w:rPr>
+                <w:rStyle w:val="Hyperlink"/>
+                <w:rFonts w:ascii="Arial" w:eastAsia="Arial" w:hAnsi="Arial" w:cs="Arial"/>
+                <w:noProof/>
+              </w:rPr>
+              <w:t xml:space="preserve"> </w:t>
+            </w:r>
+            <w:r>
+              <w:rPr>
+                <w:rStyle w:val="Hyperlink"/>
+                <w:noProof/>
+              </w:rPr>
+              <w:t>Software Interfaces</w:t>
+            </w:r>
+            <w:r>
+              <w:rPr>
+                <w:noProof/>
+                <w:webHidden/>
+              </w:rPr>
+              <w:tab/>
+            </w:r>
+            <w:r>
+              <w:rPr>
+                <w:noProof/>
+                <w:webHidden/>
+              </w:rPr>
+              <w:fldChar w:fldCharType="begin"/>
+            </w:r>
+            <w:r>
+              <w:rPr>
+                <w:noProof/>
+                <w:webHidden/>
+              </w:rPr>
+              <w:instrText xml:space="preserve"> PAGEREF _Toc518725356 \h </w:instrText>
+            </w:r>
+            <w:r>
+              <w:rPr>
+                <w:noProof/>
+                <w:webHidden/>
+              </w:rPr>
+            </w:r>
+            <w:r>
+              <w:rPr>
+                <w:noProof/>
+                <w:webHidden/>
+              </w:rPr>
+              <w:fldChar w:fldCharType="separate"/>
+            </w:r>
+            <w:r>
+              <w:rPr>
+                <w:noProof/>
+                <w:webHidden/>
+              </w:rPr>
+              <w:t>11</w:t>
+            </w:r>
+            <w:r>
+              <w:rPr>
+                <w:noProof/>
+                <w:webHidden/>
+              </w:rPr>
               <w:fldChar w:fldCharType="end"/>
             </w:r>
           </w:hyperlink>
@@ -1112,29 +2639,86 @@
           <w:pPr>
             <w:pStyle w:val="TOC1"/>
             <w:tabs>
-              <w:tab w:val="right" w:leader="dot" w:pos="9471"/>
+              <w:tab w:val="right" w:leader="dot" w:pos="9461"/>
             </w:tabs>
+            <w:rPr>
+              <w:rFonts w:asciiTheme="minorHAnsi" w:eastAsiaTheme="minorEastAsia" w:hAnsiTheme="minorHAnsi" w:cstheme="minorBidi"/>
+              <w:b w:val="0"/>
+              <w:noProof/>
+              <w:color w:val="auto"/>
+              <w:sz w:val="22"/>
+              <w:lang w:val="en-SG" w:eastAsia="en-SG"/>
+            </w:rPr>
           </w:pPr>
-          <w:hyperlink w:anchor="_Toc5858">
-            <w:r>
-              <w:t>5. Other Nonfunctional Requirements</w:t>
-            </w:r>
-            <w:r>
+          <w:hyperlink w:anchor="_Toc518725357" w:history="1">
+            <w:r>
+              <w:rPr>
+                <w:rStyle w:val="Hyperlink"/>
+                <w:noProof/>
+              </w:rPr>
+              <w:t>5.</w:t>
+            </w:r>
+            <w:r>
+              <w:rPr>
+                <w:rStyle w:val="Hyperlink"/>
+                <w:rFonts w:ascii="Arial" w:eastAsia="Arial" w:hAnsi="Arial" w:cs="Arial"/>
+                <w:noProof/>
+              </w:rPr>
+              <w:t xml:space="preserve"> </w:t>
+            </w:r>
+            <w:r>
+              <w:rPr>
+                <w:rStyle w:val="Hyperlink"/>
+                <w:noProof/>
+              </w:rPr>
+              <w:t>Other Nonfunctional Requirements</w:t>
+            </w:r>
+            <w:r>
+              <w:rPr>
+                <w:noProof/>
+                <w:webHidden/>
+              </w:rPr>
               <w:tab/>
             </w:r>
             <w:r>
+              <w:rPr>
+                <w:noProof/>
+                <w:webHidden/>
+              </w:rPr>
               <w:fldChar w:fldCharType="begin"/>
             </w:r>
             <w:r>
-              <w:instrText>PAGEREF _Toc5858 \h</w:instrText>
-            </w:r>
-            <w:r>
+              <w:rPr>
+                <w:noProof/>
+                <w:webHidden/>
+              </w:rPr>
+              <w:instrText xml:space="preserve"> PAGEREF _Toc518725357 \h </w:instrText>
+            </w:r>
+            <w:r>
+              <w:rPr>
+                <w:noProof/>
+                <w:webHidden/>
+              </w:rPr>
+            </w:r>
+            <w:r>
+              <w:rPr>
+                <w:noProof/>
+                <w:webHidden/>
+              </w:rPr>
               <w:fldChar w:fldCharType="separate"/>
             </w:r>
             <w:r>
-              <w:t xml:space="preserve">5 </w:t>
-            </w:r>
-            <w:r>
+              <w:rPr>
+                <w:noProof/>
+                <w:webHidden/>
+              </w:rPr>
+              <w:t>11</w:t>
+            </w:r>
+            <w:r>
+              <w:rPr>
+                <w:noProof/>
+                <w:webHidden/>
+              </w:rPr>
               <w:fldChar w:fldCharType="end"/>
             </w:r>
           </w:hyperlink>
@@ -1143,29 +2727,84 @@
           <w:pPr>
             <w:pStyle w:val="TOC2"/>
             <w:tabs>
-              <w:tab w:val="right" w:leader="dot" w:pos="9471"/>
+              <w:tab w:val="right" w:leader="dot" w:pos="9461"/>
             </w:tabs>
+            <w:rPr>
+              <w:rFonts w:asciiTheme="minorHAnsi" w:eastAsiaTheme="minorEastAsia" w:hAnsiTheme="minorHAnsi" w:cstheme="minorBidi"/>
+              <w:noProof/>
+              <w:color w:val="auto"/>
+              <w:lang w:val="en-SG" w:eastAsia="en-SG"/>
+            </w:rPr>
           </w:pPr>
-          <w:hyperlink w:anchor="_Toc5859">
-            <w:r>
-              <w:t>5.1 Performance Requirements</w:t>
-            </w:r>
-            <w:r>
+          <w:hyperlink w:anchor="_Toc518725358" w:history="1">
+            <w:r>
+              <w:rPr>
+                <w:rStyle w:val="Hyperlink"/>
+                <w:noProof/>
+              </w:rPr>
+              <w:t>5.1</w:t>
+            </w:r>
+            <w:r>
+              <w:rPr>
+                <w:rStyle w:val="Hyperlink"/>
+                <w:rFonts w:ascii="Arial" w:eastAsia="Arial" w:hAnsi="Arial" w:cs="Arial"/>
+                <w:noProof/>
+              </w:rPr>
+              <w:t xml:space="preserve"> </w:t>
+            </w:r>
+            <w:r>
+              <w:rPr>
+                <w:rStyle w:val="Hyperlink"/>
+                <w:noProof/>
+              </w:rPr>
+              <w:t>Performance Requirements</w:t>
+            </w:r>
+            <w:r>
+              <w:rPr>
+                <w:noProof/>
+                <w:webHidden/>
+              </w:rPr>
               <w:tab/>
             </w:r>
             <w:r>
+              <w:rPr>
+                <w:noProof/>
+                <w:webHidden/>
+              </w:rPr>
               <w:fldChar w:fldCharType="begin"/>
             </w:r>
             <w:r>
-              <w:instrText>PAGEREF _Toc5859 \h</w:instrText>
-            </w:r>
-            <w:r>
+              <w:rPr>
+                <w:noProof/>
+                <w:webHidden/>
+              </w:rPr>
+              <w:instrText xml:space="preserve"> PAGEREF _Toc518725358 \h </w:instrText>
+            </w:r>
+            <w:r>
+              <w:rPr>
+                <w:noProof/>
+                <w:webHidden/>
+              </w:rPr>
+            </w:r>
+            <w:r>
+              <w:rPr>
+                <w:noProof/>
+                <w:webHidden/>
+              </w:rPr>
               <w:fldChar w:fldCharType="separate"/>
             </w:r>
             <w:r>
-              <w:t xml:space="preserve">5 </w:t>
-            </w:r>
-            <w:r>
+              <w:rPr>
+                <w:noProof/>
+                <w:webHidden/>
+              </w:rPr>
+              <w:t>11</w:t>
+            </w:r>
+            <w:r>
+              <w:rPr>
+                <w:noProof/>
+                <w:webHidden/>
+              </w:rPr>
               <w:fldChar w:fldCharType="end"/>
             </w:r>
           </w:hyperlink>
@@ -1174,29 +2813,84 @@
           <w:pPr>
             <w:pStyle w:val="TOC2"/>
             <w:tabs>
-              <w:tab w:val="right" w:leader="dot" w:pos="9471"/>
+              <w:tab w:val="right" w:leader="dot" w:pos="9461"/>
             </w:tabs>
+            <w:rPr>
+              <w:rFonts w:asciiTheme="minorHAnsi" w:eastAsiaTheme="minorEastAsia" w:hAnsiTheme="minorHAnsi" w:cstheme="minorBidi"/>
+              <w:noProof/>
+              <w:color w:val="auto"/>
+              <w:lang w:val="en-SG" w:eastAsia="en-SG"/>
+            </w:rPr>
           </w:pPr>
-          <w:hyperlink w:anchor="_Toc5860">
-            <w:r>
-              <w:t>5.2 Safety Requirements</w:t>
-            </w:r>
-            <w:r>
+          <w:hyperlink w:anchor="_Toc518725359" w:history="1">
+            <w:r>
+              <w:rPr>
+                <w:rStyle w:val="Hyperlink"/>
+                <w:noProof/>
+              </w:rPr>
+              <w:t>5.2</w:t>
+            </w:r>
+            <w:r>
+              <w:rPr>
+                <w:rStyle w:val="Hyperlink"/>
+                <w:rFonts w:ascii="Arial" w:eastAsia="Arial" w:hAnsi="Arial" w:cs="Arial"/>
+                <w:noProof/>
+              </w:rPr>
+              <w:t xml:space="preserve"> </w:t>
+            </w:r>
+            <w:r>
+              <w:rPr>
+                <w:rStyle w:val="Hyperlink"/>
+                <w:noProof/>
+              </w:rPr>
+              <w:t>Safety Requirements</w:t>
+            </w:r>
+            <w:r>
+              <w:rPr>
+                <w:noProof/>
+                <w:webHidden/>
+              </w:rPr>
               <w:tab/>
             </w:r>
             <w:r>
+              <w:rPr>
+                <w:noProof/>
+                <w:webHidden/>
+              </w:rPr>
               <w:fldChar w:fldCharType="begin"/>
             </w:r>
             <w:r>
-              <w:instrText>PAGEREF _Toc5860 \h</w:instrText>
-            </w:r>
-            <w:r>
+              <w:rPr>
+                <w:noProof/>
+                <w:webHidden/>
+              </w:rPr>
+              <w:instrText xml:space="preserve"> PAGEREF _Toc518725359 \h </w:instrText>
+            </w:r>
+            <w:r>
+              <w:rPr>
+                <w:noProof/>
+                <w:webHidden/>
+              </w:rPr>
+            </w:r>
+            <w:r>
+              <w:rPr>
+                <w:noProof/>
+                <w:webHidden/>
+              </w:rPr>
               <w:fldChar w:fldCharType="separate"/>
             </w:r>
             <w:r>
-              <w:t xml:space="preserve">5 </w:t>
-            </w:r>
-            <w:r>
+              <w:rPr>
+                <w:noProof/>
+                <w:webHidden/>
+              </w:rPr>
+              <w:t>11</w:t>
+            </w:r>
+            <w:r>
+              <w:rPr>
+                <w:noProof/>
+                <w:webHidden/>
+              </w:rPr>
               <w:fldChar w:fldCharType="end"/>
             </w:r>
           </w:hyperlink>
@@ -1205,29 +2899,84 @@
           <w:pPr>
             <w:pStyle w:val="TOC2"/>
             <w:tabs>
-              <w:tab w:val="right" w:leader="dot" w:pos="9471"/>
+              <w:tab w:val="right" w:leader="dot" w:pos="9461"/>
             </w:tabs>
+            <w:rPr>
+              <w:rFonts w:asciiTheme="minorHAnsi" w:eastAsiaTheme="minorEastAsia" w:hAnsiTheme="minorHAnsi" w:cstheme="minorBidi"/>
+              <w:noProof/>
+              <w:color w:val="auto"/>
+              <w:lang w:val="en-SG" w:eastAsia="en-SG"/>
+            </w:rPr>
           </w:pPr>
-          <w:hyperlink w:anchor="_Toc5861">
-            <w:r>
-              <w:t>5.3 Security Requirements</w:t>
-            </w:r>
-            <w:r>
+          <w:hyperlink w:anchor="_Toc518725360" w:history="1">
+            <w:r>
+              <w:rPr>
+                <w:rStyle w:val="Hyperlink"/>
+                <w:noProof/>
+              </w:rPr>
+              <w:t>5.3</w:t>
+            </w:r>
+            <w:r>
+              <w:rPr>
+                <w:rStyle w:val="Hyperlink"/>
+                <w:rFonts w:ascii="Arial" w:eastAsia="Arial" w:hAnsi="Arial" w:cs="Arial"/>
+                <w:noProof/>
+              </w:rPr>
+              <w:t xml:space="preserve"> </w:t>
+            </w:r>
+            <w:r>
+              <w:rPr>
+                <w:rStyle w:val="Hyperlink"/>
+                <w:noProof/>
+              </w:rPr>
+              <w:t>Security Requirements</w:t>
+            </w:r>
+            <w:r>
+              <w:rPr>
+                <w:noProof/>
+                <w:webHidden/>
+              </w:rPr>
               <w:tab/>
             </w:r>
             <w:r>
+              <w:rPr>
+                <w:noProof/>
+                <w:webHidden/>
+              </w:rPr>
               <w:fldChar w:fldCharType="begin"/>
             </w:r>
             <w:r>
-              <w:instrText>PAGEREF _Toc5861 \h</w:instrText>
-            </w:r>
-            <w:r>
+              <w:rPr>
+                <w:noProof/>
+                <w:webHidden/>
+              </w:rPr>
+              <w:instrText xml:space="preserve"> PAGEREF _Toc518725360 \h </w:instrText>
+            </w:r>
+            <w:r>
+              <w:rPr>
+                <w:noProof/>
+                <w:webHidden/>
+              </w:rPr>
+            </w:r>
+            <w:r>
+              <w:rPr>
+                <w:noProof/>
+                <w:webHidden/>
+              </w:rPr>
               <w:fldChar w:fldCharType="separate"/>
             </w:r>
             <w:r>
-              <w:t xml:space="preserve">5 </w:t>
-            </w:r>
-            <w:r>
+              <w:rPr>
+                <w:noProof/>
+                <w:webHidden/>
+              </w:rPr>
+              <w:t>12</w:t>
+            </w:r>
+            <w:r>
+              <w:rPr>
+                <w:noProof/>
+                <w:webHidden/>
+              </w:rPr>
               <w:fldChar w:fldCharType="end"/>
             </w:r>
           </w:hyperlink>
@@ -1236,29 +2985,84 @@
           <w:pPr>
             <w:pStyle w:val="TOC2"/>
             <w:tabs>
-              <w:tab w:val="right" w:leader="dot" w:pos="9471"/>
+              <w:tab w:val="right" w:leader="dot" w:pos="9461"/>
             </w:tabs>
+            <w:rPr>
+              <w:rFonts w:asciiTheme="minorHAnsi" w:eastAsiaTheme="minorEastAsia" w:hAnsiTheme="minorHAnsi" w:cstheme="minorBidi"/>
+              <w:noProof/>
+              <w:color w:val="auto"/>
+              <w:lang w:val="en-SG" w:eastAsia="en-SG"/>
+            </w:rPr>
           </w:pPr>
-          <w:hyperlink w:anchor="_Toc5862">
-            <w:r>
-              <w:t>5.4 Software Quality Attributes</w:t>
-            </w:r>
-            <w:r>
+          <w:hyperlink w:anchor="_Toc518725361" w:history="1">
+            <w:r>
+              <w:rPr>
+                <w:rStyle w:val="Hyperlink"/>
+                <w:noProof/>
+              </w:rPr>
+              <w:t>5.4</w:t>
+            </w:r>
+            <w:r>
+              <w:rPr>
+                <w:rStyle w:val="Hyperlink"/>
+                <w:rFonts w:ascii="Arial" w:eastAsia="Arial" w:hAnsi="Arial" w:cs="Arial"/>
+                <w:noProof/>
+              </w:rPr>
+              <w:t xml:space="preserve"> </w:t>
+            </w:r>
+            <w:r>
+              <w:rPr>
+                <w:rStyle w:val="Hyperlink"/>
+                <w:noProof/>
+              </w:rPr>
+              <w:t>Software Quality Attributes</w:t>
+            </w:r>
+            <w:r>
+              <w:rPr>
+                <w:noProof/>
+                <w:webHidden/>
+              </w:rPr>
               <w:tab/>
             </w:r>
             <w:r>
+              <w:rPr>
+                <w:noProof/>
+                <w:webHidden/>
+              </w:rPr>
               <w:fldChar w:fldCharType="begin"/>
             </w:r>
             <w:r>
-              <w:instrText>PAGEREF _Toc5862 \h</w:instrText>
-            </w:r>
-            <w:r>
+              <w:rPr>
+                <w:noProof/>
+                <w:webHidden/>
+              </w:rPr>
+              <w:instrText xml:space="preserve"> PAGEREF _Toc518725361 \h </w:instrText>
+            </w:r>
+            <w:r>
+              <w:rPr>
+                <w:noProof/>
+                <w:webHidden/>
+              </w:rPr>
+            </w:r>
+            <w:r>
+              <w:rPr>
+                <w:noProof/>
+                <w:webHidden/>
+              </w:rPr>
               <w:fldChar w:fldCharType="separate"/>
             </w:r>
             <w:r>
-              <w:t xml:space="preserve">5 </w:t>
-            </w:r>
-            <w:r>
+              <w:rPr>
+                <w:noProof/>
+                <w:webHidden/>
+              </w:rPr>
+              <w:t>12</w:t>
+            </w:r>
+            <w:r>
+              <w:rPr>
+                <w:noProof/>
+                <w:webHidden/>
+              </w:rPr>
               <w:fldChar w:fldCharType="end"/>
             </w:r>
           </w:hyperlink>
@@ -1267,29 +3071,86 @@
           <w:pPr>
             <w:pStyle w:val="TOC1"/>
             <w:tabs>
-              <w:tab w:val="right" w:leader="dot" w:pos="9471"/>
+              <w:tab w:val="right" w:leader="dot" w:pos="9461"/>
             </w:tabs>
+            <w:rPr>
+              <w:rFonts w:asciiTheme="minorHAnsi" w:eastAsiaTheme="minorEastAsia" w:hAnsiTheme="minorHAnsi" w:cstheme="minorBidi"/>
+              <w:b w:val="0"/>
+              <w:noProof/>
+              <w:color w:val="auto"/>
+              <w:sz w:val="22"/>
+              <w:lang w:val="en-SG" w:eastAsia="en-SG"/>
+            </w:rPr>
           </w:pPr>
-          <w:hyperlink w:anchor="_Toc5863">
-            <w:r>
-              <w:t>6. Other Requirements</w:t>
-            </w:r>
-            <w:r>
+          <w:hyperlink w:anchor="_Toc518725362" w:history="1">
+            <w:r>
+              <w:rPr>
+                <w:rStyle w:val="Hyperlink"/>
+                <w:noProof/>
+              </w:rPr>
+              <w:t>6.</w:t>
+            </w:r>
+            <w:r>
+              <w:rPr>
+                <w:rStyle w:val="Hyperlink"/>
+                <w:rFonts w:ascii="Arial" w:eastAsia="Arial" w:hAnsi="Arial" w:cs="Arial"/>
+                <w:noProof/>
+              </w:rPr>
+              <w:t xml:space="preserve"> </w:t>
+            </w:r>
+            <w:r>
+              <w:rPr>
+                <w:rStyle w:val="Hyperlink"/>
+                <w:noProof/>
+              </w:rPr>
+              <w:t>Other Requirements</w:t>
+            </w:r>
+            <w:r>
+              <w:rPr>
+                <w:noProof/>
+                <w:webHidden/>
+              </w:rPr>
               <w:tab/>
             </w:r>
             <w:r>
+              <w:rPr>
+                <w:noProof/>
+                <w:webHidden/>
+              </w:rPr>
               <w:fldChar w:fldCharType="begin"/>
             </w:r>
             <w:r>
-              <w:instrText>PAGEREF _Toc5863 \h</w:instrText>
-            </w:r>
-            <w:r>
+              <w:rPr>
+                <w:noProof/>
+                <w:webHidden/>
+              </w:rPr>
+              <w:instrText xml:space="preserve"> PAGEREF _Toc518725362 \h </w:instrText>
+            </w:r>
+            <w:r>
+              <w:rPr>
+                <w:noProof/>
+                <w:webHidden/>
+              </w:rPr>
+            </w:r>
+            <w:r>
+              <w:rPr>
+                <w:noProof/>
+                <w:webHidden/>
+              </w:rPr>
               <w:fldChar w:fldCharType="separate"/>
             </w:r>
             <w:r>
-              <w:t xml:space="preserve">5 </w:t>
-            </w:r>
-            <w:r>
+              <w:rPr>
+                <w:noProof/>
+                <w:webHidden/>
+              </w:rPr>
+              <w:t>12</w:t>
+            </w:r>
+            <w:r>
+              <w:rPr>
+                <w:noProof/>
+                <w:webHidden/>
+              </w:rPr>
               <w:fldChar w:fldCharType="end"/>
             </w:r>
           </w:hyperlink>
@@ -1298,29 +3159,71 @@
           <w:pPr>
             <w:pStyle w:val="TOC1"/>
             <w:tabs>
-              <w:tab w:val="right" w:leader="dot" w:pos="9471"/>
+              <w:tab w:val="right" w:leader="dot" w:pos="9461"/>
             </w:tabs>
+            <w:rPr>
+              <w:rFonts w:asciiTheme="minorHAnsi" w:eastAsiaTheme="minorEastAsia" w:hAnsiTheme="minorHAnsi" w:cstheme="minorBidi"/>
+              <w:b w:val="0"/>
+              <w:noProof/>
+              <w:color w:val="auto"/>
+              <w:sz w:val="22"/>
+              <w:lang w:val="en-SG" w:eastAsia="en-SG"/>
+            </w:rPr>
           </w:pPr>
-          <w:hyperlink w:anchor="_Toc5864">
-            <w:r>
+          <w:hyperlink w:anchor="_Toc518725363" w:history="1">
+            <w:r>
+              <w:rPr>
+                <w:rStyle w:val="Hyperlink"/>
+                <w:noProof/>
+              </w:rPr>
               <w:t>Appendix A: Glossary</w:t>
             </w:r>
             <w:r>
+              <w:rPr>
+                <w:noProof/>
+                <w:webHidden/>
+              </w:rPr>
               <w:tab/>
             </w:r>
             <w:r>
+              <w:rPr>
+                <w:noProof/>
+                <w:webHidden/>
+              </w:rPr>
               <w:fldChar w:fldCharType="begin"/>
             </w:r>
             <w:r>
-              <w:instrText>PAGEREF _Toc5864 \h</w:instrText>
-            </w:r>
-            <w:r>
+              <w:rPr>
+                <w:noProof/>
+                <w:webHidden/>
+              </w:rPr>
+              <w:instrText xml:space="preserve"> PAGEREF _Toc518725363 \h </w:instrText>
+            </w:r>
+            <w:r>
+              <w:rPr>
+                <w:noProof/>
+                <w:webHidden/>
+              </w:rPr>
+            </w:r>
+            <w:r>
+              <w:rPr>
+                <w:noProof/>
+                <w:webHidden/>
+              </w:rPr>
               <w:fldChar w:fldCharType="separate"/>
             </w:r>
             <w:r>
-              <w:t xml:space="preserve">5 </w:t>
-            </w:r>
-            <w:r>
+              <w:rPr>
+                <w:noProof/>
+                <w:webHidden/>
+              </w:rPr>
+              <w:t>12</w:t>
+            </w:r>
+            <w:r>
+              <w:rPr>
+                <w:noProof/>
+                <w:webHidden/>
+              </w:rPr>
               <w:fldChar w:fldCharType="end"/>
             </w:r>
           </w:hyperlink>
@@ -1329,29 +3232,71 @@
           <w:pPr>
             <w:pStyle w:val="TOC1"/>
             <w:tabs>
-              <w:tab w:val="right" w:leader="dot" w:pos="9471"/>
+              <w:tab w:val="right" w:leader="dot" w:pos="9461"/>
             </w:tabs>
+            <w:rPr>
+              <w:rFonts w:asciiTheme="minorHAnsi" w:eastAsiaTheme="minorEastAsia" w:hAnsiTheme="minorHAnsi" w:cstheme="minorBidi"/>
+              <w:b w:val="0"/>
+              <w:noProof/>
+              <w:color w:val="auto"/>
+              <w:sz w:val="22"/>
+              <w:lang w:val="en-SG" w:eastAsia="en-SG"/>
+            </w:rPr>
           </w:pPr>
-          <w:hyperlink w:anchor="_Toc5865">
-            <w:r>
+          <w:hyperlink w:anchor="_Toc518725364" w:history="1">
+            <w:r>
+              <w:rPr>
+                <w:rStyle w:val="Hyperlink"/>
+                <w:noProof/>
+              </w:rPr>
               <w:t>Appendix B: Analysis Models</w:t>
             </w:r>
             <w:r>
+              <w:rPr>
+                <w:noProof/>
+                <w:webHidden/>
+              </w:rPr>
               <w:tab/>
             </w:r>
             <w:r>
+              <w:rPr>
+                <w:noProof/>
+                <w:webHidden/>
+              </w:rPr>
               <w:fldChar w:fldCharType="begin"/>
             </w:r>
             <w:r>
-              <w:instrText>PAGEREF _Toc5865 \h</w:instrText>
-            </w:r>
-            <w:r>
+              <w:rPr>
+                <w:noProof/>
+                <w:webHidden/>
+              </w:rPr>
+              <w:instrText xml:space="preserve"> PAGEREF _Toc518725364 \h </w:instrText>
+            </w:r>
+            <w:r>
+              <w:rPr>
+                <w:noProof/>
+                <w:webHidden/>
+              </w:rPr>
+            </w:r>
+            <w:r>
+              <w:rPr>
+                <w:noProof/>
+                <w:webHidden/>
+              </w:rPr>
               <w:fldChar w:fldCharType="separate"/>
             </w:r>
             <w:r>
-              <w:t xml:space="preserve">6 </w:t>
-            </w:r>
-            <w:r>
+              <w:rPr>
+                <w:noProof/>
+                <w:webHidden/>
+              </w:rPr>
+              <w:t>12</w:t>
+            </w:r>
+            <w:r>
+              <w:rPr>
+                <w:noProof/>
+                <w:webHidden/>
+              </w:rPr>
               <w:fldChar w:fldCharType="end"/>
             </w:r>
           </w:hyperlink>
@@ -1360,29 +3305,71 @@
           <w:pPr>
             <w:pStyle w:val="TOC1"/>
             <w:tabs>
-              <w:tab w:val="right" w:leader="dot" w:pos="9471"/>
+              <w:tab w:val="right" w:leader="dot" w:pos="9461"/>
             </w:tabs>
+            <w:rPr>
+              <w:rFonts w:asciiTheme="minorHAnsi" w:eastAsiaTheme="minorEastAsia" w:hAnsiTheme="minorHAnsi" w:cstheme="minorBidi"/>
+              <w:b w:val="0"/>
+              <w:noProof/>
+              <w:color w:val="auto"/>
+              <w:sz w:val="22"/>
+              <w:lang w:val="en-SG" w:eastAsia="en-SG"/>
+            </w:rPr>
           </w:pPr>
-          <w:hyperlink w:anchor="_Toc5866">
-            <w:r>
+          <w:hyperlink w:anchor="_Toc518725365" w:history="1">
+            <w:r>
+              <w:rPr>
+                <w:rStyle w:val="Hyperlink"/>
+                <w:noProof/>
+              </w:rPr>
               <w:t>Appendix C: Issues List</w:t>
             </w:r>
             <w:r>
+              <w:rPr>
+                <w:noProof/>
+                <w:webHidden/>
+              </w:rPr>
               <w:tab/>
             </w:r>
             <w:r>
+              <w:rPr>
+                <w:noProof/>
+                <w:webHidden/>
+              </w:rPr>
               <w:fldChar w:fldCharType="begin"/>
             </w:r>
             <w:r>
-              <w:instrText>PAGEREF _Toc5866 \h</w:instrText>
-            </w:r>
-            <w:r>
+              <w:rPr>
+                <w:noProof/>
+                <w:webHidden/>
+              </w:rPr>
+              <w:instrText xml:space="preserve"> PAGEREF _Toc518725365 \h </w:instrText>
+            </w:r>
+            <w:r>
+              <w:rPr>
+                <w:noProof/>
+                <w:webHidden/>
+              </w:rPr>
+            </w:r>
+            <w:r>
+              <w:rPr>
+                <w:noProof/>
+                <w:webHidden/>
+              </w:rPr>
               <w:fldChar w:fldCharType="separate"/>
             </w:r>
             <w:r>
-              <w:t xml:space="preserve">6 </w:t>
-            </w:r>
-            <w:r>
+              <w:rPr>
+                <w:noProof/>
+                <w:webHidden/>
+              </w:rPr>
+              <w:t>12</w:t>
+            </w:r>
+            <w:r>
+              <w:rPr>
+                <w:noProof/>
+                <w:webHidden/>
+              </w:rPr>
               <w:fldChar w:fldCharType="end"/>
             </w:r>
           </w:hyperlink>
@@ -1430,11 +3417,14 @@
         <w:spacing w:after="0"/>
         <w:ind w:left="-5"/>
       </w:pPr>
-      <w:bookmarkStart w:id="1" w:name="_Toc5835"/>
-      <w:r>
-        <w:t xml:space="preserve">Revision History </w:t>
-      </w:r>
-      <w:bookmarkEnd w:id="1"/>
+      <w:bookmarkStart w:id="3" w:name="_Toc518725332"/>
+      <w:r>
+        <w:t>Revision History</w:t>
+      </w:r>
+      <w:bookmarkEnd w:id="3"/>
+      <w:r>
+        <w:t xml:space="preserve"> </w:t>
+      </w:r>
     </w:p>
     <w:tbl>
       <w:tblPr>
@@ -1826,9 +3816,9 @@
         <w:spacing w:after="1768" w:line="259" w:lineRule="auto"/>
         <w:ind w:left="0" w:firstLine="0"/>
         <w:sectPr>
-          <w:headerReference w:type="even" r:id="rId8"/>
-          <w:headerReference w:type="default" r:id="rId9"/>
-          <w:headerReference w:type="first" r:id="rId10"/>
+          <w:headerReference w:type="even" r:id="rId9"/>
+          <w:headerReference w:type="default" r:id="rId10"/>
+          <w:headerReference w:type="first" r:id="rId11"/>
           <w:pgSz w:w="12240" w:h="15840"/>
           <w:pgMar w:top="772" w:right="1329" w:bottom="727" w:left="1440" w:header="720" w:footer="720" w:gutter="0"/>
           <w:cols w:space="720"/>
@@ -1849,7 +3839,7 @@
         <w:spacing w:after="435"/>
         <w:ind w:left="-5"/>
       </w:pPr>
-      <w:bookmarkStart w:id="2" w:name="_Toc5836"/>
+      <w:bookmarkStart w:id="4" w:name="_Toc518725333"/>
       <w:r>
         <w:lastRenderedPageBreak/>
         <w:t>1.</w:t>
@@ -1861,16 +3851,19 @@
         <w:t xml:space="preserve"> </w:t>
       </w:r>
       <w:r>
-        <w:t xml:space="preserve">Introduction </w:t>
-      </w:r>
-      <w:bookmarkEnd w:id="2"/>
+        <w:t>Introduction</w:t>
+      </w:r>
+      <w:bookmarkEnd w:id="4"/>
+      <w:r>
+        <w:t xml:space="preserve"> </w:t>
+      </w:r>
     </w:p>
     <w:p>
       <w:pPr>
         <w:pStyle w:val="Heading2"/>
         <w:ind w:left="-5"/>
       </w:pPr>
-      <w:bookmarkStart w:id="3" w:name="_Toc5837"/>
+      <w:bookmarkStart w:id="5" w:name="_Toc518725334"/>
       <w:r>
         <w:t>1.1</w:t>
       </w:r>
@@ -1881,9 +3874,12 @@
         <w:t xml:space="preserve"> </w:t>
       </w:r>
       <w:r>
-        <w:t xml:space="preserve">Purpose  </w:t>
-      </w:r>
-      <w:bookmarkEnd w:id="3"/>
+        <w:t>Purpose</w:t>
+      </w:r>
+      <w:bookmarkEnd w:id="5"/>
+      <w:r>
+        <w:t xml:space="preserve">  </w:t>
+      </w:r>
     </w:p>
     <w:p>
       <w:pPr>
@@ -1896,7 +3892,15 @@
         <w:t>his</w:t>
       </w:r>
       <w:r>
-        <w:t xml:space="preserve"> document describes the requirement specification for the Android Network Sniffer application   “NetSniffer” that captures packets through the use of existing packet capturing technologies. It presents a means of viewing packets that are currently in a network and possibly provide some information on the packets. </w:t>
+        <w:t xml:space="preserve"> document describes the requirement specification for the Android Network Sniffer application   “</w:t>
+      </w:r>
+      <w:proofErr w:type="spellStart"/>
+      <w:r>
+        <w:t>NetSniffer</w:t>
+      </w:r>
+      <w:proofErr w:type="spellEnd"/>
+      <w:r>
+        <w:t xml:space="preserve">” that captures packets through the use of existing packet capturing technologies. It presents a means of viewing packets that are currently in a network and possibly provide some information on the packets. </w:t>
       </w:r>
       <w:r>
         <w:t xml:space="preserve">It will explain the Features of the system, Interface, what the system can do, what are the possible constraints and limitation when using the Network Sniffer, possible additional features of the Network Sniffer compared to currently known Android Network Sniffer. The document is intended for developers and users of the system. </w:t>
@@ -1907,7 +3911,7 @@
         <w:pStyle w:val="Heading2"/>
         <w:ind w:left="-5"/>
       </w:pPr>
-      <w:bookmarkStart w:id="4" w:name="_Toc5838"/>
+      <w:bookmarkStart w:id="6" w:name="_Toc518725335"/>
       <w:r>
         <w:t>1.2</w:t>
       </w:r>
@@ -1918,9 +3922,12 @@
         <w:t xml:space="preserve"> </w:t>
       </w:r>
       <w:r>
-        <w:t xml:space="preserve">Document Conventions </w:t>
-      </w:r>
-      <w:bookmarkEnd w:id="4"/>
+        <w:t>Document Conventions</w:t>
+      </w:r>
+      <w:bookmarkEnd w:id="6"/>
+      <w:r>
+        <w:t xml:space="preserve"> </w:t>
+      </w:r>
     </w:p>
     <w:p>
       <w:pPr>
@@ -1938,7 +3945,7 @@
         <w:pStyle w:val="Heading2"/>
         <w:ind w:left="-5"/>
       </w:pPr>
-      <w:bookmarkStart w:id="5" w:name="_Toc5839"/>
+      <w:bookmarkStart w:id="7" w:name="_Toc518725336"/>
       <w:r>
         <w:t>1.3</w:t>
       </w:r>
@@ -1949,9 +3956,12 @@
         <w:t xml:space="preserve"> </w:t>
       </w:r>
       <w:r>
-        <w:t xml:space="preserve">Intended Audience and Reading Suggestions </w:t>
-      </w:r>
-      <w:bookmarkEnd w:id="5"/>
+        <w:t>Intended Audience and Reading Suggestions</w:t>
+      </w:r>
+      <w:bookmarkEnd w:id="7"/>
+      <w:r>
+        <w:t xml:space="preserve"> </w:t>
+      </w:r>
     </w:p>
     <w:p>
       <w:pPr>
@@ -1975,7 +3985,7 @@
         <w:pStyle w:val="Heading2"/>
         <w:ind w:left="-5"/>
       </w:pPr>
-      <w:bookmarkStart w:id="6" w:name="_Toc5840"/>
+      <w:bookmarkStart w:id="8" w:name="_Toc518725337"/>
       <w:r>
         <w:t>1.4</w:t>
       </w:r>
@@ -1986,9 +3996,12 @@
         <w:t xml:space="preserve"> </w:t>
       </w:r>
       <w:r>
-        <w:t xml:space="preserve">Project Scope </w:t>
-      </w:r>
-      <w:bookmarkEnd w:id="6"/>
+        <w:t>Project Scope</w:t>
+      </w:r>
+      <w:bookmarkEnd w:id="8"/>
+      <w:r>
+        <w:t xml:space="preserve"> </w:t>
+      </w:r>
     </w:p>
     <w:p>
       <w:pPr>
@@ -2044,7 +4057,7 @@
         <w:pStyle w:val="Heading2"/>
         <w:ind w:left="-5"/>
       </w:pPr>
-      <w:bookmarkStart w:id="7" w:name="_Toc5841"/>
+      <w:bookmarkStart w:id="9" w:name="_Toc518725338"/>
       <w:r>
         <w:t>1.5</w:t>
       </w:r>
@@ -2055,11 +4068,13 @@
         <w:t xml:space="preserve"> </w:t>
       </w:r>
       <w:r>
-        <w:t xml:space="preserve">References </w:t>
-      </w:r>
-      <w:bookmarkEnd w:id="7"/>
-    </w:p>
-    <w:bookmarkStart w:id="8" w:name="_Toc5842"/>
+        <w:t>References</w:t>
+      </w:r>
+      <w:bookmarkEnd w:id="9"/>
+      <w:r>
+        <w:t xml:space="preserve"> </w:t>
+      </w:r>
+    </w:p>
     <w:p>
       <w:pPr>
         <w:pStyle w:val="Heading1"/>
@@ -2072,55 +4087,23 @@
           <w:sz w:val="22"/>
         </w:rPr>
       </w:pPr>
-      <w:r>
-        <w:rPr>
-          <w:rFonts w:ascii="Arial" w:hAnsi="Arial" w:cs="Arial"/>
-          <w:b w:val="0"/>
-          <w:i/>
-          <w:sz w:val="22"/>
-        </w:rPr>
-        <w:fldChar w:fldCharType="begin"/>
-      </w:r>
-      <w:r>
-        <w:rPr>
-          <w:rFonts w:ascii="Arial" w:hAnsi="Arial" w:cs="Arial"/>
-          <w:b w:val="0"/>
-          <w:i/>
-          <w:sz w:val="22"/>
-        </w:rPr>
-        <w:instrText xml:space="preserve"> HYPERLINK "https://krazytech.com/projects/sample-software-requirements-specificationsrs-report-airline-database" </w:instrText>
-      </w:r>
-      <w:r>
-        <w:rPr>
-          <w:rFonts w:ascii="Arial" w:hAnsi="Arial" w:cs="Arial"/>
-          <w:b w:val="0"/>
-          <w:i/>
-          <w:sz w:val="22"/>
-        </w:rPr>
-        <w:fldChar w:fldCharType="separate"/>
-      </w:r>
-      <w:r>
-        <w:rPr>
-          <w:rStyle w:val="Hyperlink"/>
-          <w:rFonts w:ascii="Arial" w:hAnsi="Arial" w:cs="Arial"/>
-          <w:b w:val="0"/>
-          <w:i/>
-          <w:sz w:val="22"/>
-        </w:rPr>
-        <w:t>https://krazytech.com/projects/sample-software-requirements-specificationsrs-report-airline-database</w:t>
-      </w:r>
-      <w:r>
-        <w:rPr>
-          <w:rFonts w:ascii="Arial" w:hAnsi="Arial" w:cs="Arial"/>
-          <w:b w:val="0"/>
-          <w:i/>
-          <w:sz w:val="22"/>
-        </w:rPr>
-        <w:fldChar w:fldCharType="end"/>
-      </w:r>
-    </w:p>
-    <w:p>
-      <w:hyperlink r:id="rId11" w:history="1">
+      <w:hyperlink r:id="rId12" w:history="1">
+        <w:bookmarkStart w:id="10" w:name="_Toc518725339"/>
+        <w:r>
+          <w:rPr>
+            <w:rStyle w:val="Hyperlink"/>
+            <w:rFonts w:ascii="Arial" w:hAnsi="Arial" w:cs="Arial"/>
+            <w:b w:val="0"/>
+            <w:i/>
+            <w:sz w:val="22"/>
+          </w:rPr>
+          <w:t>https://krazytech.com/projects/sample-software-requirements-specificationsrs-report-airline-database</w:t>
+        </w:r>
+        <w:bookmarkEnd w:id="10"/>
+      </w:hyperlink>
+    </w:p>
+    <w:p>
+      <w:hyperlink r:id="rId13" w:history="1">
         <w:r>
           <w:rPr>
             <w:rStyle w:val="Hyperlink"/>
@@ -2136,6 +4119,7 @@
         <w:spacing w:after="436"/>
         <w:ind w:left="-5"/>
       </w:pPr>
+      <w:bookmarkStart w:id="11" w:name="_Toc518725340"/>
       <w:r>
         <w:lastRenderedPageBreak/>
         <w:t>2.</w:t>
@@ -2147,16 +4131,19 @@
         <w:t xml:space="preserve"> </w:t>
       </w:r>
       <w:r>
-        <w:t xml:space="preserve">Overall Description </w:t>
-      </w:r>
-      <w:bookmarkEnd w:id="8"/>
+        <w:t>Overall Description</w:t>
+      </w:r>
+      <w:bookmarkEnd w:id="11"/>
+      <w:r>
+        <w:t xml:space="preserve"> </w:t>
+      </w:r>
     </w:p>
     <w:p>
       <w:pPr>
         <w:pStyle w:val="Heading2"/>
         <w:ind w:left="-5"/>
       </w:pPr>
-      <w:bookmarkStart w:id="9" w:name="_Toc5843"/>
+      <w:bookmarkStart w:id="12" w:name="_Toc518725341"/>
       <w:r>
         <w:t>2.1</w:t>
       </w:r>
@@ -2167,16 +4154,27 @@
         <w:t xml:space="preserve"> </w:t>
       </w:r>
       <w:r>
-        <w:t xml:space="preserve">Product Perspective </w:t>
-      </w:r>
-      <w:bookmarkEnd w:id="9"/>
+        <w:t>Product Perspective</w:t>
+      </w:r>
+      <w:bookmarkEnd w:id="12"/>
+      <w:r>
+        <w:t xml:space="preserve"> </w:t>
+      </w:r>
     </w:p>
     <w:p>
       <w:pPr>
         <w:ind w:left="-5"/>
       </w:pPr>
       <w:r>
-        <w:t>The application is solitary consisting single mobile application. The mobile application will be used to capture and view packets, also to save packet information in text files on the mobile device. The mobile application will need to be rooted for this application to work. By default network card for mobile phone manufacturers disable the ability to change the mode of the network card. Rooting the phone allows the ability to change the mode of the network card that allows the capturing of packets. This is a network/data centric application that requires some storage space. It also utilizes text files and storage locations on the mobile device. Storage locations such as "/sdcard/Download/".</w:t>
+        <w:t>The application is solitary consisting single mobile application. The mobile application will be used to capture and view packets, also to save packet information in text files on the mobile device. The mobile application will need to be rooted for this application to work. By default network card for mobile phone manufacturers disable the ability to change the mode of the network card. Rooting the phone allows the ability to change the mode of the network card that allows the capturing of packets. This is a network/data centric application that requires some storage space. It also utilizes text files and storage locations on the mobile device. Storage locations such as "/</w:t>
+      </w:r>
+      <w:proofErr w:type="spellStart"/>
+      <w:r>
+        <w:t>sdcard</w:t>
+      </w:r>
+      <w:proofErr w:type="spellEnd"/>
+      <w:r>
+        <w:t>/Download/".</w:t>
       </w:r>
     </w:p>
     <w:p>
@@ -2184,7 +4182,15 @@
         <w:ind w:left="-5"/>
       </w:pPr>
       <w:r>
-        <w:t xml:space="preserve">The mobile application also has some restrictions such that it has to be connected to a wifi access point to capture packets. </w:t>
+        <w:t xml:space="preserve">The mobile application also has some restrictions such that it has to be connected to a </w:t>
+      </w:r>
+      <w:proofErr w:type="spellStart"/>
+      <w:r>
+        <w:t>wifi</w:t>
+      </w:r>
+      <w:proofErr w:type="spellEnd"/>
+      <w:r>
+        <w:t xml:space="preserve"> access point to capture packets. </w:t>
       </w:r>
       <w:r>
         <w:t xml:space="preserve">  </w:t>
@@ -2195,7 +4201,7 @@
         <w:pStyle w:val="Heading2"/>
         <w:ind w:left="-5"/>
       </w:pPr>
-      <w:bookmarkStart w:id="10" w:name="_Toc5844"/>
+      <w:bookmarkStart w:id="13" w:name="_Toc518725342"/>
       <w:r>
         <w:t>2.2</w:t>
       </w:r>
@@ -2206,15 +4212,17 @@
         <w:t xml:space="preserve"> </w:t>
       </w:r>
       <w:r>
-        <w:t xml:space="preserve">Product Features </w:t>
-      </w:r>
-      <w:bookmarkEnd w:id="10"/>
+        <w:t>Product Features</w:t>
+      </w:r>
+      <w:bookmarkEnd w:id="13"/>
+      <w:r>
+        <w:t xml:space="preserve"> </w:t>
+      </w:r>
     </w:p>
     <w:p>
       <w:pPr>
         <w:ind w:left="-5"/>
       </w:pPr>
-      <w:bookmarkStart w:id="11" w:name="_Toc5845"/>
       <w:r>
         <w:t>The main features of our product includes:</w:t>
       </w:r>
@@ -2285,6 +4293,7 @@
         <w:pStyle w:val="Heading2"/>
         <w:ind w:left="-5"/>
       </w:pPr>
+      <w:bookmarkStart w:id="14" w:name="_Toc518725343"/>
       <w:r>
         <w:t>2.3</w:t>
       </w:r>
@@ -2295,9 +4304,12 @@
         <w:t xml:space="preserve"> </w:t>
       </w:r>
       <w:r>
-        <w:t xml:space="preserve">User Classes and Characteristics </w:t>
-      </w:r>
-      <w:bookmarkEnd w:id="11"/>
+        <w:t>User Classes and Characteristics</w:t>
+      </w:r>
+      <w:bookmarkEnd w:id="14"/>
+      <w:r>
+        <w:t xml:space="preserve"> </w:t>
+      </w:r>
     </w:p>
     <w:p>
       <w:pPr>
@@ -2334,7 +4346,7 @@
         <w:pStyle w:val="Heading2"/>
         <w:ind w:left="-5"/>
       </w:pPr>
-      <w:bookmarkStart w:id="12" w:name="_Toc5846"/>
+      <w:bookmarkStart w:id="15" w:name="_Toc518725344"/>
       <w:r>
         <w:t>2.4</w:t>
       </w:r>
@@ -2345,9 +4357,12 @@
         <w:t xml:space="preserve"> </w:t>
       </w:r>
       <w:r>
-        <w:t xml:space="preserve">Operating Environment </w:t>
-      </w:r>
-      <w:bookmarkEnd w:id="12"/>
+        <w:t>Operating Environment</w:t>
+      </w:r>
+      <w:bookmarkEnd w:id="15"/>
+      <w:r>
+        <w:t xml:space="preserve"> </w:t>
+      </w:r>
     </w:p>
     <w:p>
       <w:pPr>
@@ -2360,7 +4375,15 @@
         <w:t xml:space="preserve">nguage </w:t>
       </w:r>
       <w:r>
-        <w:t>will mostly be done in Java, with the exceptions of binaries done in C using the Pcap library.</w:t>
+        <w:t xml:space="preserve">will mostly be done in Java, with the exceptions of binaries done in C using the </w:t>
+      </w:r>
+      <w:proofErr w:type="spellStart"/>
+      <w:r>
+        <w:t>Pcap</w:t>
+      </w:r>
+      <w:proofErr w:type="spellEnd"/>
+      <w:r>
+        <w:t xml:space="preserve"> library.</w:t>
       </w:r>
     </w:p>
     <w:p>
@@ -2380,7 +4403,7 @@
         <w:pStyle w:val="Heading2"/>
         <w:ind w:left="-5"/>
       </w:pPr>
-      <w:bookmarkStart w:id="13" w:name="_Toc5847"/>
+      <w:bookmarkStart w:id="16" w:name="_Toc518725345"/>
       <w:r>
         <w:t>2.5</w:t>
       </w:r>
@@ -2391,9 +4414,12 @@
         <w:t xml:space="preserve"> </w:t>
       </w:r>
       <w:r>
-        <w:t xml:space="preserve">Design and Implementation Constraints </w:t>
-      </w:r>
-      <w:bookmarkEnd w:id="13"/>
+        <w:t>Design and Implementation Constraints</w:t>
+      </w:r>
+      <w:bookmarkEnd w:id="16"/>
+      <w:r>
+        <w:t xml:space="preserve"> </w:t>
+      </w:r>
     </w:p>
     <w:p>
       <w:pPr>
@@ -2435,7 +4461,15 @@
         </w:numPr>
       </w:pPr>
       <w:r>
-        <w:t>Network Cards/Wifi Chips for mobile devices are manufactured in such a way that they are not allowed to change their mode.(Why root is needed)</w:t>
+        <w:t>Network Cards/</w:t>
+      </w:r>
+      <w:proofErr w:type="spellStart"/>
+      <w:r>
+        <w:t>Wifi</w:t>
+      </w:r>
+      <w:proofErr w:type="spellEnd"/>
+      <w:r>
+        <w:t xml:space="preserve"> Chips for mobile devices are manufactured in such a way that they are not allowed to change their mode.(Why root is needed)</w:t>
       </w:r>
     </w:p>
     <w:p>
@@ -2447,7 +4481,23 @@
         </w:numPr>
       </w:pPr>
       <w:r>
-        <w:t>Not all wifi chips support promiscuous/monitor mode, resulting in some phones unable to capture packets. (Only certain wifi chips support packet capture)</w:t>
+        <w:t xml:space="preserve">Not all </w:t>
+      </w:r>
+      <w:proofErr w:type="spellStart"/>
+      <w:r>
+        <w:t>wifi</w:t>
+      </w:r>
+      <w:proofErr w:type="spellEnd"/>
+      <w:r>
+        <w:t xml:space="preserve"> chips support promiscuous/monitor mode, resulting in some phones unable to capture packets. (Only certain </w:t>
+      </w:r>
+      <w:proofErr w:type="spellStart"/>
+      <w:r>
+        <w:t>wifi</w:t>
+      </w:r>
+      <w:proofErr w:type="spellEnd"/>
+      <w:r>
+        <w:t xml:space="preserve"> chips support packet capture)</w:t>
       </w:r>
     </w:p>
     <w:p>
@@ -2563,15 +4613,13 @@
       <w:r>
         <w:t>, Java or C.</w:t>
       </w:r>
-      <w:bookmarkStart w:id="14" w:name="_GoBack"/>
-      <w:bookmarkEnd w:id="14"/>
     </w:p>
     <w:p>
       <w:pPr>
         <w:pStyle w:val="Heading2"/>
         <w:ind w:left="-5"/>
       </w:pPr>
-      <w:bookmarkStart w:id="15" w:name="_Toc5848"/>
+      <w:bookmarkStart w:id="17" w:name="_Toc518725346"/>
       <w:r>
         <w:t>2.6</w:t>
       </w:r>
@@ -2582,9 +4630,12 @@
         <w:t xml:space="preserve"> </w:t>
       </w:r>
       <w:r>
-        <w:t xml:space="preserve">User Documentation </w:t>
-      </w:r>
-      <w:bookmarkEnd w:id="15"/>
+        <w:t>User Documentation</w:t>
+      </w:r>
+      <w:bookmarkEnd w:id="17"/>
+      <w:r>
+        <w:t xml:space="preserve"> </w:t>
+      </w:r>
     </w:p>
     <w:p>
       <w:pPr>
@@ -2616,7 +4667,7 @@
         <w:pStyle w:val="Heading2"/>
         <w:ind w:left="-5"/>
       </w:pPr>
-      <w:bookmarkStart w:id="16" w:name="_Toc5849"/>
+      <w:bookmarkStart w:id="18" w:name="_Toc518725347"/>
       <w:r>
         <w:t>2.7</w:t>
       </w:r>
@@ -2627,9 +4678,12 @@
         <w:t xml:space="preserve"> </w:t>
       </w:r>
       <w:r>
-        <w:t xml:space="preserve">Assumptions and Dependencies </w:t>
-      </w:r>
-      <w:bookmarkEnd w:id="16"/>
+        <w:t>Assumptions and Dependencies</w:t>
+      </w:r>
+      <w:bookmarkEnd w:id="18"/>
+      <w:r>
+        <w:t xml:space="preserve"> </w:t>
+      </w:r>
     </w:p>
     <w:p>
       <w:pPr>
@@ -2645,17 +4699,39 @@
         </w:rPr>
         <w:t xml:space="preserve">Assumptions -&gt; users are using devices that are rooted, Android </w:t>
       </w:r>
+      <w:proofErr w:type="spellStart"/>
       <w:r>
         <w:rPr>
           <w:color w:val="auto"/>
         </w:rPr>
-        <w:t>Marshmellow 5.0</w:t>
-      </w:r>
+        <w:t>Marshmellow</w:t>
+      </w:r>
+      <w:proofErr w:type="spellEnd"/>
       <w:r>
         <w:rPr>
           <w:color w:val="auto"/>
         </w:rPr>
-        <w:t xml:space="preserve"> and above, wi-fi card </w:t>
+        <w:t xml:space="preserve"> 5.0</w:t>
+      </w:r>
+      <w:r>
+        <w:rPr>
+          <w:color w:val="auto"/>
+        </w:rPr>
+        <w:t xml:space="preserve"> and above, </w:t>
+      </w:r>
+      <w:proofErr w:type="spellStart"/>
+      <w:r>
+        <w:rPr>
+          <w:color w:val="auto"/>
+        </w:rPr>
+        <w:t>wi-fi</w:t>
+      </w:r>
+      <w:proofErr w:type="spellEnd"/>
+      <w:r>
+        <w:rPr>
+          <w:color w:val="auto"/>
+        </w:rPr>
+        <w:t xml:space="preserve"> card </w:t>
       </w:r>
       <w:r>
         <w:rPr>
@@ -2684,13 +4760,13 @@
         <w:pStyle w:val="Heading1"/>
         <w:ind w:left="-5"/>
       </w:pPr>
-      <w:bookmarkStart w:id="17" w:name="_Toc5850"/>
     </w:p>
     <w:p>
       <w:pPr>
         <w:pStyle w:val="Heading1"/>
         <w:ind w:left="-5"/>
       </w:pPr>
+      <w:bookmarkStart w:id="19" w:name="_Toc518725348"/>
       <w:r>
         <w:t>3.</w:t>
       </w:r>
@@ -2701,9 +4777,12 @@
         <w:t xml:space="preserve"> </w:t>
       </w:r>
       <w:r>
-        <w:t xml:space="preserve">System Features </w:t>
-      </w:r>
-      <w:bookmarkEnd w:id="17"/>
+        <w:t>System Features</w:t>
+      </w:r>
+      <w:bookmarkEnd w:id="19"/>
+      <w:r>
+        <w:t xml:space="preserve"> </w:t>
+      </w:r>
     </w:p>
     <w:p>
       <w:pPr>
@@ -2742,7 +4821,7 @@
         <w:pStyle w:val="Heading2"/>
         <w:ind w:left="-5"/>
       </w:pPr>
-      <w:bookmarkStart w:id="18" w:name="_Toc5851"/>
+      <w:bookmarkStart w:id="20" w:name="_Toc518725349"/>
       <w:r>
         <w:t>3.1</w:t>
       </w:r>
@@ -2755,10 +4834,10 @@
       <w:r>
         <w:t>Network Sniffing Feature</w:t>
       </w:r>
+      <w:bookmarkEnd w:id="20"/>
       <w:r>
         <w:t xml:space="preserve"> </w:t>
       </w:r>
-      <w:bookmarkEnd w:id="18"/>
     </w:p>
     <w:p>
       <w:pPr>
@@ -2866,8 +4945,13 @@
         <w:t>U</w:t>
       </w:r>
       <w:r>
-        <w:t>ser Starts the Network Sniffing and the device will display on screen and can Stop</w:t>
-      </w:r>
+        <w:t xml:space="preserve">ser Starts the Network Sniffing and the device will display on screen and can </w:t>
+      </w:r>
+      <w:proofErr w:type="gramStart"/>
+      <w:r>
+        <w:t>Stop</w:t>
+      </w:r>
+      <w:proofErr w:type="gramEnd"/>
     </w:p>
     <w:p>
       <w:pPr>
@@ -2882,8 +4966,13 @@
         <w:t xml:space="preserve">User Starts </w:t>
       </w:r>
       <w:r>
-        <w:t>the network sniffing and the device will save it to a file in the downloads folder once the sniffing is stopped and can be viewed using wireshark</w:t>
-      </w:r>
+        <w:t xml:space="preserve">the network sniffing and the device will save it to a file in the downloads folder once the sniffing is stopped and can be viewed using </w:t>
+      </w:r>
+      <w:proofErr w:type="spellStart"/>
+      <w:r>
+        <w:t>wireshark</w:t>
+      </w:r>
+      <w:proofErr w:type="spellEnd"/>
     </w:p>
     <w:p>
       <w:pPr>
@@ -2985,7 +5074,7 @@
         <w:spacing w:after="828"/>
         <w:ind w:left="-5"/>
       </w:pPr>
-      <w:bookmarkStart w:id="19" w:name="_Toc5852"/>
+      <w:bookmarkStart w:id="21" w:name="_Toc518725350"/>
       <w:r>
         <w:t>3.2</w:t>
       </w:r>
@@ -2996,9 +5085,12 @@
         <w:t xml:space="preserve"> </w:t>
       </w:r>
       <w:r>
-        <w:t xml:space="preserve">System Feature 2 (and so on) </w:t>
-      </w:r>
-      <w:bookmarkEnd w:id="19"/>
+        <w:t>System Feature 2 (and so on)</w:t>
+      </w:r>
+      <w:bookmarkEnd w:id="21"/>
+      <w:r>
+        <w:t xml:space="preserve"> </w:t>
+      </w:r>
     </w:p>
     <w:p/>
     <w:p>
@@ -3007,7 +5099,7 @@
         <w:spacing w:after="436"/>
         <w:ind w:left="-5"/>
       </w:pPr>
-      <w:bookmarkStart w:id="20" w:name="_Toc5853"/>
+      <w:bookmarkStart w:id="22" w:name="_Toc518725351"/>
       <w:r>
         <w:lastRenderedPageBreak/>
         <w:t>4.</w:t>
@@ -3019,16 +5111,19 @@
         <w:t xml:space="preserve"> </w:t>
       </w:r>
       <w:r>
-        <w:t xml:space="preserve">External Interface Requirements </w:t>
-      </w:r>
-      <w:bookmarkEnd w:id="20"/>
+        <w:t>External Interface Requirements</w:t>
+      </w:r>
+      <w:bookmarkEnd w:id="22"/>
+      <w:r>
+        <w:t xml:space="preserve"> </w:t>
+      </w:r>
     </w:p>
     <w:p>
       <w:pPr>
         <w:pStyle w:val="Heading2"/>
         <w:ind w:left="-5"/>
       </w:pPr>
-      <w:bookmarkStart w:id="21" w:name="_Toc5854"/>
+      <w:bookmarkStart w:id="23" w:name="_Toc518725352"/>
       <w:r>
         <w:t>4.1</w:t>
       </w:r>
@@ -3039,16 +5134,19 @@
         <w:t xml:space="preserve"> </w:t>
       </w:r>
       <w:r>
-        <w:t xml:space="preserve">User Interfaces </w:t>
-      </w:r>
-      <w:bookmarkEnd w:id="21"/>
+        <w:t>User Interfaces</w:t>
+      </w:r>
+      <w:bookmarkEnd w:id="23"/>
+      <w:r>
+        <w:t xml:space="preserve"> </w:t>
+      </w:r>
     </w:p>
     <w:p>
       <w:pPr>
         <w:pStyle w:val="Heading2"/>
         <w:ind w:left="-5"/>
       </w:pPr>
-      <w:bookmarkStart w:id="22" w:name="_Toc5855"/>
+      <w:bookmarkStart w:id="24" w:name="_Toc518725353"/>
       <w:r>
         <w:rPr>
           <w:noProof/>
@@ -3072,7 +5170,7 @@
                     </pic:cNvPicPr>
                   </pic:nvPicPr>
                   <pic:blipFill>
-                    <a:blip r:embed="rId12">
+                    <a:blip r:embed="rId8">
                       <a:extLst>
                         <a:ext uri="{28A0092B-C50C-407E-A947-70E740481C1C}">
                           <a14:useLocalDpi xmlns:a14="http://schemas.microsoft.com/office/drawing/2010/main" val="0"/>
@@ -3103,6 +5201,7 @@
           </wp:inline>
         </w:drawing>
       </w:r>
+      <w:bookmarkEnd w:id="24"/>
     </w:p>
     <w:p>
       <w:r>
@@ -3134,7 +5233,7 @@
                     </pic:cNvPicPr>
                   </pic:nvPicPr>
                   <pic:blipFill>
-                    <a:blip r:embed="rId13" cstate="print">
+                    <a:blip r:embed="rId14" cstate="print">
                       <a:extLst>
                         <a:ext uri="{28A0092B-C50C-407E-A947-70E740481C1C}">
                           <a14:useLocalDpi xmlns:a14="http://schemas.microsoft.com/office/drawing/2010/main" val="0"/>
@@ -3177,6 +5276,7 @@
           <w:sz w:val="22"/>
         </w:rPr>
       </w:pPr>
+      <w:bookmarkStart w:id="25" w:name="_Toc518725354"/>
       <w:r>
         <w:rPr>
           <w:rFonts w:ascii="Arial" w:hAnsi="Arial" w:cs="Arial"/>
@@ -3187,6 +5287,7 @@
         <w:lastRenderedPageBreak/>
         <w:t>User start sniffing PCAP</w:t>
       </w:r>
+      <w:bookmarkEnd w:id="25"/>
     </w:p>
     <w:p>
       <w:r>
@@ -3212,7 +5313,7 @@
                     </pic:cNvPicPr>
                   </pic:nvPicPr>
                   <pic:blipFill>
-                    <a:blip r:embed="rId14" cstate="print">
+                    <a:blip r:embed="rId15" cstate="print">
                       <a:extLst>
                         <a:ext uri="{28A0092B-C50C-407E-A947-70E740481C1C}">
                           <a14:useLocalDpi xmlns:a14="http://schemas.microsoft.com/office/drawing/2010/main" val="0"/>
@@ -3274,7 +5375,7 @@
                     </pic:cNvPicPr>
                   </pic:nvPicPr>
                   <pic:blipFill>
-                    <a:blip r:embed="rId15" cstate="print">
+                    <a:blip r:embed="rId16" cstate="print">
                       <a:extLst>
                         <a:ext uri="{28A0092B-C50C-407E-A947-70E740481C1C}">
                           <a14:useLocalDpi xmlns:a14="http://schemas.microsoft.com/office/drawing/2010/main" val="0"/>
@@ -3339,7 +5440,7 @@
                     </pic:cNvPicPr>
                   </pic:nvPicPr>
                   <pic:blipFill>
-                    <a:blip r:embed="rId16" cstate="print">
+                    <a:blip r:embed="rId17" cstate="print">
                       <a:extLst>
                         <a:ext uri="{28A0092B-C50C-407E-A947-70E740481C1C}">
                           <a14:useLocalDpi xmlns:a14="http://schemas.microsoft.com/office/drawing/2010/main" val="0"/>
@@ -3373,7 +5474,15 @@
     </w:p>
     <w:p>
       <w:r>
-        <w:t>Menu of our Application where user can Select to sniff</w:t>
+        <w:t xml:space="preserve">Menu of our Application where user can </w:t>
+      </w:r>
+      <w:proofErr w:type="gramStart"/>
+      <w:r>
+        <w:t>Select</w:t>
+      </w:r>
+      <w:proofErr w:type="gramEnd"/>
+      <w:r>
+        <w:t xml:space="preserve"> to sniff</w:t>
       </w:r>
     </w:p>
     <w:p>
@@ -3409,7 +5518,7 @@
                     </pic:cNvPicPr>
                   </pic:nvPicPr>
                   <pic:blipFill>
-                    <a:blip r:embed="rId17" cstate="print">
+                    <a:blip r:embed="rId18" cstate="print">
                       <a:extLst>
                         <a:ext uri="{28A0092B-C50C-407E-A947-70E740481C1C}">
                           <a14:useLocalDpi xmlns:a14="http://schemas.microsoft.com/office/drawing/2010/main" val="0"/>
@@ -3483,6 +5592,7 @@
         <w:pStyle w:val="Heading2"/>
         <w:ind w:left="-5"/>
       </w:pPr>
+      <w:bookmarkStart w:id="26" w:name="_Toc518725355"/>
       <w:r>
         <w:lastRenderedPageBreak/>
         <w:t>4.2</w:t>
@@ -3494,16 +5604,27 @@
         <w:t xml:space="preserve"> </w:t>
       </w:r>
       <w:r>
-        <w:t xml:space="preserve">Hardware Interfaces </w:t>
-      </w:r>
-      <w:bookmarkEnd w:id="22"/>
+        <w:t>Hardware Interfaces</w:t>
+      </w:r>
+      <w:bookmarkEnd w:id="26"/>
+      <w:r>
+        <w:t xml:space="preserve"> </w:t>
+      </w:r>
     </w:p>
     <w:p>
       <w:pPr>
         <w:ind w:left="-5"/>
       </w:pPr>
       <w:r>
-        <w:t xml:space="preserve">Devices used must have chipset that allows Monitor mode, device also needs to have root access. After Sniffing of the network the file will be saved in a Pcap format that can only be run by applications that can read this particular format. </w:t>
+        <w:t xml:space="preserve">Devices used must have chipset that allows Monitor mode, device also needs to have root access. After Sniffing of the network the file will be saved in a </w:t>
+      </w:r>
+      <w:proofErr w:type="spellStart"/>
+      <w:r>
+        <w:t>Pcap</w:t>
+      </w:r>
+      <w:proofErr w:type="spellEnd"/>
+      <w:r>
+        <w:t xml:space="preserve"> format that can only be run by applications that can read this particular format. </w:t>
       </w:r>
     </w:p>
     <w:p>
@@ -3514,7 +5635,15 @@
         <w:t xml:space="preserve">Example of chipset </w:t>
       </w:r>
       <w:r>
-        <w:t xml:space="preserve">BCM 4325,4329,4330, 4335,4339. </w:t>
+        <w:t>BCM 4325</w:t>
+      </w:r>
+      <w:proofErr w:type="gramStart"/>
+      <w:r>
+        <w:t>,4329,4330</w:t>
+      </w:r>
+      <w:proofErr w:type="gramEnd"/>
+      <w:r>
+        <w:t xml:space="preserve">, 4335,4339. </w:t>
       </w:r>
     </w:p>
     <w:p>
@@ -3530,7 +5659,7 @@
         <w:pStyle w:val="Heading2"/>
         <w:ind w:left="-5"/>
       </w:pPr>
-      <w:bookmarkStart w:id="23" w:name="_Toc5856"/>
+      <w:bookmarkStart w:id="27" w:name="_Toc518725356"/>
       <w:r>
         <w:t>4.3</w:t>
       </w:r>
@@ -3541,9 +5670,12 @@
         <w:t xml:space="preserve"> </w:t>
       </w:r>
       <w:r>
-        <w:t xml:space="preserve">Software Interfaces </w:t>
-      </w:r>
-      <w:bookmarkEnd w:id="23"/>
+        <w:t>Software Interfaces</w:t>
+      </w:r>
+      <w:bookmarkEnd w:id="27"/>
+      <w:r>
+        <w:t xml:space="preserve"> </w:t>
+      </w:r>
     </w:p>
     <w:p>
       <w:r>
@@ -3583,14 +5715,24 @@
         </w:numPr>
       </w:pPr>
       <w:r>
-        <w:t>/data/data/com.example.yuxuan.netsniffer/</w:t>
-      </w:r>
+        <w:t>/data/data/</w:t>
+      </w:r>
+      <w:proofErr w:type="spellStart"/>
+      <w:r>
+        <w:t>com.example.yuxuan.netsniffer</w:t>
+      </w:r>
+      <w:proofErr w:type="spellEnd"/>
+      <w:r>
+        <w:t>/</w:t>
+      </w:r>
+      <w:proofErr w:type="spellStart"/>
       <w:r>
         <w:rPr>
           <w:u w:val="single"/>
         </w:rPr>
         <w:t>tcpdump</w:t>
       </w:r>
+      <w:proofErr w:type="spellEnd"/>
     </w:p>
     <w:p>
       <w:pPr>
@@ -3658,7 +5800,7 @@
         <w:spacing w:after="436"/>
         <w:ind w:left="-5"/>
       </w:pPr>
-      <w:bookmarkStart w:id="24" w:name="_Toc5858"/>
+      <w:bookmarkStart w:id="28" w:name="_Toc518725357"/>
       <w:r>
         <w:t>5.</w:t>
       </w:r>
@@ -3669,9 +5811,20 @@
         <w:t xml:space="preserve"> </w:t>
       </w:r>
       <w:r>
-        <w:t xml:space="preserve">Other Nonfunctional Requirements </w:t>
-      </w:r>
-      <w:bookmarkEnd w:id="24"/>
+        <w:t xml:space="preserve">Other </w:t>
+      </w:r>
+      <w:proofErr w:type="spellStart"/>
+      <w:r>
+        <w:t>Nonfunctional</w:t>
+      </w:r>
+      <w:proofErr w:type="spellEnd"/>
+      <w:r>
+        <w:t xml:space="preserve"> Requirements</w:t>
+      </w:r>
+      <w:bookmarkEnd w:id="28"/>
+      <w:r>
+        <w:t xml:space="preserve"> </w:t>
+      </w:r>
     </w:p>
     <w:p/>
     <w:p>
@@ -3679,7 +5832,7 @@
         <w:pStyle w:val="Heading2"/>
         <w:ind w:left="-5"/>
       </w:pPr>
-      <w:bookmarkStart w:id="25" w:name="_Toc5859"/>
+      <w:bookmarkStart w:id="29" w:name="_Toc518725358"/>
       <w:r>
         <w:t>5.1</w:t>
       </w:r>
@@ -3690,9 +5843,12 @@
         <w:t xml:space="preserve"> </w:t>
       </w:r>
       <w:r>
-        <w:t xml:space="preserve">Performance Requirements </w:t>
-      </w:r>
-      <w:bookmarkEnd w:id="25"/>
+        <w:t>Performance Requirements</w:t>
+      </w:r>
+      <w:bookmarkEnd w:id="29"/>
+      <w:r>
+        <w:t xml:space="preserve"> </w:t>
+      </w:r>
     </w:p>
     <w:p>
       <w:pPr>
@@ -3713,7 +5869,7 @@
         <w:pStyle w:val="Heading2"/>
         <w:ind w:left="-5"/>
       </w:pPr>
-      <w:bookmarkStart w:id="26" w:name="_Toc5860"/>
+      <w:bookmarkStart w:id="30" w:name="_Toc518725359"/>
       <w:r>
         <w:t>5.2</w:t>
       </w:r>
@@ -3724,9 +5880,12 @@
         <w:t xml:space="preserve"> </w:t>
       </w:r>
       <w:r>
-        <w:t xml:space="preserve">Safety Requirements </w:t>
-      </w:r>
-      <w:bookmarkEnd w:id="26"/>
+        <w:t>Safety Requirements</w:t>
+      </w:r>
+      <w:bookmarkEnd w:id="30"/>
+      <w:r>
+        <w:t xml:space="preserve"> </w:t>
+      </w:r>
     </w:p>
     <w:p>
       <w:pPr>
@@ -3741,7 +5900,15 @@
         <w:ind w:left="-5"/>
       </w:pPr>
       <w:r>
-        <w:t>Disadvantages when Rooting phone</w:t>
+        <w:t xml:space="preserve">Disadvantages when </w:t>
+      </w:r>
+      <w:proofErr w:type="gramStart"/>
+      <w:r>
+        <w:t>Rooting</w:t>
+      </w:r>
+      <w:proofErr w:type="gramEnd"/>
+      <w:r>
+        <w:t xml:space="preserve"> phone</w:t>
       </w:r>
     </w:p>
     <w:p>
@@ -3797,7 +5964,7 @@
         <w:pStyle w:val="Heading2"/>
         <w:ind w:left="-5"/>
       </w:pPr>
-      <w:bookmarkStart w:id="27" w:name="_Toc5861"/>
+      <w:bookmarkStart w:id="31" w:name="_Toc518725360"/>
       <w:r>
         <w:lastRenderedPageBreak/>
         <w:t>5.3</w:t>
@@ -3809,9 +5976,12 @@
         <w:t xml:space="preserve"> </w:t>
       </w:r>
       <w:r>
-        <w:t xml:space="preserve">Security Requirements </w:t>
-      </w:r>
-      <w:bookmarkEnd w:id="27"/>
+        <w:t>Security Requirements</w:t>
+      </w:r>
+      <w:bookmarkEnd w:id="31"/>
+      <w:r>
+        <w:t xml:space="preserve"> </w:t>
+      </w:r>
     </w:p>
     <w:p>
       <w:pPr>
@@ -3859,7 +6029,15 @@
         <w:ind w:left="-5"/>
       </w:pPr>
       <w:r>
-        <w:t>There is now a need to manage the Super User permission on the device. “SuperSu” android application in this case was used to manage permissions.</w:t>
+        <w:t>There is now a need to manage the Super User permission on the device. “</w:t>
+      </w:r>
+      <w:proofErr w:type="spellStart"/>
+      <w:r>
+        <w:t>SuperSu</w:t>
+      </w:r>
+      <w:proofErr w:type="spellEnd"/>
+      <w:r>
+        <w:t>” android application in this case was used to manage permissions.</w:t>
       </w:r>
     </w:p>
     <w:p>
@@ -3867,7 +6045,7 @@
         <w:pStyle w:val="Heading2"/>
         <w:ind w:left="-5"/>
       </w:pPr>
-      <w:bookmarkStart w:id="28" w:name="_Toc5862"/>
+      <w:bookmarkStart w:id="32" w:name="_Toc518725361"/>
       <w:r>
         <w:t>5.4</w:t>
       </w:r>
@@ -3878,23 +6056,40 @@
         <w:t xml:space="preserve"> </w:t>
       </w:r>
       <w:r>
-        <w:t xml:space="preserve">Software Quality Attributes </w:t>
-      </w:r>
-      <w:bookmarkEnd w:id="28"/>
+        <w:t>Software Quality Attributes</w:t>
+      </w:r>
+      <w:bookmarkEnd w:id="32"/>
+      <w:r>
+        <w:t xml:space="preserve"> </w:t>
+      </w:r>
     </w:p>
     <w:p>
       <w:pPr>
         <w:spacing w:after="650"/>
         <w:ind w:left="-5"/>
         <w:rPr>
-          <w:color w:val="FF0000"/>
-        </w:rPr>
-      </w:pPr>
-      <w:r>
-        <w:rPr>
-          <w:color w:val="FF0000"/>
-        </w:rPr>
-        <w:t xml:space="preserve">&lt;Specify any additional quality characteristics for the product that will be important to either the customers or the developers. Some to consider are: adaptability, availability, correctness, flexibility, interoperability, maintainability, portability, reliability, reusability, robustness, testability, and usability. Write these to be specific, quantitative, and verifiable when possible. At the least, clarify the relative preferences for various attributes, such as ease of use over ease of learning.&gt; </w:t>
+          <w:color w:val="A6A6A6" w:themeColor="background1" w:themeShade="A6"/>
+        </w:rPr>
+      </w:pPr>
+      <w:r>
+        <w:rPr>
+          <w:color w:val="A6A6A6" w:themeColor="background1" w:themeShade="A6"/>
+        </w:rPr>
+        <w:t xml:space="preserve">&lt;Specify any additional quality characteristics for the product that will be important to either the customers or the developers. Some to consider are: adaptability, availability, correctness, flexibility, interoperability, maintainability, portability, reliability, reusability, robustness, testability, and usability. Write these to be specific, quantitative, and verifiable when possible. At the least, clarify </w:t>
+      </w:r>
+      <w:proofErr w:type="gramStart"/>
+      <w:r>
+        <w:rPr>
+          <w:color w:val="A6A6A6" w:themeColor="background1" w:themeShade="A6"/>
+        </w:rPr>
+        <w:t>the</w:t>
+      </w:r>
+      <w:proofErr w:type="gramEnd"/>
+      <w:r>
+        <w:rPr>
+          <w:color w:val="A6A6A6" w:themeColor="background1" w:themeShade="A6"/>
+        </w:rPr>
+        <w:t xml:space="preserve"> relative preferences for various attributes, such as ease of use over ease of learning.&gt; </w:t>
       </w:r>
     </w:p>
     <w:p>
@@ -3902,7 +6097,7 @@
         <w:pStyle w:val="Heading1"/>
         <w:ind w:left="-5"/>
       </w:pPr>
-      <w:bookmarkStart w:id="29" w:name="_Toc5863"/>
+      <w:bookmarkStart w:id="33" w:name="_Toc518725362"/>
       <w:r>
         <w:t>6.</w:t>
       </w:r>
@@ -3913,9 +6108,12 @@
         <w:t xml:space="preserve"> </w:t>
       </w:r>
       <w:r>
-        <w:t xml:space="preserve">Other Requirements </w:t>
-      </w:r>
-      <w:bookmarkEnd w:id="29"/>
+        <w:t>Other Requirements</w:t>
+      </w:r>
+      <w:bookmarkEnd w:id="33"/>
+      <w:r>
+        <w:t xml:space="preserve"> </w:t>
+      </w:r>
     </w:p>
     <w:p>
       <w:pPr>
@@ -3931,11 +6129,14 @@
         <w:pStyle w:val="Heading1"/>
         <w:ind w:left="-5"/>
       </w:pPr>
-      <w:bookmarkStart w:id="30" w:name="_Toc5864"/>
-      <w:r>
-        <w:t xml:space="preserve">Appendix A: Glossary </w:t>
-      </w:r>
-      <w:bookmarkEnd w:id="30"/>
+      <w:bookmarkStart w:id="34" w:name="_Toc518725363"/>
+      <w:r>
+        <w:t>Appendix A: Glossary</w:t>
+      </w:r>
+      <w:bookmarkEnd w:id="34"/>
+      <w:r>
+        <w:t xml:space="preserve"> </w:t>
+      </w:r>
     </w:p>
     <w:p>
       <w:pPr>
@@ -3949,8 +6150,13 @@
       <w:pPr>
         <w:ind w:left="-5"/>
       </w:pPr>
-      <w:r>
-        <w:t>Pcap: a type of file extension similar to .txt .html</w:t>
+      <w:proofErr w:type="spellStart"/>
+      <w:r>
+        <w:t>Pcap</w:t>
+      </w:r>
+      <w:proofErr w:type="spellEnd"/>
+      <w:r>
+        <w:t>: a type of file extension similar to .txt .html</w:t>
       </w:r>
     </w:p>
     <w:p>
@@ -3958,37 +6164,40 @@
         <w:pStyle w:val="Heading1"/>
         <w:ind w:left="-5"/>
       </w:pPr>
-      <w:bookmarkStart w:id="31" w:name="_Toc5865"/>
-      <w:r>
-        <w:t xml:space="preserve">Appendix B: Analysis Models </w:t>
-      </w:r>
-      <w:bookmarkEnd w:id="31"/>
+      <w:bookmarkStart w:id="35" w:name="_Toc518725364"/>
+      <w:r>
+        <w:t>Appendix B: Analysis Models</w:t>
+      </w:r>
+      <w:bookmarkEnd w:id="35"/>
+      <w:r>
+        <w:t xml:space="preserve"> </w:t>
+      </w:r>
     </w:p>
     <w:p>
       <w:pPr>
         <w:spacing w:after="154"/>
         <w:ind w:left="-5"/>
         <w:rPr>
-          <w:color w:val="FF0000"/>
-        </w:rPr>
-      </w:pPr>
-      <w:r>
-        <w:rPr>
-          <w:color w:val="FF0000"/>
+          <w:color w:val="A6A6A6" w:themeColor="background1" w:themeShade="A6"/>
+        </w:rPr>
+      </w:pPr>
+      <w:r>
+        <w:rPr>
+          <w:color w:val="A6A6A6" w:themeColor="background1" w:themeShade="A6"/>
         </w:rPr>
         <w:t>&lt;Optionally, include any pertinent analysis models, such as data flow diagrams, class diagrams, state-transition diagrams, or entity-relationship diagrams</w:t>
       </w:r>
       <w:r>
         <w:rPr>
           <w:i w:val="0"/>
-          <w:color w:val="FF0000"/>
+          <w:color w:val="A6A6A6" w:themeColor="background1" w:themeShade="A6"/>
         </w:rPr>
         <w:t>.&gt;</w:t>
       </w:r>
       <w:r>
         <w:rPr>
           <w:i w:val="0"/>
-          <w:color w:val="FF0000"/>
+          <w:color w:val="A6A6A6" w:themeColor="background1" w:themeShade="A6"/>
           <w:sz w:val="34"/>
           <w:vertAlign w:val="subscript"/>
         </w:rPr>
@@ -4003,14 +6212,20 @@
           <w:color w:val="auto"/>
         </w:rPr>
       </w:pPr>
-      <w:bookmarkStart w:id="32" w:name="_Toc5866"/>
+      <w:bookmarkStart w:id="36" w:name="_Toc518725365"/>
       <w:r>
         <w:rPr>
           <w:color w:val="auto"/>
         </w:rPr>
-        <w:t xml:space="preserve">Appendix C: Issues List </w:t>
-      </w:r>
-      <w:bookmarkEnd w:id="32"/>
+        <w:t>Appendix C: Issues List</w:t>
+      </w:r>
+      <w:bookmarkEnd w:id="36"/>
+      <w:r>
+        <w:rPr>
+          <w:color w:val="auto"/>
+        </w:rPr>
+        <w:t xml:space="preserve"> </w:t>
+      </w:r>
     </w:p>
     <w:p>
       <w:pPr>
@@ -4038,7 +6253,21 @@
         <w:rPr>
           <w:color w:val="auto"/>
         </w:rPr>
-        <w:t>Output from runOnUiThread should be formatted in some way for user friendliness</w:t>
+        <w:t xml:space="preserve">Output from </w:t>
+      </w:r>
+      <w:proofErr w:type="spellStart"/>
+      <w:r>
+        <w:rPr>
+          <w:color w:val="auto"/>
+        </w:rPr>
+        <w:t>runOnUiThread</w:t>
+      </w:r>
+      <w:proofErr w:type="spellEnd"/>
+      <w:r>
+        <w:rPr>
+          <w:color w:val="auto"/>
+        </w:rPr>
+        <w:t xml:space="preserve"> should be formatted in some way for user friendliness</w:t>
       </w:r>
     </w:p>
     <w:p>
@@ -4057,13 +6286,27 @@
         <w:rPr>
           <w:color w:val="auto"/>
         </w:rPr>
-        <w:t>Working on adapter with ListView(dynamic) in help activity</w:t>
+        <w:t xml:space="preserve">Working on adapter with </w:t>
+      </w:r>
+      <w:proofErr w:type="spellStart"/>
+      <w:r>
+        <w:rPr>
+          <w:color w:val="auto"/>
+        </w:rPr>
+        <w:t>ListView</w:t>
+      </w:r>
+      <w:proofErr w:type="spellEnd"/>
+      <w:r>
+        <w:rPr>
+          <w:color w:val="auto"/>
+        </w:rPr>
+        <w:t>(dynamic) in help activity</w:t>
       </w:r>
     </w:p>
     <w:sectPr>
-      <w:headerReference w:type="even" r:id="rId18"/>
-      <w:headerReference w:type="default" r:id="rId19"/>
-      <w:headerReference w:type="first" r:id="rId20"/>
+      <w:headerReference w:type="even" r:id="rId19"/>
+      <w:headerReference w:type="default" r:id="rId20"/>
+      <w:headerReference w:type="first" r:id="rId21"/>
       <w:pgSz w:w="12240" w:h="15840"/>
       <w:pgMar w:top="1514" w:right="1296" w:bottom="1661" w:left="1296" w:header="744" w:footer="720" w:gutter="0"/>
       <w:pgNumType w:start="1"/>
@@ -5540,6 +7783,7 @@
   <w:style w:type="paragraph" w:styleId="TOC1">
     <w:name w:val="toc 1"/>
     <w:hidden/>
+    <w:uiPriority w:val="39"/>
     <w:pPr>
       <w:spacing w:after="4" w:line="251" w:lineRule="auto"/>
       <w:ind w:left="25" w:right="111" w:hanging="10"/>
@@ -5554,6 +7798,7 @@
   <w:style w:type="paragraph" w:styleId="TOC2">
     <w:name w:val="toc 2"/>
     <w:hidden/>
+    <w:uiPriority w:val="39"/>
     <w:pPr>
       <w:spacing w:after="2"/>
       <w:ind w:left="296" w:right="111" w:hanging="10"/>
@@ -5914,7 +8159,7 @@
 </file>
 
 <file path=customXml/itemProps1.xml><?xml version="1.0" encoding="utf-8"?>
-<ds:datastoreItem xmlns:ds="http://schemas.openxmlformats.org/officeDocument/2006/customXml" ds:itemID="{1614911D-8AB6-42B7-B18D-1E2AC280FC20}">
+<ds:datastoreItem xmlns:ds="http://schemas.openxmlformats.org/officeDocument/2006/customXml" ds:itemID="{E2B3C9D4-B03E-4A86-AC52-6F1397EA802E}">
   <ds:schemaRefs>
     <ds:schemaRef ds:uri="http://schemas.openxmlformats.org/officeDocument/2006/bibliography"/>
   </ds:schemaRefs>

</xml_diff>